<commit_message>
change title. Added teaching experience wip.
</commit_message>
<xml_diff>
--- a/files/CV_Yuyan_Wang_website.docx
+++ b/files/CV_Yuyan_Wang_website.docx
@@ -657,7 +657,25 @@
           <w:sz w:val="22"/>
           <w:szCs w:val="22"/>
         </w:rPr>
-        <w:t>Awards: Guo Moruo Scholarship (</w:t>
+        <w:t xml:space="preserve">Awards: Guo </w:t>
+      </w:r>
+      <w:proofErr w:type="spellStart"/>
+      <w:r>
+        <w:rPr>
+          <w:rFonts w:ascii="Times New Roman" w:hAnsi="Times New Roman" w:cs="Times New Roman"/>
+          <w:sz w:val="22"/>
+          <w:szCs w:val="22"/>
+        </w:rPr>
+        <w:t>Moruo</w:t>
+      </w:r>
+      <w:proofErr w:type="spellEnd"/>
+      <w:r>
+        <w:rPr>
+          <w:rFonts w:ascii="Times New Roman" w:hAnsi="Times New Roman" w:cs="Times New Roman"/>
+          <w:sz w:val="22"/>
+          <w:szCs w:val="22"/>
+        </w:rPr>
+        <w:t xml:space="preserve"> Scholarship (</w:t>
       </w:r>
       <w:r>
         <w:rPr>
@@ -1907,13 +1925,23 @@
         </w:rPr>
         <w:t xml:space="preserve"> </w:t>
       </w:r>
-      <w:r>
-        <w:rPr>
-          <w:rFonts w:ascii="Times New Roman" w:hAnsi="Times New Roman" w:cs="Times New Roman"/>
-          <w:sz w:val="22"/>
-          <w:szCs w:val="22"/>
-        </w:rPr>
-        <w:t>WebConf 2022</w:t>
+      <w:proofErr w:type="spellStart"/>
+      <w:r>
+        <w:rPr>
+          <w:rFonts w:ascii="Times New Roman" w:hAnsi="Times New Roman" w:cs="Times New Roman"/>
+          <w:sz w:val="22"/>
+          <w:szCs w:val="22"/>
+        </w:rPr>
+        <w:t>WebConf</w:t>
+      </w:r>
+      <w:proofErr w:type="spellEnd"/>
+      <w:r>
+        <w:rPr>
+          <w:rFonts w:ascii="Times New Roman" w:hAnsi="Times New Roman" w:cs="Times New Roman"/>
+          <w:sz w:val="22"/>
+          <w:szCs w:val="22"/>
+        </w:rPr>
+        <w:t xml:space="preserve"> 2022</w:t>
       </w:r>
       <w:r>
         <w:rPr>
@@ -2168,8 +2196,20 @@
           <w:sz w:val="22"/>
           <w:szCs w:val="22"/>
         </w:rPr>
-        <w:t>Tech lead</w:t>
-      </w:r>
+        <w:t xml:space="preserve">Tech </w:t>
+      </w:r>
+      <w:proofErr w:type="gramStart"/>
+      <w:r>
+        <w:rPr>
+          <w:rFonts w:ascii="Times New Roman" w:hAnsi="Times New Roman" w:cs="Times New Roman"/>
+          <w:b/>
+          <w:bCs/>
+          <w:sz w:val="22"/>
+          <w:szCs w:val="22"/>
+        </w:rPr>
+        <w:t>lead</w:t>
+      </w:r>
+      <w:proofErr w:type="gramEnd"/>
       <w:r>
         <w:rPr>
           <w:rFonts w:ascii="Times New Roman" w:hAnsi="Times New Roman" w:cs="Times New Roman"/>
@@ -3030,6 +3070,7 @@
           <w:szCs w:val="22"/>
         </w:rPr>
       </w:pPr>
+      <w:proofErr w:type="spellStart"/>
       <w:r>
         <w:rPr>
           <w:rFonts w:ascii="Times New Roman" w:hAnsi="Times New Roman" w:cs="Times New Roman"/>
@@ -3040,6 +3081,7 @@
         </w:rPr>
         <w:t>HRank</w:t>
       </w:r>
+      <w:proofErr w:type="spellEnd"/>
       <w:r>
         <w:rPr>
           <w:rFonts w:ascii="Times New Roman" w:hAnsi="Times New Roman" w:cs="Times New Roman"/>
@@ -3697,12 +3739,21 @@
         </w:rPr>
         <w:t xml:space="preserve">, Sharma, M., </w:t>
       </w:r>
-      <w:r>
-        <w:rPr>
-          <w:sz w:val="22"/>
-          <w:szCs w:val="22"/>
-        </w:rPr>
-        <w:t>Badam, S.</w:t>
+      <w:proofErr w:type="spellStart"/>
+      <w:r>
+        <w:rPr>
+          <w:sz w:val="22"/>
+          <w:szCs w:val="22"/>
+        </w:rPr>
+        <w:t>Badam</w:t>
+      </w:r>
+      <w:proofErr w:type="spellEnd"/>
+      <w:r>
+        <w:rPr>
+          <w:sz w:val="22"/>
+          <w:szCs w:val="22"/>
+        </w:rPr>
+        <w:t>, S.</w:t>
       </w:r>
       <w:r>
         <w:rPr>
@@ -3773,7 +3824,23 @@
           <w:sz w:val="22"/>
           <w:szCs w:val="22"/>
         </w:rPr>
-        <w:t xml:space="preserve">Chen, M.. </w:t>
+        <w:t xml:space="preserve">Chen, </w:t>
+      </w:r>
+      <w:proofErr w:type="gramStart"/>
+      <w:r>
+        <w:rPr>
+          <w:sz w:val="22"/>
+          <w:szCs w:val="22"/>
+        </w:rPr>
+        <w:t>M..</w:t>
+      </w:r>
+      <w:proofErr w:type="gramEnd"/>
+      <w:r>
+        <w:rPr>
+          <w:sz w:val="22"/>
+          <w:szCs w:val="22"/>
+        </w:rPr>
+        <w:t xml:space="preserve"> </w:t>
       </w:r>
       <w:r>
         <w:rPr>
@@ -3977,14 +4044,31 @@
           <w:sz w:val="22"/>
           <w:szCs w:val="22"/>
         </w:rPr>
-        <w:t>Chi, E.H.</w:t>
-      </w:r>
-      <w:r>
-        <w:rPr>
-          <w:sz w:val="22"/>
-          <w:szCs w:val="22"/>
-        </w:rPr>
-        <w:t xml:space="preserve">. </w:t>
+        <w:t xml:space="preserve">Chi, </w:t>
+      </w:r>
+      <w:proofErr w:type="gramStart"/>
+      <w:r>
+        <w:rPr>
+          <w:color w:val="000000"/>
+          <w:sz w:val="22"/>
+          <w:szCs w:val="22"/>
+        </w:rPr>
+        <w:t>E.H.</w:t>
+      </w:r>
+      <w:r>
+        <w:rPr>
+          <w:sz w:val="22"/>
+          <w:szCs w:val="22"/>
+        </w:rPr>
+        <w:t>.</w:t>
+      </w:r>
+      <w:proofErr w:type="gramEnd"/>
+      <w:r>
+        <w:rPr>
+          <w:sz w:val="22"/>
+          <w:szCs w:val="22"/>
+        </w:rPr>
+        <w:t xml:space="preserve"> </w:t>
       </w:r>
       <w:r>
         <w:rPr>
@@ -4179,7 +4263,23 @@
           <w:sz w:val="22"/>
           <w:szCs w:val="22"/>
         </w:rPr>
-        <w:t xml:space="preserve"> Chen, M.. “Learning to Augment for Casual User Recommendation.”</w:t>
+        <w:t xml:space="preserve"> Chen, </w:t>
+      </w:r>
+      <w:proofErr w:type="gramStart"/>
+      <w:r>
+        <w:rPr>
+          <w:sz w:val="22"/>
+          <w:szCs w:val="22"/>
+        </w:rPr>
+        <w:t>M..</w:t>
+      </w:r>
+      <w:proofErr w:type="gramEnd"/>
+      <w:r>
+        <w:rPr>
+          <w:sz w:val="22"/>
+          <w:szCs w:val="22"/>
+        </w:rPr>
+        <w:t xml:space="preserve"> “Learning to Augment for Casual User Recommendation.”</w:t>
       </w:r>
       <w:r>
         <w:rPr>
@@ -4308,8 +4408,17 @@
           <w:sz w:val="22"/>
           <w:szCs w:val="22"/>
         </w:rPr>
-        <w:t xml:space="preserve"> Oberst</w:t>
-      </w:r>
+        <w:t xml:space="preserve"> </w:t>
+      </w:r>
+      <w:proofErr w:type="spellStart"/>
+      <w:r>
+        <w:rPr>
+          <w:sz w:val="22"/>
+          <w:szCs w:val="22"/>
+        </w:rPr>
+        <w:t>Oberst</w:t>
+      </w:r>
+      <w:proofErr w:type="spellEnd"/>
       <w:r>
         <w:rPr>
           <w:sz w:val="22"/>
@@ -4322,8 +4431,17 @@
           <w:sz w:val="22"/>
           <w:szCs w:val="22"/>
         </w:rPr>
-        <w:t>, D'Amour</w:t>
-      </w:r>
+        <w:t xml:space="preserve">, </w:t>
+      </w:r>
+      <w:proofErr w:type="spellStart"/>
+      <w:r>
+        <w:rPr>
+          <w:sz w:val="22"/>
+          <w:szCs w:val="22"/>
+        </w:rPr>
+        <w:t>D'Amour</w:t>
+      </w:r>
+      <w:proofErr w:type="spellEnd"/>
       <w:r>
         <w:rPr>
           <w:sz w:val="22"/>
@@ -4408,7 +4526,23 @@
           <w:sz w:val="22"/>
           <w:szCs w:val="22"/>
         </w:rPr>
-        <w:t>, Yadlowsky S</w:t>
+        <w:t xml:space="preserve">, </w:t>
+      </w:r>
+      <w:proofErr w:type="spellStart"/>
+      <w:r>
+        <w:rPr>
+          <w:sz w:val="22"/>
+          <w:szCs w:val="22"/>
+        </w:rPr>
+        <w:t>Yadlowsky</w:t>
+      </w:r>
+      <w:proofErr w:type="spellEnd"/>
+      <w:r>
+        <w:rPr>
+          <w:sz w:val="22"/>
+          <w:szCs w:val="22"/>
+        </w:rPr>
+        <w:t xml:space="preserve"> S</w:t>
       </w:r>
       <w:r>
         <w:rPr>
@@ -4479,8 +4613,9 @@
           <w:sz w:val="22"/>
           <w:szCs w:val="22"/>
         </w:rPr>
-        <w:t xml:space="preserve">on arXiv: </w:t>
-      </w:r>
+        <w:t xml:space="preserve">on </w:t>
+      </w:r>
+      <w:proofErr w:type="spellStart"/>
       <w:r>
         <w:rPr>
           <w:i/>
@@ -4488,6 +4623,25 @@
           <w:sz w:val="22"/>
           <w:szCs w:val="22"/>
         </w:rPr>
+        <w:t>arXiv</w:t>
+      </w:r>
+      <w:proofErr w:type="spellEnd"/>
+      <w:r>
+        <w:rPr>
+          <w:i/>
+          <w:iCs/>
+          <w:sz w:val="22"/>
+          <w:szCs w:val="22"/>
+        </w:rPr>
+        <w:t xml:space="preserve">: </w:t>
+      </w:r>
+      <w:r>
+        <w:rPr>
+          <w:i/>
+          <w:iCs/>
+          <w:sz w:val="22"/>
+          <w:szCs w:val="22"/>
+        </w:rPr>
         <w:t>https://arxiv.org/pdf/2205.10467.pdf</w:t>
       </w:r>
       <w:r>
@@ -4558,7 +4712,39 @@
           <w:sz w:val="22"/>
           <w:szCs w:val="22"/>
         </w:rPr>
-        <w:t xml:space="preserve">, Wang, X., Beutel, A., Prost, F., Chen, J., Chi, E. H.. </w:t>
+        <w:t xml:space="preserve">, Wang, X., </w:t>
+      </w:r>
+      <w:proofErr w:type="spellStart"/>
+      <w:r>
+        <w:rPr>
+          <w:sz w:val="22"/>
+          <w:szCs w:val="22"/>
+        </w:rPr>
+        <w:t>Beutel</w:t>
+      </w:r>
+      <w:proofErr w:type="spellEnd"/>
+      <w:r>
+        <w:rPr>
+          <w:sz w:val="22"/>
+          <w:szCs w:val="22"/>
+        </w:rPr>
+        <w:t xml:space="preserve">, A., Prost, F., Chen, J., Chi, E. </w:t>
+      </w:r>
+      <w:proofErr w:type="gramStart"/>
+      <w:r>
+        <w:rPr>
+          <w:sz w:val="22"/>
+          <w:szCs w:val="22"/>
+        </w:rPr>
+        <w:t>H..</w:t>
+      </w:r>
+      <w:proofErr w:type="gramEnd"/>
+      <w:r>
+        <w:rPr>
+          <w:sz w:val="22"/>
+          <w:szCs w:val="22"/>
+        </w:rPr>
+        <w:t xml:space="preserve"> </w:t>
       </w:r>
       <w:r>
         <w:rPr>
@@ -4683,7 +4869,27 @@
           <w:sz w:val="22"/>
           <w:szCs w:val="22"/>
         </w:rPr>
-        <w:t>to BayLearn 2021.</w:t>
+        <w:t xml:space="preserve">to </w:t>
+      </w:r>
+      <w:proofErr w:type="spellStart"/>
+      <w:r>
+        <w:rPr>
+          <w:i/>
+          <w:iCs/>
+          <w:sz w:val="22"/>
+          <w:szCs w:val="22"/>
+        </w:rPr>
+        <w:t>BayLearn</w:t>
+      </w:r>
+      <w:proofErr w:type="spellEnd"/>
+      <w:r>
+        <w:rPr>
+          <w:i/>
+          <w:iCs/>
+          <w:sz w:val="22"/>
+          <w:szCs w:val="22"/>
+        </w:rPr>
+        <w:t xml:space="preserve"> 2021.</w:t>
       </w:r>
     </w:p>
     <w:p>
@@ -4761,15 +4967,215 @@
           <w:sz w:val="22"/>
           <w:szCs w:val="22"/>
         </w:rPr>
-        <w:t>Chi, E.H.</w:t>
-      </w:r>
-      <w:r>
-        <w:rPr>
+        <w:t xml:space="preserve">Chi, </w:t>
+      </w:r>
+      <w:proofErr w:type="gramStart"/>
+      <w:r>
+        <w:rPr>
+          <w:color w:val="000000"/>
+          <w:sz w:val="22"/>
+          <w:szCs w:val="22"/>
+        </w:rPr>
+        <w:t>E.H.</w:t>
+      </w:r>
+      <w:r>
+        <w:rPr>
+          <w:sz w:val="22"/>
+          <w:szCs w:val="22"/>
+        </w:rPr>
+        <w:t>.</w:t>
+      </w:r>
+      <w:proofErr w:type="gramEnd"/>
+      <w:r>
+        <w:rPr>
+          <w:sz w:val="22"/>
+          <w:szCs w:val="22"/>
+        </w:rPr>
+        <w:t xml:space="preserve"> </w:t>
+      </w:r>
+      <w:r>
+        <w:rPr>
+          <w:sz w:val="22"/>
+          <w:szCs w:val="22"/>
+        </w:rPr>
+        <w:t>“</w:t>
+      </w:r>
+      <w:r>
+        <w:rPr>
+          <w:sz w:val="22"/>
+          <w:szCs w:val="22"/>
+        </w:rPr>
+        <w:t>Values of User Exploration in Recommender Systems.</w:t>
+      </w:r>
+      <w:r>
+        <w:rPr>
+          <w:sz w:val="22"/>
+          <w:szCs w:val="22"/>
+        </w:rPr>
+        <w:t>”</w:t>
+      </w:r>
+      <w:r>
+        <w:rPr>
+          <w:b/>
+          <w:bCs/>
+          <w:sz w:val="22"/>
+          <w:szCs w:val="22"/>
+        </w:rPr>
+        <w:t xml:space="preserve"> </w:t>
+      </w:r>
+      <w:r>
+        <w:rPr>
+          <w:sz w:val="22"/>
+          <w:szCs w:val="22"/>
+        </w:rPr>
+        <w:t>Fifteenth ACM Conference on Recommender Systems</w:t>
+      </w:r>
+      <w:r>
+        <w:rPr>
+          <w:sz w:val="22"/>
+          <w:szCs w:val="22"/>
+        </w:rPr>
+        <w:t xml:space="preserve"> </w:t>
+      </w:r>
+      <w:r>
+        <w:rPr>
+          <w:b/>
+          <w:bCs/>
+          <w:sz w:val="22"/>
+          <w:szCs w:val="22"/>
+        </w:rPr>
+        <w:t>(Recsys 2021)</w:t>
+      </w:r>
+      <w:r>
+        <w:rPr>
+          <w:b/>
+          <w:bCs/>
           <w:sz w:val="22"/>
           <w:szCs w:val="22"/>
         </w:rPr>
         <w:t xml:space="preserve">. </w:t>
       </w:r>
+    </w:p>
+    <w:p>
+      <w:pPr>
+        <w:spacing w:line="276" w:lineRule="auto"/>
+        <w:rPr>
+          <w:i/>
+          <w:iCs/>
+          <w:sz w:val="22"/>
+          <w:szCs w:val="22"/>
+        </w:rPr>
+      </w:pPr>
+      <w:r>
+        <w:rPr>
+          <w:i/>
+          <w:iCs/>
+          <w:sz w:val="22"/>
+          <w:szCs w:val="22"/>
+        </w:rPr>
+        <w:t>Full paper with oral presentation; Acceptance rate: 18.4%.</w:t>
+      </w:r>
+    </w:p>
+    <w:p>
+      <w:pPr>
+        <w:spacing w:line="276" w:lineRule="auto"/>
+        <w:rPr>
+          <w:b/>
+          <w:bCs/>
+          <w:sz w:val="22"/>
+          <w:szCs w:val="22"/>
+        </w:rPr>
+      </w:pPr>
+    </w:p>
+    <w:p>
+      <w:pPr>
+        <w:spacing w:line="276" w:lineRule="auto"/>
+        <w:rPr>
+          <w:b/>
+          <w:bCs/>
+          <w:color w:val="222222"/>
+          <w:sz w:val="22"/>
+          <w:szCs w:val="22"/>
+          <w:shd w:val="clear" w:color="auto" w:fill="FFFFFF"/>
+        </w:rPr>
+      </w:pPr>
+      <w:r>
+        <w:rPr>
+          <w:b/>
+          <w:bCs/>
+          <w:sz w:val="22"/>
+          <w:szCs w:val="22"/>
+        </w:rPr>
+        <w:t>[</w:t>
+      </w:r>
+      <w:r>
+        <w:rPr>
+          <w:b/>
+          <w:bCs/>
+          <w:sz w:val="22"/>
+          <w:szCs w:val="22"/>
+        </w:rPr>
+        <w:t>7</w:t>
+      </w:r>
+      <w:r>
+        <w:rPr>
+          <w:b/>
+          <w:bCs/>
+          <w:sz w:val="22"/>
+          <w:szCs w:val="22"/>
+        </w:rPr>
+        <w:t xml:space="preserve">] </w:t>
+      </w:r>
+      <w:r>
+        <w:rPr>
+          <w:color w:val="000000"/>
+          <w:sz w:val="22"/>
+          <w:szCs w:val="22"/>
+        </w:rPr>
+        <w:t xml:space="preserve">Chen, Z., </w:t>
+      </w:r>
+      <w:r>
+        <w:rPr>
+          <w:b/>
+          <w:bCs/>
+          <w:color w:val="000000"/>
+          <w:sz w:val="22"/>
+          <w:szCs w:val="22"/>
+        </w:rPr>
+        <w:t>Wang, Y.</w:t>
+      </w:r>
+      <w:r>
+        <w:rPr>
+          <w:color w:val="000000"/>
+          <w:sz w:val="22"/>
+          <w:szCs w:val="22"/>
+        </w:rPr>
+        <w:t xml:space="preserve">, Lin, D., Cheng, D.Z., Hong, L., Chi, E.H., Cui, </w:t>
+      </w:r>
+      <w:proofErr w:type="gramStart"/>
+      <w:r>
+        <w:rPr>
+          <w:color w:val="000000"/>
+          <w:sz w:val="22"/>
+          <w:szCs w:val="22"/>
+        </w:rPr>
+        <w:t>C.</w:t>
+      </w:r>
+      <w:r>
+        <w:rPr>
+          <w:sz w:val="22"/>
+          <w:szCs w:val="22"/>
+        </w:rPr>
+        <w:t>.</w:t>
+      </w:r>
+      <w:proofErr w:type="gramEnd"/>
+      <w:r>
+        <w:rPr>
+          <w:sz w:val="22"/>
+          <w:szCs w:val="22"/>
+        </w:rPr>
+        <w:t xml:space="preserve"> </w:t>
+      </w:r>
       <w:r>
         <w:rPr>
           <w:sz w:val="22"/>
@@ -4779,10 +5185,25 @@
       </w:r>
       <w:r>
         <w:rPr>
-          <w:sz w:val="22"/>
-          <w:szCs w:val="22"/>
-        </w:rPr>
-        <w:t>Values of User Exploration in Recommender Systems.</w:t>
+          <w:color w:val="000000"/>
+          <w:sz w:val="22"/>
+          <w:szCs w:val="22"/>
+        </w:rPr>
+        <w:t xml:space="preserve">Beyond Point Estimate: Inferring </w:t>
+      </w:r>
+      <w:r>
+        <w:rPr>
+          <w:sz w:val="22"/>
+          <w:szCs w:val="22"/>
+        </w:rPr>
+        <w:t>Ensemble Prediction Variation from Neuron Activation Strength in Recommender Systems</w:t>
+      </w:r>
+      <w:r>
+        <w:rPr>
+          <w:sz w:val="22"/>
+          <w:szCs w:val="22"/>
+        </w:rPr>
+        <w:t>.</w:t>
       </w:r>
       <w:r>
         <w:rPr>
@@ -4793,8 +5214,7 @@
       </w:r>
       <w:r>
         <w:rPr>
-          <w:b/>
-          <w:bCs/>
+          <w:color w:val="000000"/>
           <w:sz w:val="22"/>
           <w:szCs w:val="22"/>
         </w:rPr>
@@ -4802,13 +5222,108 @@
       </w:r>
       <w:r>
         <w:rPr>
-          <w:sz w:val="22"/>
-          <w:szCs w:val="22"/>
-        </w:rPr>
-        <w:t>Fifteenth ACM Conference on Recommender Systems</w:t>
-      </w:r>
-      <w:r>
-        <w:rPr>
+          <w:color w:val="222222"/>
+          <w:sz w:val="22"/>
+          <w:szCs w:val="22"/>
+          <w:shd w:val="clear" w:color="auto" w:fill="FFFFFF"/>
+        </w:rPr>
+        <w:t>Proceedings of the 14th ACM International Conference on Web Search and Data Mining</w:t>
+      </w:r>
+      <w:r>
+        <w:rPr>
+          <w:b/>
+          <w:bCs/>
+          <w:color w:val="222222"/>
+          <w:sz w:val="22"/>
+          <w:szCs w:val="22"/>
+          <w:shd w:val="clear" w:color="auto" w:fill="FFFFFF"/>
+        </w:rPr>
+        <w:t> </w:t>
+      </w:r>
+      <w:r>
+        <w:rPr>
+          <w:b/>
+          <w:bCs/>
+          <w:color w:val="222222"/>
+          <w:sz w:val="22"/>
+          <w:szCs w:val="22"/>
+          <w:shd w:val="clear" w:color="auto" w:fill="FFFFFF"/>
+        </w:rPr>
+        <w:t>(WSDM 2021).</w:t>
+      </w:r>
+    </w:p>
+    <w:p>
+      <w:pPr>
+        <w:spacing w:line="276" w:lineRule="auto"/>
+        <w:rPr>
+          <w:i/>
+          <w:iCs/>
+          <w:sz w:val="22"/>
+          <w:szCs w:val="22"/>
+        </w:rPr>
+      </w:pPr>
+      <w:r>
+        <w:rPr>
+          <w:i/>
+          <w:iCs/>
+          <w:sz w:val="22"/>
+          <w:szCs w:val="22"/>
+        </w:rPr>
+        <w:t>Full paper with oral presentation; Acceptance rate: 18.6%.</w:t>
+      </w:r>
+    </w:p>
+    <w:p>
+      <w:pPr>
+        <w:spacing w:line="276" w:lineRule="auto"/>
+        <w:rPr>
+          <w:b/>
+          <w:bCs/>
+          <w:color w:val="222222"/>
+          <w:sz w:val="22"/>
+          <w:szCs w:val="22"/>
+          <w:shd w:val="clear" w:color="auto" w:fill="FFFFFF"/>
+        </w:rPr>
+      </w:pPr>
+    </w:p>
+    <w:p>
+      <w:pPr>
+        <w:spacing w:line="276" w:lineRule="auto"/>
+        <w:rPr>
+          <w:sz w:val="22"/>
+          <w:szCs w:val="22"/>
+        </w:rPr>
+      </w:pPr>
+      <w:r>
+        <w:rPr>
+          <w:b/>
+          <w:bCs/>
+          <w:sz w:val="22"/>
+          <w:szCs w:val="22"/>
+        </w:rPr>
+        <w:t>[</w:t>
+      </w:r>
+      <w:r>
+        <w:rPr>
+          <w:b/>
+          <w:bCs/>
+          <w:sz w:val="22"/>
+          <w:szCs w:val="22"/>
+        </w:rPr>
+        <w:t>6</w:t>
+      </w:r>
+      <w:r>
+        <w:rPr>
+          <w:b/>
+          <w:bCs/>
+          <w:sz w:val="22"/>
+          <w:szCs w:val="22"/>
+        </w:rPr>
+        <w:t>]</w:t>
+      </w:r>
+      <w:r>
+        <w:rPr>
+          <w:b/>
+          <w:bCs/>
           <w:sz w:val="22"/>
           <w:szCs w:val="22"/>
         </w:rPr>
@@ -4821,59 +5336,127 @@
           <w:sz w:val="22"/>
           <w:szCs w:val="22"/>
         </w:rPr>
-        <w:t>(Recsys 2021)</w:t>
-      </w:r>
-      <w:r>
-        <w:rPr>
-          <w:b/>
-          <w:bCs/>
-          <w:sz w:val="22"/>
-          <w:szCs w:val="22"/>
-        </w:rPr>
-        <w:t xml:space="preserve">. </w:t>
-      </w:r>
-    </w:p>
-    <w:p>
-      <w:pPr>
-        <w:spacing w:line="276" w:lineRule="auto"/>
-        <w:rPr>
-          <w:i/>
+        <w:t>Wang, Y.</w:t>
+      </w:r>
+      <w:r>
+        <w:rPr>
+          <w:sz w:val="22"/>
+          <w:szCs w:val="22"/>
+        </w:rPr>
+        <w:t>, Zhang, X., Liu, I., Ning, Y., Peng, C</w:t>
+      </w:r>
+      <w:r>
+        <w:rPr>
+          <w:sz w:val="22"/>
+          <w:szCs w:val="22"/>
+        </w:rPr>
+        <w:t>.</w:t>
+      </w:r>
+      <w:r>
+        <w:rPr>
           <w:iCs/>
           <w:sz w:val="22"/>
           <w:szCs w:val="22"/>
         </w:rPr>
-      </w:pPr>
-      <w:r>
-        <w:rPr>
-          <w:i/>
+        <w:t xml:space="preserve"> </w:t>
+      </w:r>
+      <w:r>
+        <w:rPr>
           <w:iCs/>
           <w:sz w:val="22"/>
           <w:szCs w:val="22"/>
         </w:rPr>
-        <w:t>Full paper with oral presentation; Acceptance rate: 18.4%.</w:t>
-      </w:r>
-    </w:p>
-    <w:p>
-      <w:pPr>
-        <w:spacing w:line="276" w:lineRule="auto"/>
-        <w:rPr>
-          <w:b/>
-          <w:bCs/>
-          <w:sz w:val="22"/>
-          <w:szCs w:val="22"/>
-        </w:rPr>
-      </w:pPr>
-    </w:p>
-    <w:p>
-      <w:pPr>
-        <w:spacing w:line="276" w:lineRule="auto"/>
-        <w:rPr>
-          <w:b/>
-          <w:bCs/>
-          <w:color w:val="222222"/>
-          <w:sz w:val="22"/>
-          <w:szCs w:val="22"/>
-          <w:shd w:val="clear" w:color="auto" w:fill="FFFFFF"/>
+        <w:t xml:space="preserve">(2021). </w:t>
+      </w:r>
+      <w:r>
+        <w:rPr>
+          <w:sz w:val="22"/>
+          <w:szCs w:val="22"/>
+        </w:rPr>
+        <w:t>“</w:t>
+      </w:r>
+      <w:r>
+        <w:rPr>
+          <w:sz w:val="22"/>
+          <w:szCs w:val="22"/>
+        </w:rPr>
+        <w:t>Multi-layer Optimization for a Multi-sided Network Service.</w:t>
+      </w:r>
+      <w:r>
+        <w:rPr>
+          <w:sz w:val="22"/>
+          <w:szCs w:val="22"/>
+        </w:rPr>
+        <w:t>”</w:t>
+      </w:r>
+      <w:r>
+        <w:rPr>
+          <w:sz w:val="22"/>
+          <w:szCs w:val="22"/>
+        </w:rPr>
+        <w:t xml:space="preserve"> </w:t>
+      </w:r>
+      <w:r>
+        <w:rPr>
+          <w:b/>
+          <w:bCs/>
+          <w:iCs/>
+          <w:sz w:val="22"/>
+          <w:szCs w:val="22"/>
+        </w:rPr>
+        <w:t>U.S. Patent No. 11,127,066</w:t>
+      </w:r>
+      <w:r>
+        <w:rPr>
+          <w:iCs/>
+          <w:sz w:val="22"/>
+          <w:szCs w:val="22"/>
+        </w:rPr>
+        <w:t>.</w:t>
+      </w:r>
+      <w:r>
+        <w:rPr>
+          <w:sz w:val="22"/>
+          <w:szCs w:val="22"/>
+        </w:rPr>
+        <w:t xml:space="preserve"> Washington, DC: U.S. Patent and Trademark Office.</w:t>
+      </w:r>
+    </w:p>
+    <w:p>
+      <w:pPr>
+        <w:spacing w:line="276" w:lineRule="auto"/>
+        <w:rPr>
+          <w:i/>
+          <w:iCs/>
+          <w:sz w:val="22"/>
+          <w:szCs w:val="22"/>
+        </w:rPr>
+      </w:pPr>
+      <w:r>
+        <w:rPr>
+          <w:i/>
+          <w:iCs/>
+          <w:sz w:val="22"/>
+          <w:szCs w:val="22"/>
+        </w:rPr>
+        <w:t>Patent for work at Uber.</w:t>
+      </w:r>
+    </w:p>
+    <w:p>
+      <w:pPr>
+        <w:spacing w:line="276" w:lineRule="auto"/>
+        <w:rPr>
+          <w:sz w:val="22"/>
+          <w:szCs w:val="22"/>
+        </w:rPr>
+      </w:pPr>
+    </w:p>
+    <w:p>
+      <w:pPr>
+        <w:spacing w:line="276" w:lineRule="auto"/>
+        <w:rPr>
+          <w:sz w:val="22"/>
+          <w:szCs w:val="22"/>
         </w:rPr>
       </w:pPr>
       <w:r>
@@ -4892,30 +5475,35 @@
           <w:sz w:val="22"/>
           <w:szCs w:val="22"/>
         </w:rPr>
-        <w:t>7</w:t>
-      </w:r>
-      <w:r>
-        <w:rPr>
-          <w:b/>
-          <w:bCs/>
-          <w:sz w:val="22"/>
-          <w:szCs w:val="22"/>
-        </w:rPr>
-        <w:t xml:space="preserve">] </w:t>
-      </w:r>
-      <w:r>
-        <w:rPr>
-          <w:color w:val="000000"/>
-          <w:sz w:val="22"/>
-          <w:szCs w:val="22"/>
-        </w:rPr>
-        <w:t xml:space="preserve">Chen, Z., </w:t>
-      </w:r>
-      <w:r>
-        <w:rPr>
-          <w:b/>
-          <w:bCs/>
-          <w:color w:val="000000"/>
+        <w:t>5</w:t>
+      </w:r>
+      <w:r>
+        <w:rPr>
+          <w:b/>
+          <w:bCs/>
+          <w:sz w:val="22"/>
+          <w:szCs w:val="22"/>
+        </w:rPr>
+        <w:t>]</w:t>
+      </w:r>
+      <w:r>
+        <w:rPr>
+          <w:sz w:val="22"/>
+          <w:szCs w:val="22"/>
+        </w:rPr>
+        <w:t xml:space="preserve"> </w:t>
+      </w:r>
+      <w:r>
+        <w:rPr>
+          <w:sz w:val="22"/>
+          <w:szCs w:val="22"/>
+        </w:rPr>
+        <w:t xml:space="preserve">Zhang, X., Zhang, S., </w:t>
+      </w:r>
+      <w:r>
+        <w:rPr>
+          <w:b/>
+          <w:bCs/>
           <w:sz w:val="22"/>
           <w:szCs w:val="22"/>
         </w:rPr>
@@ -4923,358 +5511,26 @@
       </w:r>
       <w:r>
         <w:rPr>
-          <w:color w:val="000000"/>
-          <w:sz w:val="22"/>
-          <w:szCs w:val="22"/>
-        </w:rPr>
-        <w:t>, Lin, D., Cheng, D.Z., Hong, L., Chi, E.H., Cui, C.</w:t>
-      </w:r>
-      <w:r>
-        <w:rPr>
-          <w:sz w:val="22"/>
-          <w:szCs w:val="22"/>
-        </w:rPr>
-        <w:t xml:space="preserve">. </w:t>
-      </w:r>
-      <w:r>
-        <w:rPr>
-          <w:sz w:val="22"/>
-          <w:szCs w:val="22"/>
-        </w:rPr>
-        <w:t>“</w:t>
-      </w:r>
-      <w:r>
-        <w:rPr>
-          <w:color w:val="000000"/>
-          <w:sz w:val="22"/>
-          <w:szCs w:val="22"/>
-        </w:rPr>
-        <w:t xml:space="preserve">Beyond Point Estimate: Inferring </w:t>
-      </w:r>
-      <w:r>
-        <w:rPr>
-          <w:sz w:val="22"/>
-          <w:szCs w:val="22"/>
-        </w:rPr>
-        <w:t>Ensemble Prediction Variation from Neuron Activation Strength in Recommender Systems</w:t>
-      </w:r>
-      <w:r>
-        <w:rPr>
-          <w:sz w:val="22"/>
-          <w:szCs w:val="22"/>
-        </w:rPr>
-        <w:t>.</w:t>
-      </w:r>
-      <w:r>
-        <w:rPr>
-          <w:sz w:val="22"/>
-          <w:szCs w:val="22"/>
-        </w:rPr>
-        <w:t>”</w:t>
-      </w:r>
-      <w:r>
-        <w:rPr>
-          <w:color w:val="000000"/>
-          <w:sz w:val="22"/>
-          <w:szCs w:val="22"/>
-        </w:rPr>
-        <w:t xml:space="preserve"> </w:t>
-      </w:r>
-      <w:r>
-        <w:rPr>
-          <w:color w:val="222222"/>
-          <w:sz w:val="22"/>
-          <w:szCs w:val="22"/>
-          <w:shd w:val="clear" w:color="auto" w:fill="FFFFFF"/>
-        </w:rPr>
-        <w:t>Proceedings of the 14th ACM International Conference on Web Search and Data Mining</w:t>
-      </w:r>
-      <w:r>
-        <w:rPr>
-          <w:b/>
-          <w:bCs/>
-          <w:color w:val="222222"/>
-          <w:sz w:val="22"/>
-          <w:szCs w:val="22"/>
-          <w:shd w:val="clear" w:color="auto" w:fill="FFFFFF"/>
-        </w:rPr>
-        <w:t> </w:t>
-      </w:r>
-      <w:r>
-        <w:rPr>
-          <w:b/>
-          <w:bCs/>
-          <w:color w:val="222222"/>
-          <w:sz w:val="22"/>
-          <w:szCs w:val="22"/>
-          <w:shd w:val="clear" w:color="auto" w:fill="FFFFFF"/>
-        </w:rPr>
-        <w:t>(WSDM 2021).</w:t>
-      </w:r>
-    </w:p>
-    <w:p>
-      <w:pPr>
-        <w:spacing w:line="276" w:lineRule="auto"/>
-        <w:rPr>
-          <w:i/>
-          <w:iCs/>
-          <w:sz w:val="22"/>
-          <w:szCs w:val="22"/>
-        </w:rPr>
-      </w:pPr>
-      <w:r>
-        <w:rPr>
-          <w:i/>
-          <w:iCs/>
-          <w:sz w:val="22"/>
-          <w:szCs w:val="22"/>
-        </w:rPr>
-        <w:t>Full paper with oral presentation; Acceptance rate: 18.6%.</w:t>
-      </w:r>
-    </w:p>
-    <w:p>
-      <w:pPr>
-        <w:spacing w:line="276" w:lineRule="auto"/>
-        <w:rPr>
-          <w:b/>
-          <w:bCs/>
-          <w:color w:val="222222"/>
-          <w:sz w:val="22"/>
-          <w:szCs w:val="22"/>
-          <w:shd w:val="clear" w:color="auto" w:fill="FFFFFF"/>
-        </w:rPr>
-      </w:pPr>
-    </w:p>
-    <w:p>
-      <w:pPr>
-        <w:spacing w:line="276" w:lineRule="auto"/>
-        <w:rPr>
-          <w:sz w:val="22"/>
-          <w:szCs w:val="22"/>
-        </w:rPr>
-      </w:pPr>
-      <w:r>
-        <w:rPr>
-          <w:b/>
-          <w:bCs/>
-          <w:sz w:val="22"/>
-          <w:szCs w:val="22"/>
-        </w:rPr>
-        <w:t>[</w:t>
-      </w:r>
-      <w:r>
-        <w:rPr>
-          <w:b/>
-          <w:bCs/>
-          <w:sz w:val="22"/>
-          <w:szCs w:val="22"/>
-        </w:rPr>
-        <w:t>6</w:t>
-      </w:r>
-      <w:r>
-        <w:rPr>
-          <w:b/>
-          <w:bCs/>
-          <w:sz w:val="22"/>
-          <w:szCs w:val="22"/>
-        </w:rPr>
-        <w:t>]</w:t>
-      </w:r>
-      <w:r>
-        <w:rPr>
-          <w:b/>
-          <w:bCs/>
-          <w:sz w:val="22"/>
-          <w:szCs w:val="22"/>
-        </w:rPr>
-        <w:t xml:space="preserve"> </w:t>
-      </w:r>
-      <w:r>
-        <w:rPr>
-          <w:b/>
-          <w:bCs/>
-          <w:sz w:val="22"/>
-          <w:szCs w:val="22"/>
-        </w:rPr>
-        <w:t>Wang, Y.</w:t>
-      </w:r>
-      <w:r>
-        <w:rPr>
-          <w:sz w:val="22"/>
-          <w:szCs w:val="22"/>
-        </w:rPr>
-        <w:t>, Zhang, X., Liu, I., Ning, Y., Peng, C</w:t>
-      </w:r>
-      <w:r>
-        <w:rPr>
-          <w:sz w:val="22"/>
-          <w:szCs w:val="22"/>
-        </w:rPr>
-        <w:t>.</w:t>
-      </w:r>
-      <w:r>
-        <w:rPr>
-          <w:iCs/>
-          <w:sz w:val="22"/>
-          <w:szCs w:val="22"/>
-        </w:rPr>
-        <w:t xml:space="preserve"> </w:t>
-      </w:r>
-      <w:r>
-        <w:rPr>
-          <w:iCs/>
-          <w:sz w:val="22"/>
-          <w:szCs w:val="22"/>
-        </w:rPr>
-        <w:t xml:space="preserve">(2021). </w:t>
-      </w:r>
-      <w:r>
-        <w:rPr>
-          <w:sz w:val="22"/>
-          <w:szCs w:val="22"/>
-        </w:rPr>
-        <w:t>“</w:t>
-      </w:r>
-      <w:r>
-        <w:rPr>
-          <w:sz w:val="22"/>
-          <w:szCs w:val="22"/>
-        </w:rPr>
-        <w:t>Multi-layer Optimization for a Multi-sided Network Service.</w:t>
-      </w:r>
-      <w:r>
-        <w:rPr>
-          <w:sz w:val="22"/>
-          <w:szCs w:val="22"/>
-        </w:rPr>
-        <w:t>”</w:t>
-      </w:r>
-      <w:r>
-        <w:rPr>
-          <w:sz w:val="22"/>
-          <w:szCs w:val="22"/>
-        </w:rPr>
-        <w:t xml:space="preserve"> </w:t>
-      </w:r>
-      <w:r>
-        <w:rPr>
-          <w:b/>
-          <w:bCs/>
-          <w:iCs/>
-          <w:sz w:val="22"/>
-          <w:szCs w:val="22"/>
-        </w:rPr>
-        <w:t>U.S. Patent No. 11,127,066</w:t>
-      </w:r>
-      <w:r>
-        <w:rPr>
-          <w:iCs/>
-          <w:sz w:val="22"/>
-          <w:szCs w:val="22"/>
-        </w:rPr>
-        <w:t>.</w:t>
-      </w:r>
-      <w:r>
-        <w:rPr>
-          <w:sz w:val="22"/>
-          <w:szCs w:val="22"/>
-        </w:rPr>
-        <w:t xml:space="preserve"> Washington, DC: U.S. Patent and Trademark Office.</w:t>
-      </w:r>
-    </w:p>
-    <w:p>
-      <w:pPr>
-        <w:spacing w:line="276" w:lineRule="auto"/>
-        <w:rPr>
-          <w:i/>
-          <w:iCs/>
-          <w:sz w:val="22"/>
-          <w:szCs w:val="22"/>
-        </w:rPr>
-      </w:pPr>
-      <w:r>
-        <w:rPr>
-          <w:i/>
-          <w:iCs/>
-          <w:sz w:val="22"/>
-          <w:szCs w:val="22"/>
-        </w:rPr>
-        <w:t>Patent for work at Uber.</w:t>
-      </w:r>
-    </w:p>
-    <w:p>
-      <w:pPr>
-        <w:spacing w:line="276" w:lineRule="auto"/>
-        <w:rPr>
-          <w:sz w:val="22"/>
-          <w:szCs w:val="22"/>
-        </w:rPr>
-      </w:pPr>
-    </w:p>
-    <w:p>
-      <w:pPr>
-        <w:spacing w:line="276" w:lineRule="auto"/>
-        <w:rPr>
-          <w:sz w:val="22"/>
-          <w:szCs w:val="22"/>
-        </w:rPr>
-      </w:pPr>
-      <w:r>
-        <w:rPr>
-          <w:b/>
-          <w:bCs/>
-          <w:sz w:val="22"/>
-          <w:szCs w:val="22"/>
-        </w:rPr>
-        <w:t>[</w:t>
-      </w:r>
-      <w:r>
-        <w:rPr>
-          <w:b/>
-          <w:bCs/>
-          <w:sz w:val="22"/>
-          <w:szCs w:val="22"/>
-        </w:rPr>
-        <w:t>5</w:t>
-      </w:r>
-      <w:r>
-        <w:rPr>
-          <w:b/>
-          <w:bCs/>
-          <w:sz w:val="22"/>
-          <w:szCs w:val="22"/>
-        </w:rPr>
-        <w:t>]</w:t>
-      </w:r>
-      <w:r>
-        <w:rPr>
-          <w:sz w:val="22"/>
-          <w:szCs w:val="22"/>
-        </w:rPr>
-        <w:t xml:space="preserve"> </w:t>
-      </w:r>
-      <w:r>
-        <w:rPr>
-          <w:sz w:val="22"/>
-          <w:szCs w:val="22"/>
-        </w:rPr>
-        <w:t xml:space="preserve">Zhang, X., Zhang, S., </w:t>
-      </w:r>
-      <w:r>
-        <w:rPr>
-          <w:b/>
-          <w:bCs/>
-          <w:sz w:val="22"/>
-          <w:szCs w:val="22"/>
-        </w:rPr>
-        <w:t>Wang, Y.</w:t>
-      </w:r>
-      <w:r>
-        <w:rPr>
-          <w:sz w:val="22"/>
-          <w:szCs w:val="22"/>
-        </w:rPr>
-        <w:t xml:space="preserve">, Gogate, M., Ning, Y., Peng, C., </w:t>
+          <w:sz w:val="22"/>
+          <w:szCs w:val="22"/>
+        </w:rPr>
+        <w:t xml:space="preserve">, </w:t>
+      </w:r>
+      <w:proofErr w:type="spellStart"/>
+      <w:r>
+        <w:rPr>
+          <w:sz w:val="22"/>
+          <w:szCs w:val="22"/>
+        </w:rPr>
+        <w:t>Gogate</w:t>
+      </w:r>
+      <w:proofErr w:type="spellEnd"/>
+      <w:r>
+        <w:rPr>
+          <w:sz w:val="22"/>
+          <w:szCs w:val="22"/>
+        </w:rPr>
+        <w:t xml:space="preserve">, M., Ning, Y., Peng, C., </w:t>
       </w:r>
       <w:r>
         <w:rPr>
@@ -5974,7 +6230,39 @@
           <w:sz w:val="22"/>
           <w:szCs w:val="22"/>
         </w:rPr>
-        <w:t>, Yonekura E., Fan, J., Xue, L.</w:t>
+        <w:t xml:space="preserve">, </w:t>
+      </w:r>
+      <w:proofErr w:type="spellStart"/>
+      <w:r>
+        <w:rPr>
+          <w:sz w:val="22"/>
+          <w:szCs w:val="22"/>
+        </w:rPr>
+        <w:t>Yonekura</w:t>
+      </w:r>
+      <w:proofErr w:type="spellEnd"/>
+      <w:r>
+        <w:rPr>
+          <w:sz w:val="22"/>
+          <w:szCs w:val="22"/>
+        </w:rPr>
+        <w:t xml:space="preserve"> E., Fan, J., </w:t>
+      </w:r>
+      <w:proofErr w:type="spellStart"/>
+      <w:r>
+        <w:rPr>
+          <w:sz w:val="22"/>
+          <w:szCs w:val="22"/>
+        </w:rPr>
+        <w:t>Xue</w:t>
+      </w:r>
+      <w:proofErr w:type="spellEnd"/>
+      <w:r>
+        <w:rPr>
+          <w:sz w:val="22"/>
+          <w:szCs w:val="22"/>
+        </w:rPr>
+        <w:t>, L.</w:t>
       </w:r>
       <w:r>
         <w:rPr>
@@ -6994,7 +7282,25 @@
           <w:sz w:val="22"/>
           <w:szCs w:val="22"/>
         </w:rPr>
-        <w:t>Bay Area Machine Learning Symposium (BayLearn)</w:t>
+        <w:t>Bay Area Machine Learning Symposium (</w:t>
+      </w:r>
+      <w:proofErr w:type="spellStart"/>
+      <w:r>
+        <w:rPr>
+          <w:color w:val="000000"/>
+          <w:sz w:val="22"/>
+          <w:szCs w:val="22"/>
+        </w:rPr>
+        <w:t>BayLearn</w:t>
+      </w:r>
+      <w:proofErr w:type="spellEnd"/>
+      <w:r>
+        <w:rPr>
+          <w:color w:val="000000"/>
+          <w:sz w:val="22"/>
+          <w:szCs w:val="22"/>
+        </w:rPr>
+        <w:t>)</w:t>
       </w:r>
       <w:r>
         <w:rPr>
@@ -7644,6 +7950,7 @@
         </w:rPr>
         <w:t xml:space="preserve">.” </w:t>
       </w:r>
+      <w:proofErr w:type="spellStart"/>
       <w:r>
         <w:rPr>
           <w:color w:val="000000"/>
@@ -7652,6 +7959,7 @@
         </w:rPr>
         <w:t>SigOpt</w:t>
       </w:r>
+      <w:proofErr w:type="spellEnd"/>
       <w:r>
         <w:rPr>
           <w:color w:val="000000"/>
@@ -8402,7 +8710,23 @@
           <w:sz w:val="22"/>
           <w:szCs w:val="22"/>
         </w:rPr>
-        <w:t>NSF Workshop for Empr Process and Mod Stat Decision Theory. New Haven, CT</w:t>
+        <w:t xml:space="preserve">NSF Workshop for </w:t>
+      </w:r>
+      <w:proofErr w:type="spellStart"/>
+      <w:r>
+        <w:rPr>
+          <w:sz w:val="22"/>
+          <w:szCs w:val="22"/>
+        </w:rPr>
+        <w:t>Empr</w:t>
+      </w:r>
+      <w:proofErr w:type="spellEnd"/>
+      <w:r>
+        <w:rPr>
+          <w:sz w:val="22"/>
+          <w:szCs w:val="22"/>
+        </w:rPr>
+        <w:t xml:space="preserve"> Process and Mod Stat Decision Theory. New Haven, CT</w:t>
       </w:r>
       <w:r>
         <w:rPr>
@@ -8838,7 +9162,7 @@
           <w:sz w:val="22"/>
           <w:szCs w:val="22"/>
         </w:rPr>
-        <w:t>Mentorship at Google</w:t>
+        <w:t>Mentorship</w:t>
       </w:r>
     </w:p>
     <w:p>
@@ -8898,47 +9222,7 @@
           <w:sz w:val="22"/>
           <w:szCs w:val="22"/>
         </w:rPr>
-        <w:t>Nov. 2021</w:t>
-      </w:r>
-      <w:r>
-        <w:rPr>
-          <w:rFonts w:ascii="Times New Roman" w:hAnsi="Times New Roman" w:cs="Times New Roman"/>
-          <w:i/>
-          <w:color w:val="000000"/>
-          <w:sz w:val="22"/>
-          <w:szCs w:val="22"/>
-        </w:rPr>
-        <w:t xml:space="preserve"> </w:t>
-      </w:r>
-      <w:r>
-        <w:rPr>
-          <w:rFonts w:ascii="Times New Roman" w:hAnsi="Times New Roman" w:cs="Times New Roman"/>
-          <w:i/>
-          <w:color w:val="000000"/>
-          <w:sz w:val="22"/>
-          <w:szCs w:val="22"/>
-        </w:rPr>
-        <w:t>-</w:t>
-      </w:r>
-      <w:r>
-        <w:rPr>
-          <w:rFonts w:ascii="Times New Roman" w:hAnsi="Times New Roman" w:cs="Times New Roman"/>
-          <w:i/>
-          <w:color w:val="000000"/>
-          <w:sz w:val="22"/>
-          <w:szCs w:val="22"/>
-        </w:rPr>
-        <w:t xml:space="preserve"> </w:t>
-      </w:r>
-      <w:r>
-        <w:rPr>
-          <w:rFonts w:ascii="Times New Roman" w:hAnsi="Times New Roman" w:cs="Times New Roman"/>
-          <w:i/>
-          <w:color w:val="000000"/>
-          <w:sz w:val="22"/>
-          <w:szCs w:val="22"/>
-        </w:rPr>
-        <w:t>present</w:t>
+        <w:t>Nov. 2021 - present</w:t>
       </w:r>
     </w:p>
     <w:p>
@@ -9007,22 +9291,12 @@
           <w:sz w:val="22"/>
           <w:szCs w:val="22"/>
         </w:rPr>
-        <w:t xml:space="preserve"> at Google Brain.                                 </w:t>
-      </w:r>
-      <w:r>
-        <w:rPr>
-          <w:rFonts w:ascii="Times New Roman" w:hAnsi="Times New Roman" w:cs="Times New Roman"/>
-          <w:i/>
-          <w:color w:val="000000"/>
-          <w:sz w:val="22"/>
-          <w:szCs w:val="22"/>
-        </w:rPr>
-        <w:t>May. 2021</w:t>
-      </w:r>
-      <w:r>
-        <w:rPr>
-          <w:rFonts w:ascii="Times New Roman" w:hAnsi="Times New Roman" w:cs="Times New Roman"/>
-          <w:i/>
+        <w:t xml:space="preserve"> at Google Brain.                               </w:t>
+      </w:r>
+      <w:r>
+        <w:rPr>
+          <w:rFonts w:ascii="Times New Roman" w:hAnsi="Times New Roman" w:cs="Times New Roman"/>
+          <w:iCs/>
           <w:color w:val="000000"/>
           <w:sz w:val="22"/>
           <w:szCs w:val="22"/>
@@ -9032,17 +9306,7 @@
       <w:r>
         <w:rPr>
           <w:rFonts w:ascii="Times New Roman" w:hAnsi="Times New Roman" w:cs="Times New Roman"/>
-          <w:i/>
-          <w:color w:val="000000"/>
-          <w:sz w:val="22"/>
-          <w:szCs w:val="22"/>
-        </w:rPr>
-        <w:t>-</w:t>
-      </w:r>
-      <w:r>
-        <w:rPr>
-          <w:rFonts w:ascii="Times New Roman" w:hAnsi="Times New Roman" w:cs="Times New Roman"/>
-          <w:i/>
+          <w:iCs/>
           <w:color w:val="000000"/>
           <w:sz w:val="22"/>
           <w:szCs w:val="22"/>
@@ -9057,36 +9321,7 @@
           <w:sz w:val="22"/>
           <w:szCs w:val="22"/>
         </w:rPr>
-        <w:t>present</w:t>
-      </w:r>
-    </w:p>
-    <w:p>
-      <w:pPr>
-        <w:spacing w:line="276" w:lineRule="auto"/>
-        <w:rPr>
-          <w:sz w:val="22"/>
-          <w:szCs w:val="22"/>
-        </w:rPr>
-      </w:pPr>
-    </w:p>
-    <w:p>
-      <w:pPr>
-        <w:spacing w:line="276" w:lineRule="auto"/>
-        <w:rPr>
-          <w:b/>
-          <w:bCs/>
-          <w:sz w:val="22"/>
-          <w:szCs w:val="22"/>
-        </w:rPr>
-      </w:pPr>
-      <w:r>
-        <w:rPr>
-          <w:b/>
-          <w:bCs/>
-          <w:sz w:val="22"/>
-          <w:szCs w:val="22"/>
-        </w:rPr>
-        <w:t xml:space="preserve">Assistant Instructor at Princeton University </w:t>
+        <w:t>May 2021 – present</w:t>
       </w:r>
     </w:p>
     <w:p>
@@ -9106,20 +9341,96 @@
       <w:r>
         <w:rPr>
           <w:rFonts w:ascii="Times New Roman" w:hAnsi="Times New Roman" w:cs="Times New Roman"/>
-          <w:sz w:val="22"/>
-          <w:szCs w:val="22"/>
-        </w:rPr>
-        <w:t xml:space="preserve">ORF 504: Financial Econometrics                                                                                                      </w:t>
-      </w:r>
-      <w:r>
-        <w:rPr>
-          <w:rFonts w:ascii="Times New Roman" w:hAnsi="Times New Roman" w:cs="Times New Roman"/>
-          <w:i/>
-          <w:color w:val="000000"/>
-          <w:sz w:val="22"/>
-          <w:szCs w:val="22"/>
-        </w:rPr>
-        <w:t>Spring 2016</w:t>
+          <w:iCs/>
+          <w:color w:val="000000"/>
+          <w:sz w:val="22"/>
+          <w:szCs w:val="22"/>
+        </w:rPr>
+        <w:lastRenderedPageBreak/>
+        <w:t xml:space="preserve">Mentor for two </w:t>
+      </w:r>
+      <w:r>
+        <w:rPr>
+          <w:rFonts w:ascii="Times New Roman" w:hAnsi="Times New Roman" w:cs="Times New Roman"/>
+          <w:b/>
+          <w:bCs/>
+          <w:iCs/>
+          <w:color w:val="000000"/>
+          <w:sz w:val="22"/>
+          <w:szCs w:val="22"/>
+        </w:rPr>
+        <w:t>full-time team member</w:t>
+      </w:r>
+      <w:r>
+        <w:rPr>
+          <w:rFonts w:ascii="Times New Roman" w:hAnsi="Times New Roman" w:cs="Times New Roman"/>
+          <w:iCs/>
+          <w:color w:val="000000"/>
+          <w:sz w:val="22"/>
+          <w:szCs w:val="22"/>
+        </w:rPr>
+        <w:t xml:space="preserve"> and one </w:t>
+      </w:r>
+      <w:r>
+        <w:rPr>
+          <w:rFonts w:ascii="Times New Roman" w:hAnsi="Times New Roman" w:cs="Times New Roman"/>
+          <w:b/>
+          <w:bCs/>
+          <w:iCs/>
+          <w:color w:val="000000"/>
+          <w:sz w:val="22"/>
+          <w:szCs w:val="22"/>
+        </w:rPr>
+        <w:t>intern</w:t>
+      </w:r>
+      <w:r>
+        <w:rPr>
+          <w:rFonts w:ascii="Times New Roman" w:hAnsi="Times New Roman" w:cs="Times New Roman"/>
+          <w:iCs/>
+          <w:color w:val="000000"/>
+          <w:sz w:val="22"/>
+          <w:szCs w:val="22"/>
+        </w:rPr>
+        <w:t xml:space="preserve"> at Uber.                                     </w:t>
+      </w:r>
+      <w:r>
+        <w:rPr>
+          <w:rFonts w:ascii="Times New Roman" w:hAnsi="Times New Roman" w:cs="Times New Roman"/>
+          <w:i/>
+          <w:color w:val="000000"/>
+          <w:sz w:val="22"/>
+          <w:szCs w:val="22"/>
+        </w:rPr>
+        <w:t>June 2017 - Sept 2019</w:t>
+      </w:r>
+    </w:p>
+    <w:p>
+      <w:pPr>
+        <w:spacing w:line="276" w:lineRule="auto"/>
+        <w:rPr>
+          <w:sz w:val="22"/>
+          <w:szCs w:val="22"/>
+        </w:rPr>
+      </w:pPr>
+    </w:p>
+    <w:p>
+      <w:pPr>
+        <w:spacing w:line="276" w:lineRule="auto"/>
+        <w:rPr>
+          <w:b/>
+          <w:bCs/>
+          <w:sz w:val="22"/>
+          <w:szCs w:val="22"/>
+        </w:rPr>
+      </w:pPr>
+      <w:r>
+        <w:rPr>
+          <w:b/>
+          <w:bCs/>
+          <w:sz w:val="22"/>
+          <w:szCs w:val="22"/>
+        </w:rPr>
+        <w:t xml:space="preserve">Assistant Instructor at Princeton University </w:t>
       </w:r>
     </w:p>
     <w:p>
@@ -9142,17 +9453,17 @@
           <w:sz w:val="22"/>
           <w:szCs w:val="22"/>
         </w:rPr>
-        <w:t xml:space="preserve">ORF 245: Fundamentals of Statistics                                                          </w:t>
-      </w:r>
-      <w:r>
-        <w:rPr>
-          <w:rFonts w:ascii="Times New Roman" w:hAnsi="Times New Roman" w:cs="Times New Roman"/>
-          <w:i/>
-          <w:color w:val="000000"/>
-          <w:sz w:val="22"/>
-          <w:szCs w:val="22"/>
-        </w:rPr>
-        <w:t>Spring 2014, Spring 2015, Fall 2015</w:t>
+        <w:t xml:space="preserve">ORF 504: Financial Econometrics                                                                                                      </w:t>
+      </w:r>
+      <w:r>
+        <w:rPr>
+          <w:rFonts w:ascii="Times New Roman" w:hAnsi="Times New Roman" w:cs="Times New Roman"/>
+          <w:i/>
+          <w:color w:val="000000"/>
+          <w:sz w:val="22"/>
+          <w:szCs w:val="22"/>
+        </w:rPr>
+        <w:t>Spring 2016</w:t>
       </w:r>
     </w:p>
     <w:p>
@@ -9175,6 +9486,39 @@
           <w:sz w:val="22"/>
           <w:szCs w:val="22"/>
         </w:rPr>
+        <w:t xml:space="preserve">ORF 245: Fundamentals of Statistics                                                          </w:t>
+      </w:r>
+      <w:r>
+        <w:rPr>
+          <w:rFonts w:ascii="Times New Roman" w:hAnsi="Times New Roman" w:cs="Times New Roman"/>
+          <w:i/>
+          <w:color w:val="000000"/>
+          <w:sz w:val="22"/>
+          <w:szCs w:val="22"/>
+        </w:rPr>
+        <w:t>Spring 2014, Spring 2015, Fall 2015</w:t>
+      </w:r>
+    </w:p>
+    <w:p>
+      <w:pPr>
+        <w:pStyle w:val="ListParagraph"/>
+        <w:numPr>
+          <w:ilvl w:val="0"/>
+          <w:numId w:val="6"/>
+        </w:numPr>
+        <w:spacing w:line="276" w:lineRule="auto"/>
+        <w:rPr>
+          <w:rFonts w:ascii="Times New Roman" w:hAnsi="Times New Roman" w:cs="Times New Roman"/>
+          <w:sz w:val="22"/>
+          <w:szCs w:val="22"/>
+        </w:rPr>
+      </w:pPr>
+      <w:r>
+        <w:rPr>
+          <w:rFonts w:ascii="Times New Roman" w:hAnsi="Times New Roman" w:cs="Times New Roman"/>
+          <w:sz w:val="22"/>
+          <w:szCs w:val="22"/>
+        </w:rPr>
         <w:t xml:space="preserve">ORF 405: Regression and Applied Time Series Analysis                                                    </w:t>
       </w:r>
       <w:r>
@@ -9576,13 +9920,23 @@
         </w:rPr>
         <w:t xml:space="preserve"> </w:t>
       </w:r>
-      <w:r>
-        <w:rPr>
-          <w:color w:val="000000"/>
-          <w:sz w:val="22"/>
-          <w:szCs w:val="22"/>
-        </w:rPr>
-        <w:t xml:space="preserve">NeurIPS, </w:t>
+      <w:proofErr w:type="spellStart"/>
+      <w:r>
+        <w:rPr>
+          <w:color w:val="000000"/>
+          <w:sz w:val="22"/>
+          <w:szCs w:val="22"/>
+        </w:rPr>
+        <w:t>NeurIPS</w:t>
+      </w:r>
+      <w:proofErr w:type="spellEnd"/>
+      <w:r>
+        <w:rPr>
+          <w:color w:val="000000"/>
+          <w:sz w:val="22"/>
+          <w:szCs w:val="22"/>
+        </w:rPr>
+        <w:t xml:space="preserve">, </w:t>
       </w:r>
       <w:r>
         <w:rPr>
@@ -9779,7 +10133,25 @@
           <w:sz w:val="22"/>
           <w:szCs w:val="22"/>
         </w:rPr>
-        <w:t xml:space="preserve">Guo Moruo Scholarship, USTC                                                                                                                    </w:t>
+        <w:t xml:space="preserve">Guo </w:t>
+      </w:r>
+      <w:proofErr w:type="spellStart"/>
+      <w:r>
+        <w:rPr>
+          <w:color w:val="000000"/>
+          <w:sz w:val="22"/>
+          <w:szCs w:val="22"/>
+        </w:rPr>
+        <w:t>Moruo</w:t>
+      </w:r>
+      <w:proofErr w:type="spellEnd"/>
+      <w:r>
+        <w:rPr>
+          <w:color w:val="000000"/>
+          <w:sz w:val="22"/>
+          <w:szCs w:val="22"/>
+        </w:rPr>
+        <w:t xml:space="preserve"> Scholarship, USTC                                                                                                                    </w:t>
       </w:r>
       <w:r>
         <w:rPr>
@@ -9948,19 +10320,60 @@
         </w:rPr>
         <w:t xml:space="preserve">: Python (proficient), R (proficient), </w:t>
       </w:r>
-      <w:r>
-        <w:rPr>
-          <w:sz w:val="22"/>
-          <w:szCs w:val="22"/>
-        </w:rPr>
-        <w:t xml:space="preserve">Tensorflow, </w:t>
-      </w:r>
-      <w:r>
-        <w:rPr>
-          <w:sz w:val="22"/>
-          <w:szCs w:val="22"/>
-        </w:rPr>
-        <w:t>Hive, SQL, Spark, C/C++, Matlab, q/kdb+</w:t>
+      <w:proofErr w:type="spellStart"/>
+      <w:r>
+        <w:rPr>
+          <w:sz w:val="22"/>
+          <w:szCs w:val="22"/>
+        </w:rPr>
+        <w:t>Tensorflow</w:t>
+      </w:r>
+      <w:proofErr w:type="spellEnd"/>
+      <w:r>
+        <w:rPr>
+          <w:sz w:val="22"/>
+          <w:szCs w:val="22"/>
+        </w:rPr>
+        <w:t xml:space="preserve">, </w:t>
+      </w:r>
+      <w:r>
+        <w:rPr>
+          <w:sz w:val="22"/>
+          <w:szCs w:val="22"/>
+        </w:rPr>
+        <w:t xml:space="preserve">Hive, SQL, Spark, C/C++, </w:t>
+      </w:r>
+      <w:proofErr w:type="spellStart"/>
+      <w:r>
+        <w:rPr>
+          <w:sz w:val="22"/>
+          <w:szCs w:val="22"/>
+        </w:rPr>
+        <w:t>Matlab</w:t>
+      </w:r>
+      <w:proofErr w:type="spellEnd"/>
+      <w:r>
+        <w:rPr>
+          <w:sz w:val="22"/>
+          <w:szCs w:val="22"/>
+        </w:rPr>
+        <w:t>, q/</w:t>
+      </w:r>
+      <w:proofErr w:type="spellStart"/>
+      <w:r>
+        <w:rPr>
+          <w:sz w:val="22"/>
+          <w:szCs w:val="22"/>
+        </w:rPr>
+        <w:t>kdb</w:t>
+      </w:r>
+      <w:proofErr w:type="spellEnd"/>
+      <w:r>
+        <w:rPr>
+          <w:sz w:val="22"/>
+          <w:szCs w:val="22"/>
+        </w:rPr>
+        <w:t>+</w:t>
       </w:r>
     </w:p>
     <w:p>

</xml_diff>

<commit_message>
update CV, talks and publications
</commit_message>
<xml_diff>
--- a/files/CV_Yuyan_Wang_website.docx
+++ b/files/CV_Yuyan_Wang_website.docx
@@ -7264,11 +7264,10 @@
       </w:r>
       <w:r>
         <w:rPr>
-          <w:color w:val="000000"/>
-          <w:sz w:val="22"/>
-          <w:szCs w:val="22"/>
-        </w:rPr>
-        <w:t>Recommending for a Three-Sided Food Delivery Marketplace: A Multi-Objective Hierarchical Approach</w:t>
+          <w:sz w:val="22"/>
+          <w:szCs w:val="22"/>
+        </w:rPr>
+        <w:t>Recommending for a Multi-Sided Marketplace with Heterogeneous Contents</w:t>
       </w:r>
       <w:r>
         <w:rPr>
@@ -7432,7 +7431,23 @@
           <w:sz w:val="22"/>
           <w:szCs w:val="22"/>
         </w:rPr>
-        <w:t>August 2021.</w:t>
+        <w:t>August 202</w:t>
+      </w:r>
+      <w:r>
+        <w:rPr>
+          <w:color w:val="000000"/>
+          <w:sz w:val="22"/>
+          <w:szCs w:val="22"/>
+        </w:rPr>
+        <w:t>2</w:t>
+      </w:r>
+      <w:r>
+        <w:rPr>
+          <w:color w:val="000000"/>
+          <w:sz w:val="22"/>
+          <w:szCs w:val="22"/>
+        </w:rPr>
+        <w:t>.</w:t>
       </w:r>
     </w:p>
     <w:p>
@@ -9445,25 +9460,23 @@
           <w:sz w:val="22"/>
           <w:szCs w:val="22"/>
         </w:rPr>
-        <w:t>ndergrad Consortium at KDD 2022 (KDD-</w:t>
-      </w:r>
-      <w:proofErr w:type="gramStart"/>
-      <w:r>
-        <w:rPr>
-          <w:rFonts w:ascii="Times New Roman" w:hAnsi="Times New Roman" w:cs="Times New Roman"/>
-          <w:sz w:val="22"/>
-          <w:szCs w:val="22"/>
-        </w:rPr>
-        <w:t xml:space="preserve">UC)   </w:t>
-      </w:r>
-      <w:proofErr w:type="gramEnd"/>
-      <w:r>
-        <w:rPr>
-          <w:rFonts w:ascii="Times New Roman" w:hAnsi="Times New Roman" w:cs="Times New Roman"/>
-          <w:sz w:val="22"/>
-          <w:szCs w:val="22"/>
-        </w:rPr>
-        <w:t xml:space="preserve">                                            </w:t>
+        <w:t>ndergraduate Consortium at KDD 2022 (KDD-UC</w:t>
+      </w:r>
+      <w:r>
+        <w:rPr>
+          <w:rFonts w:ascii="Times New Roman" w:hAnsi="Times New Roman" w:cs="Times New Roman"/>
+          <w:sz w:val="22"/>
+          <w:szCs w:val="22"/>
+        </w:rPr>
+        <w:t>)</w:t>
+      </w:r>
+      <w:r>
+        <w:rPr>
+          <w:rFonts w:ascii="Times New Roman" w:hAnsi="Times New Roman" w:cs="Times New Roman"/>
+          <w:sz w:val="22"/>
+          <w:szCs w:val="22"/>
+        </w:rPr>
+        <w:t xml:space="preserve">                                         </w:t>
       </w:r>
       <w:r>
         <w:rPr>

</xml_diff>

<commit_message>
update CV and talks.
</commit_message>
<xml_diff>
--- a/files/CV_Yuyan_Wang_website.docx
+++ b/files/CV_Yuyan_Wang_website.docx
@@ -326,25 +326,7 @@
           <w:sz w:val="22"/>
           <w:szCs w:val="22"/>
         </w:rPr>
-        <w:t xml:space="preserve">Advisor: Prof </w:t>
-      </w:r>
-      <w:proofErr w:type="spellStart"/>
-      <w:r>
-        <w:rPr>
-          <w:rFonts w:ascii="Times New Roman" w:hAnsi="Times New Roman" w:cs="Times New Roman"/>
-          <w:sz w:val="22"/>
-          <w:szCs w:val="22"/>
-        </w:rPr>
-        <w:t>Jianqing</w:t>
-      </w:r>
-      <w:proofErr w:type="spellEnd"/>
-      <w:r>
-        <w:rPr>
-          <w:rFonts w:ascii="Times New Roman" w:hAnsi="Times New Roman" w:cs="Times New Roman"/>
-          <w:sz w:val="22"/>
-          <w:szCs w:val="22"/>
-        </w:rPr>
-        <w:t xml:space="preserve"> Fan</w:t>
+        <w:t>Advisor: Prof Jianqing Fan</w:t>
       </w:r>
     </w:p>
     <w:p>
@@ -479,25 +461,7 @@
           <w:sz w:val="22"/>
           <w:szCs w:val="22"/>
         </w:rPr>
-        <w:t xml:space="preserve">Awards: Guo </w:t>
-      </w:r>
-      <w:proofErr w:type="spellStart"/>
-      <w:r>
-        <w:rPr>
-          <w:rFonts w:ascii="Times New Roman" w:hAnsi="Times New Roman" w:cs="Times New Roman"/>
-          <w:sz w:val="22"/>
-          <w:szCs w:val="22"/>
-        </w:rPr>
-        <w:t>Moruo</w:t>
-      </w:r>
-      <w:proofErr w:type="spellEnd"/>
-      <w:r>
-        <w:rPr>
-          <w:rFonts w:ascii="Times New Roman" w:hAnsi="Times New Roman" w:cs="Times New Roman"/>
-          <w:sz w:val="22"/>
-          <w:szCs w:val="22"/>
-        </w:rPr>
-        <w:t xml:space="preserve"> Scholarship (&lt;1%, highest award for undergrad) and National Scholarship (&lt;1%, twice) </w:t>
+        <w:t xml:space="preserve">Awards: Guo Moruo Scholarship (&lt;1%, highest award for undergrad) and National Scholarship (&lt;1%, twice) </w:t>
       </w:r>
     </w:p>
     <w:p>
@@ -917,25 +881,7 @@
           <w:sz w:val="22"/>
           <w:szCs w:val="22"/>
         </w:rPr>
-        <w:t>a framework for extracting consumer intents (</w:t>
-      </w:r>
-      <w:proofErr w:type="gramStart"/>
-      <w:r>
-        <w:rPr>
-          <w:rFonts w:ascii="Times New Roman" w:hAnsi="Times New Roman" w:cs="Times New Roman"/>
-          <w:sz w:val="22"/>
-          <w:szCs w:val="22"/>
-        </w:rPr>
-        <w:t>e.g.</w:t>
-      </w:r>
-      <w:proofErr w:type="gramEnd"/>
-      <w:r>
-        <w:rPr>
-          <w:rFonts w:ascii="Times New Roman" w:hAnsi="Times New Roman" w:cs="Times New Roman"/>
-          <w:sz w:val="22"/>
-          <w:szCs w:val="22"/>
-        </w:rPr>
-        <w:t xml:space="preserve"> exploration or variety-seeking intent) on the personalized platforms, and designed RL policies to plan accordingly at longer time horizons. </w:t>
+        <w:t xml:space="preserve">a framework for extracting consumer intents (e.g. exploration or variety-seeking intent) on the personalized platforms, and designed RL policies to plan accordingly at longer time horizons. </w:t>
       </w:r>
     </w:p>
     <w:p>
@@ -958,25 +904,7 @@
           <w:sz w:val="22"/>
           <w:szCs w:val="22"/>
         </w:rPr>
-        <w:t>Designed a hierarchical reinforcement learning (HRL) based method for learning consumer intents at different temporal abstraction levels (</w:t>
-      </w:r>
-      <w:proofErr w:type="gramStart"/>
-      <w:r>
-        <w:rPr>
-          <w:rFonts w:ascii="Times New Roman" w:hAnsi="Times New Roman" w:cs="Times New Roman"/>
-          <w:sz w:val="22"/>
-          <w:szCs w:val="22"/>
-        </w:rPr>
-        <w:t>e.g.</w:t>
-      </w:r>
-      <w:proofErr w:type="gramEnd"/>
-      <w:r>
-        <w:rPr>
-          <w:rFonts w:ascii="Times New Roman" w:hAnsi="Times New Roman" w:cs="Times New Roman"/>
-          <w:sz w:val="22"/>
-          <w:szCs w:val="22"/>
-        </w:rPr>
-        <w:t xml:space="preserve"> user-level intent vs. session-level intent).</w:t>
+        <w:t>Designed a hierarchical reinforcement learning (HRL) based method for learning consumer intents at different temporal abstraction levels (e.g. user-level intent vs. session-level intent).</w:t>
       </w:r>
     </w:p>
     <w:p>
@@ -1148,25 +1076,7 @@
           <w:sz w:val="22"/>
           <w:szCs w:val="22"/>
         </w:rPr>
-        <w:t xml:space="preserve">[7] accepted to the </w:t>
-      </w:r>
-      <w:proofErr w:type="spellStart"/>
-      <w:r>
-        <w:rPr>
-          <w:rFonts w:ascii="Times New Roman" w:hAnsi="Times New Roman" w:cs="Times New Roman"/>
-          <w:sz w:val="22"/>
-          <w:szCs w:val="22"/>
-        </w:rPr>
-        <w:t>WebConf</w:t>
-      </w:r>
-      <w:proofErr w:type="spellEnd"/>
-      <w:r>
-        <w:rPr>
-          <w:rFonts w:ascii="Times New Roman" w:hAnsi="Times New Roman" w:cs="Times New Roman"/>
-          <w:sz w:val="22"/>
-          <w:szCs w:val="22"/>
-        </w:rPr>
-        <w:t xml:space="preserve"> 2022. </w:t>
+        <w:t xml:space="preserve">[7] accepted to the WebConf 2022. </w:t>
       </w:r>
     </w:p>
     <w:p>
@@ -1294,20 +1204,8 @@
           <w:sz w:val="22"/>
           <w:szCs w:val="22"/>
         </w:rPr>
-        <w:t xml:space="preserve">Tech </w:t>
-      </w:r>
-      <w:proofErr w:type="gramStart"/>
-      <w:r>
-        <w:rPr>
-          <w:rFonts w:ascii="Times New Roman" w:hAnsi="Times New Roman" w:cs="Times New Roman"/>
-          <w:b/>
-          <w:bCs/>
-          <w:sz w:val="22"/>
-          <w:szCs w:val="22"/>
-        </w:rPr>
-        <w:t>lead</w:t>
-      </w:r>
-      <w:proofErr w:type="gramEnd"/>
+        <w:t>Tech lead</w:t>
+      </w:r>
       <w:r>
         <w:rPr>
           <w:rFonts w:ascii="Times New Roman" w:hAnsi="Times New Roman" w:cs="Times New Roman"/>
@@ -1557,7 +1455,6 @@
         </w:rPr>
         <w:t xml:space="preserve">Proposed and developed </w:t>
       </w:r>
-      <w:proofErr w:type="spellStart"/>
       <w:r>
         <w:rPr>
           <w:rFonts w:ascii="Times New Roman" w:hAnsi="Times New Roman" w:cs="Times New Roman"/>
@@ -1568,7 +1465,6 @@
         </w:rPr>
         <w:t>HRank</w:t>
       </w:r>
-      <w:proofErr w:type="spellEnd"/>
       <w:r>
         <w:rPr>
           <w:rFonts w:ascii="Times New Roman" w:hAnsi="Times New Roman" w:cs="Times New Roman"/>
@@ -1593,7 +1489,6 @@
           <w:szCs w:val="22"/>
         </w:rPr>
       </w:pPr>
-      <w:proofErr w:type="spellStart"/>
       <w:r>
         <w:rPr>
           <w:rFonts w:ascii="Times New Roman" w:hAnsi="Times New Roman" w:cs="Times New Roman"/>
@@ -1604,7 +1499,6 @@
         </w:rPr>
         <w:t>HRank</w:t>
       </w:r>
-      <w:proofErr w:type="spellEnd"/>
       <w:r>
         <w:rPr>
           <w:rFonts w:ascii="Times New Roman" w:hAnsi="Times New Roman" w:cs="Times New Roman"/>
@@ -1990,23 +1884,7 @@
           <w:sz w:val="22"/>
           <w:szCs w:val="22"/>
         </w:rPr>
-        <w:t xml:space="preserve">, Tao L., Zhang </w:t>
-      </w:r>
-      <w:proofErr w:type="gramStart"/>
-      <w:r>
-        <w:rPr>
-          <w:sz w:val="22"/>
-          <w:szCs w:val="22"/>
-        </w:rPr>
-        <w:t>X..</w:t>
-      </w:r>
-      <w:proofErr w:type="gramEnd"/>
-      <w:r>
-        <w:rPr>
-          <w:sz w:val="22"/>
-          <w:szCs w:val="22"/>
-        </w:rPr>
-        <w:t xml:space="preserve"> “Recommending for a Three-Sided Food Delivery Marketplace: A Multi-Objective Hierarchical Approach.”</w:t>
+        <w:t>, Tao L., Zhang X.. “Recommending for a Three-Sided Food Delivery Marketplace: A Multi-Objective Hierarchical Approach.”</w:t>
       </w:r>
     </w:p>
     <w:p>
@@ -2555,39 +2433,7 @@
           <w:sz w:val="22"/>
           <w:szCs w:val="22"/>
         </w:rPr>
-        <w:t xml:space="preserve">, </w:t>
-      </w:r>
-      <w:proofErr w:type="spellStart"/>
-      <w:r>
-        <w:rPr>
-          <w:sz w:val="22"/>
-          <w:szCs w:val="22"/>
-        </w:rPr>
-        <w:t>Yonekura</w:t>
-      </w:r>
-      <w:proofErr w:type="spellEnd"/>
-      <w:r>
-        <w:rPr>
-          <w:sz w:val="22"/>
-          <w:szCs w:val="22"/>
-        </w:rPr>
-        <w:t xml:space="preserve"> E., Fan, J., </w:t>
-      </w:r>
-      <w:proofErr w:type="spellStart"/>
-      <w:r>
-        <w:rPr>
-          <w:sz w:val="22"/>
-          <w:szCs w:val="22"/>
-        </w:rPr>
-        <w:t>Xue</w:t>
-      </w:r>
-      <w:proofErr w:type="spellEnd"/>
-      <w:r>
-        <w:rPr>
-          <w:sz w:val="22"/>
-          <w:szCs w:val="22"/>
-        </w:rPr>
-        <w:t xml:space="preserve">, L. </w:t>
+        <w:t xml:space="preserve">, Yonekura E., Fan, J., Xue, L. </w:t>
       </w:r>
       <w:r>
         <w:rPr>
@@ -2724,23 +2570,7 @@
           <w:sz w:val="22"/>
           <w:szCs w:val="22"/>
         </w:rPr>
-        <w:t xml:space="preserve">, Sharma, M., </w:t>
-      </w:r>
-      <w:proofErr w:type="spellStart"/>
-      <w:r>
-        <w:rPr>
-          <w:sz w:val="22"/>
-          <w:szCs w:val="22"/>
-        </w:rPr>
-        <w:t>Badam</w:t>
-      </w:r>
-      <w:proofErr w:type="spellEnd"/>
-      <w:r>
-        <w:rPr>
-          <w:sz w:val="22"/>
-          <w:szCs w:val="22"/>
-        </w:rPr>
-        <w:t xml:space="preserve">, S., Xu, C., Sun, Q., Richardson, L., Chung, L., </w:t>
+        <w:t xml:space="preserve">, Sharma, M., Badam, S., Xu, C., Sun, Q., Richardson, L., Chung, L., </w:t>
       </w:r>
       <w:r>
         <w:rPr>
@@ -2755,23 +2585,7 @@
           <w:sz w:val="22"/>
           <w:szCs w:val="22"/>
         </w:rPr>
-        <w:t xml:space="preserve">, Chen, </w:t>
-      </w:r>
-      <w:proofErr w:type="gramStart"/>
-      <w:r>
-        <w:rPr>
-          <w:sz w:val="22"/>
-          <w:szCs w:val="22"/>
-        </w:rPr>
-        <w:t>M..</w:t>
-      </w:r>
-      <w:proofErr w:type="gramEnd"/>
-      <w:r>
-        <w:rPr>
-          <w:sz w:val="22"/>
-          <w:szCs w:val="22"/>
-        </w:rPr>
-        <w:t xml:space="preserve"> “Surrogate for Long-Term User Experience in Recommender Systems.” Proceedings of the 28th ACM SIGKDD Conference on Knowledge Discovery &amp; Data Mining </w:t>
+        <w:t xml:space="preserve">, Chen, M.. “Surrogate for Long-Term User Experience in Recommender Systems.” Proceedings of the 28th ACM SIGKDD Conference on Knowledge Discovery &amp; Data Mining </w:t>
       </w:r>
       <w:r>
         <w:rPr>
@@ -2898,27 +2712,7 @@
           <w:sz w:val="22"/>
           <w:szCs w:val="22"/>
         </w:rPr>
-        <w:t xml:space="preserve">Short version accepted to </w:t>
-      </w:r>
-      <w:proofErr w:type="spellStart"/>
-      <w:r>
-        <w:rPr>
-          <w:i/>
-          <w:iCs/>
-          <w:sz w:val="22"/>
-          <w:szCs w:val="22"/>
-        </w:rPr>
-        <w:t>BayLearn</w:t>
-      </w:r>
-      <w:proofErr w:type="spellEnd"/>
-      <w:r>
-        <w:rPr>
-          <w:i/>
-          <w:iCs/>
-          <w:sz w:val="22"/>
-          <w:szCs w:val="22"/>
-        </w:rPr>
-        <w:t xml:space="preserve"> 2022 (</w:t>
+        <w:t>Short version accepted to BayLearn 2022 (</w:t>
       </w:r>
       <w:r>
         <w:rPr>
@@ -2983,23 +2777,7 @@
           <w:sz w:val="22"/>
           <w:szCs w:val="22"/>
         </w:rPr>
-        <w:t xml:space="preserve">, Tao L., Zhang </w:t>
-      </w:r>
-      <w:proofErr w:type="gramStart"/>
-      <w:r>
-        <w:rPr>
-          <w:sz w:val="22"/>
-          <w:szCs w:val="22"/>
-        </w:rPr>
-        <w:t>X..</w:t>
-      </w:r>
-      <w:proofErr w:type="gramEnd"/>
-      <w:r>
-        <w:rPr>
-          <w:sz w:val="22"/>
-          <w:szCs w:val="22"/>
-        </w:rPr>
-        <w:t xml:space="preserve"> “Recommending for a Multi-Sided Marketplace with Heterogeneous Contents.” Sixteenth ACM Conference on Recommender Systems </w:t>
+        <w:t xml:space="preserve">, Tao L., Zhang X.. “Recommending for a Multi-Sided Marketplace with Heterogeneous Contents.” Sixteenth ACM Conference on Recommender Systems </w:t>
       </w:r>
       <w:r>
         <w:rPr>
@@ -3201,31 +2979,14 @@
           <w:sz w:val="22"/>
           <w:szCs w:val="22"/>
         </w:rPr>
-        <w:t xml:space="preserve">Chi, </w:t>
-      </w:r>
-      <w:proofErr w:type="gramStart"/>
-      <w:r>
-        <w:rPr>
-          <w:color w:val="000000"/>
-          <w:sz w:val="22"/>
-          <w:szCs w:val="22"/>
-        </w:rPr>
-        <w:t>E.H.</w:t>
-      </w:r>
-      <w:r>
-        <w:rPr>
-          <w:sz w:val="22"/>
-          <w:szCs w:val="22"/>
-        </w:rPr>
-        <w:t>.</w:t>
-      </w:r>
-      <w:proofErr w:type="gramEnd"/>
-      <w:r>
-        <w:rPr>
-          <w:sz w:val="22"/>
-          <w:szCs w:val="22"/>
-        </w:rPr>
-        <w:t xml:space="preserve"> “Can Small Heads Help? Understanding and Improving Multi-Task Generalization.” Proceedings of the ACM Web Conference 2022 (</w:t>
+        <w:t>Chi, E.H.</w:t>
+      </w:r>
+      <w:r>
+        <w:rPr>
+          <w:sz w:val="22"/>
+          <w:szCs w:val="22"/>
+        </w:rPr>
+        <w:t>. “Can Small Heads Help? Understanding and Improving Multi-Task Generalization.” Proceedings of the ACM Web Conference 2022 (</w:t>
       </w:r>
       <w:r>
         <w:rPr>
@@ -3336,23 +3097,7 @@
           <w:sz w:val="22"/>
           <w:szCs w:val="22"/>
         </w:rPr>
-        <w:t xml:space="preserve">, Chen, </w:t>
-      </w:r>
-      <w:proofErr w:type="gramStart"/>
-      <w:r>
-        <w:rPr>
-          <w:sz w:val="22"/>
-          <w:szCs w:val="22"/>
-        </w:rPr>
-        <w:t>M..</w:t>
-      </w:r>
-      <w:proofErr w:type="gramEnd"/>
-      <w:r>
-        <w:rPr>
-          <w:sz w:val="22"/>
-          <w:szCs w:val="22"/>
-        </w:rPr>
-        <w:t xml:space="preserve"> “Learning to Augment for Casual User Recommendation.” Proceedings of the ACM Web Conference 2022 (</w:t>
+        <w:t>, Chen, M.. “Learning to Augment for Casual User Recommendation.” Proceedings of the ACM Web Conference 2022 (</w:t>
       </w:r>
       <w:r>
         <w:rPr>
@@ -3422,124 +3167,76 @@
           <w:sz w:val="22"/>
           <w:szCs w:val="22"/>
         </w:rPr>
+        <w:t xml:space="preserve"> Oberst, M., D'Amour A., Chen M., </w:t>
+      </w:r>
+      <w:r>
+        <w:rPr>
+          <w:b/>
+          <w:bCs/>
+          <w:sz w:val="22"/>
+          <w:szCs w:val="22"/>
+        </w:rPr>
+        <w:t>Wang Y.</w:t>
+      </w:r>
+      <w:r>
+        <w:rPr>
+          <w:sz w:val="22"/>
+          <w:szCs w:val="22"/>
+        </w:rPr>
+        <w:t>, Sontag D., Yadlowsky S. Bias-robust Integration of Observational and Experimental Estimators. American Causal Inference Conference (</w:t>
+      </w:r>
+      <w:r>
+        <w:rPr>
+          <w:b/>
+          <w:bCs/>
+          <w:sz w:val="22"/>
+          <w:szCs w:val="22"/>
+        </w:rPr>
+        <w:t>ACIC 2022</w:t>
+      </w:r>
+      <w:r>
+        <w:rPr>
+          <w:sz w:val="22"/>
+          <w:szCs w:val="22"/>
+        </w:rPr>
+        <w:t>).</w:t>
+      </w:r>
+    </w:p>
+    <w:p>
+      <w:pPr>
+        <w:spacing w:line="276" w:lineRule="auto"/>
+        <w:rPr>
+          <w:sz w:val="22"/>
+          <w:szCs w:val="22"/>
+        </w:rPr>
+      </w:pPr>
+      <w:r>
+        <w:rPr>
+          <w:b/>
+          <w:bCs/>
+          <w:i/>
+          <w:iCs/>
+          <w:sz w:val="22"/>
+          <w:szCs w:val="22"/>
+        </w:rPr>
+        <w:t>Top conference in Causal Inference</w:t>
+      </w:r>
+      <w:r>
+        <w:rPr>
+          <w:i/>
+          <w:iCs/>
+          <w:sz w:val="22"/>
+          <w:szCs w:val="22"/>
+        </w:rPr>
+        <w:t>.</w:t>
+      </w:r>
+      <w:r>
+        <w:rPr>
+          <w:sz w:val="22"/>
+          <w:szCs w:val="22"/>
+        </w:rPr>
         <w:t xml:space="preserve"> </w:t>
       </w:r>
-      <w:proofErr w:type="spellStart"/>
-      <w:r>
-        <w:rPr>
-          <w:sz w:val="22"/>
-          <w:szCs w:val="22"/>
-        </w:rPr>
-        <w:t>Oberst</w:t>
-      </w:r>
-      <w:proofErr w:type="spellEnd"/>
-      <w:r>
-        <w:rPr>
-          <w:sz w:val="22"/>
-          <w:szCs w:val="22"/>
-        </w:rPr>
-        <w:t xml:space="preserve">, M., </w:t>
-      </w:r>
-      <w:proofErr w:type="spellStart"/>
-      <w:r>
-        <w:rPr>
-          <w:sz w:val="22"/>
-          <w:szCs w:val="22"/>
-        </w:rPr>
-        <w:t>D'Amour</w:t>
-      </w:r>
-      <w:proofErr w:type="spellEnd"/>
-      <w:r>
-        <w:rPr>
-          <w:sz w:val="22"/>
-          <w:szCs w:val="22"/>
-        </w:rPr>
-        <w:t xml:space="preserve"> A., Chen M., </w:t>
-      </w:r>
-      <w:r>
-        <w:rPr>
-          <w:b/>
-          <w:bCs/>
-          <w:sz w:val="22"/>
-          <w:szCs w:val="22"/>
-        </w:rPr>
-        <w:t>Wang Y.</w:t>
-      </w:r>
-      <w:r>
-        <w:rPr>
-          <w:sz w:val="22"/>
-          <w:szCs w:val="22"/>
-        </w:rPr>
-        <w:t xml:space="preserve">, Sontag D., </w:t>
-      </w:r>
-      <w:proofErr w:type="spellStart"/>
-      <w:r>
-        <w:rPr>
-          <w:sz w:val="22"/>
-          <w:szCs w:val="22"/>
-        </w:rPr>
-        <w:t>Yadlowsky</w:t>
-      </w:r>
-      <w:proofErr w:type="spellEnd"/>
-      <w:r>
-        <w:rPr>
-          <w:sz w:val="22"/>
-          <w:szCs w:val="22"/>
-        </w:rPr>
-        <w:t xml:space="preserve"> S. Bias-robust Integration of Observational and Experimental Estimators. American Causal Inference Conference (</w:t>
-      </w:r>
-      <w:r>
-        <w:rPr>
-          <w:b/>
-          <w:bCs/>
-          <w:sz w:val="22"/>
-          <w:szCs w:val="22"/>
-        </w:rPr>
-        <w:t>ACIC 2022</w:t>
-      </w:r>
-      <w:r>
-        <w:rPr>
-          <w:sz w:val="22"/>
-          <w:szCs w:val="22"/>
-        </w:rPr>
-        <w:t>).</w:t>
-      </w:r>
-    </w:p>
-    <w:p>
-      <w:pPr>
-        <w:spacing w:line="276" w:lineRule="auto"/>
-        <w:rPr>
-          <w:sz w:val="22"/>
-          <w:szCs w:val="22"/>
-        </w:rPr>
-      </w:pPr>
-      <w:r>
-        <w:rPr>
-          <w:b/>
-          <w:bCs/>
-          <w:i/>
-          <w:iCs/>
-          <w:sz w:val="22"/>
-          <w:szCs w:val="22"/>
-        </w:rPr>
-        <w:t>Top conference in Causal Inference</w:t>
-      </w:r>
-      <w:r>
-        <w:rPr>
-          <w:i/>
-          <w:iCs/>
-          <w:sz w:val="22"/>
-          <w:szCs w:val="22"/>
-        </w:rPr>
-        <w:t>.</w:t>
-      </w:r>
-      <w:r>
-        <w:rPr>
-          <w:sz w:val="22"/>
-          <w:szCs w:val="22"/>
-        </w:rPr>
-        <w:t xml:space="preserve"> </w:t>
-      </w:r>
       <w:r>
         <w:rPr>
           <w:b/>
@@ -3558,27 +3255,7 @@
           <w:sz w:val="22"/>
           <w:szCs w:val="22"/>
         </w:rPr>
-        <w:t xml:space="preserve"> version on </w:t>
-      </w:r>
-      <w:proofErr w:type="spellStart"/>
-      <w:r>
-        <w:rPr>
-          <w:i/>
-          <w:iCs/>
-          <w:sz w:val="22"/>
-          <w:szCs w:val="22"/>
-        </w:rPr>
-        <w:t>arXiv</w:t>
-      </w:r>
-      <w:proofErr w:type="spellEnd"/>
-      <w:r>
-        <w:rPr>
-          <w:i/>
-          <w:iCs/>
-          <w:sz w:val="22"/>
-          <w:szCs w:val="22"/>
-        </w:rPr>
-        <w:t xml:space="preserve">: </w:t>
+        <w:t xml:space="preserve"> version on arXiv: </w:t>
       </w:r>
       <w:hyperlink r:id="rId14" w:history="1">
         <w:r>
@@ -3642,39 +3319,7 @@
           <w:sz w:val="22"/>
           <w:szCs w:val="22"/>
         </w:rPr>
-        <w:t xml:space="preserve">, Wang, X., </w:t>
-      </w:r>
-      <w:proofErr w:type="spellStart"/>
-      <w:r>
-        <w:rPr>
-          <w:sz w:val="22"/>
-          <w:szCs w:val="22"/>
-        </w:rPr>
-        <w:t>Beutel</w:t>
-      </w:r>
-      <w:proofErr w:type="spellEnd"/>
-      <w:r>
-        <w:rPr>
-          <w:sz w:val="22"/>
-          <w:szCs w:val="22"/>
-        </w:rPr>
-        <w:t xml:space="preserve">, A., Prost, F., Chen, J., Chi, E. </w:t>
-      </w:r>
-      <w:proofErr w:type="gramStart"/>
-      <w:r>
-        <w:rPr>
-          <w:sz w:val="22"/>
-          <w:szCs w:val="22"/>
-        </w:rPr>
-        <w:t>H..</w:t>
-      </w:r>
-      <w:proofErr w:type="gramEnd"/>
-      <w:r>
-        <w:rPr>
-          <w:sz w:val="22"/>
-          <w:szCs w:val="22"/>
-        </w:rPr>
-        <w:t xml:space="preserve"> “Understanding and Improving Fairness-Accuracy Trade-offs in Multi-Task Learning.” Proceedings of the 27th ACM SIGKDD Conference on Knowledge Discovery &amp; Data Mining </w:t>
+        <w:t xml:space="preserve">, Wang, X., Beutel, A., Prost, F., Chen, J., Chi, E. H.. “Understanding and Improving Fairness-Accuracy Trade-offs in Multi-Task Learning.” Proceedings of the 27th ACM SIGKDD Conference on Knowledge Discovery &amp; Data Mining </w:t>
       </w:r>
       <w:r>
         <w:rPr>
@@ -3741,27 +3386,7 @@
           <w:sz w:val="22"/>
           <w:szCs w:val="22"/>
         </w:rPr>
-        <w:t xml:space="preserve">Short version accepted to </w:t>
-      </w:r>
-      <w:proofErr w:type="spellStart"/>
-      <w:r>
-        <w:rPr>
-          <w:i/>
-          <w:iCs/>
-          <w:sz w:val="22"/>
-          <w:szCs w:val="22"/>
-        </w:rPr>
-        <w:t>BayLearn</w:t>
-      </w:r>
-      <w:proofErr w:type="spellEnd"/>
-      <w:r>
-        <w:rPr>
-          <w:i/>
-          <w:iCs/>
-          <w:sz w:val="22"/>
-          <w:szCs w:val="22"/>
-        </w:rPr>
-        <w:t xml:space="preserve"> 2021 (</w:t>
+        <w:t>Short version accepted to BayLearn 2021 (</w:t>
       </w:r>
       <w:r>
         <w:rPr>
@@ -3848,31 +3473,14 @@
           <w:sz w:val="22"/>
           <w:szCs w:val="22"/>
         </w:rPr>
-        <w:t xml:space="preserve">Chi, </w:t>
-      </w:r>
-      <w:proofErr w:type="gramStart"/>
-      <w:r>
-        <w:rPr>
-          <w:color w:val="000000"/>
-          <w:sz w:val="22"/>
-          <w:szCs w:val="22"/>
-        </w:rPr>
-        <w:t>E.H.</w:t>
-      </w:r>
-      <w:r>
-        <w:rPr>
-          <w:sz w:val="22"/>
-          <w:szCs w:val="22"/>
-        </w:rPr>
-        <w:t>.</w:t>
-      </w:r>
-      <w:proofErr w:type="gramEnd"/>
-      <w:r>
-        <w:rPr>
-          <w:sz w:val="22"/>
-          <w:szCs w:val="22"/>
-        </w:rPr>
-        <w:t xml:space="preserve"> “Values of User Exploration in Recommender Systems.”</w:t>
+        <w:t>Chi, E.H.</w:t>
+      </w:r>
+      <w:r>
+        <w:rPr>
+          <w:sz w:val="22"/>
+          <w:szCs w:val="22"/>
+        </w:rPr>
+        <w:t>. “Values of User Exploration in Recommender Systems.”</w:t>
       </w:r>
       <w:r>
         <w:rPr>
@@ -3994,31 +3602,14 @@
           <w:sz w:val="22"/>
           <w:szCs w:val="22"/>
         </w:rPr>
-        <w:t xml:space="preserve">, Lin, D., Cheng, D.Z., Hong, L., Chi, E.H., Cui, </w:t>
-      </w:r>
-      <w:proofErr w:type="gramStart"/>
-      <w:r>
-        <w:rPr>
-          <w:color w:val="000000"/>
-          <w:sz w:val="22"/>
-          <w:szCs w:val="22"/>
-        </w:rPr>
-        <w:t>C.</w:t>
-      </w:r>
-      <w:r>
-        <w:rPr>
-          <w:sz w:val="22"/>
-          <w:szCs w:val="22"/>
-        </w:rPr>
-        <w:t>.</w:t>
-      </w:r>
-      <w:proofErr w:type="gramEnd"/>
-      <w:r>
-        <w:rPr>
-          <w:sz w:val="22"/>
-          <w:szCs w:val="22"/>
-        </w:rPr>
-        <w:t xml:space="preserve"> “</w:t>
+        <w:t>, Lin, D., Cheng, D.Z., Hong, L., Chi, E.H., Cui, C.</w:t>
+      </w:r>
+      <w:r>
+        <w:rPr>
+          <w:sz w:val="22"/>
+          <w:szCs w:val="22"/>
+        </w:rPr>
+        <w:t>. “</w:t>
       </w:r>
       <w:r>
         <w:rPr>
@@ -4251,23 +3842,7 @@
           <w:sz w:val="22"/>
           <w:szCs w:val="22"/>
         </w:rPr>
-        <w:t xml:space="preserve">, </w:t>
-      </w:r>
-      <w:proofErr w:type="spellStart"/>
-      <w:r>
-        <w:rPr>
-          <w:sz w:val="22"/>
-          <w:szCs w:val="22"/>
-        </w:rPr>
-        <w:t>Gogate</w:t>
-      </w:r>
-      <w:proofErr w:type="spellEnd"/>
-      <w:r>
-        <w:rPr>
-          <w:sz w:val="22"/>
-          <w:szCs w:val="22"/>
-        </w:rPr>
-        <w:t xml:space="preserve">, M., Ning, Y., Peng, C. Liu, I., Lee, C. (2021). “Optimizing Listing Efficiency and Efficacy for a Delivery Coordination System.” </w:t>
+        <w:t xml:space="preserve">, Gogate, M., Ning, Y., Peng, C. Liu, I., Lee, C. (2021). “Optimizing Listing Efficiency and Efficacy for a Delivery Coordination System.” </w:t>
       </w:r>
       <w:r>
         <w:rPr>
@@ -4547,7 +4122,6 @@
         </w:rPr>
         <w:t xml:space="preserve"> </w:t>
       </w:r>
-      <w:proofErr w:type="spellStart"/>
       <w:r>
         <w:rPr>
           <w:sz w:val="22"/>
@@ -4555,7 +4129,6 @@
         </w:rPr>
         <w:t>Christakopoulou</w:t>
       </w:r>
-      <w:proofErr w:type="spellEnd"/>
       <w:r>
         <w:rPr>
           <w:sz w:val="22"/>
@@ -5010,7 +4583,30 @@
           <w:sz w:val="22"/>
           <w:szCs w:val="22"/>
         </w:rPr>
-        <w:t>, Chen, M.</w:t>
+        <w:t xml:space="preserve">, </w:t>
+      </w:r>
+      <w:r>
+        <w:rPr>
+          <w:color w:val="000000"/>
+          <w:sz w:val="22"/>
+          <w:szCs w:val="22"/>
+        </w:rPr>
+        <w:t>Chi, E.H.</w:t>
+      </w:r>
+      <w:r>
+        <w:rPr>
+          <w:sz w:val="22"/>
+          <w:szCs w:val="22"/>
+        </w:rPr>
+        <w:t xml:space="preserve">, </w:t>
+      </w:r>
+      <w:r>
+        <w:rPr>
+          <w:color w:val="000000"/>
+          <w:sz w:val="22"/>
+          <w:szCs w:val="22"/>
+        </w:rPr>
+        <w:t>Chen, M.</w:t>
       </w:r>
       <w:r>
         <w:rPr>
@@ -5034,14 +4630,7 @@
           <w:sz w:val="22"/>
           <w:szCs w:val="22"/>
         </w:rPr>
-        <w:t>Hierarchical User Exploration for Improving Long-Term Performance in Recommender System</w:t>
-      </w:r>
-      <w:r>
-        <w:rPr>
-          <w:sz w:val="22"/>
-          <w:szCs w:val="22"/>
-        </w:rPr>
-        <w:t>s</w:t>
+        <w:t>Hierarchical Reinforcement Learning for User Exploration Intent in Recommender Systems</w:t>
       </w:r>
       <w:r>
         <w:rPr>
@@ -5068,7 +4657,25 @@
           <w:sz w:val="22"/>
           <w:szCs w:val="22"/>
         </w:rPr>
-        <w:t xml:space="preserve">Draft in preparation.  </w:t>
+        <w:t>Submitted to theWebConf 202</w:t>
+      </w:r>
+      <w:r>
+        <w:rPr>
+          <w:i/>
+          <w:iCs/>
+          <w:sz w:val="22"/>
+          <w:szCs w:val="22"/>
+        </w:rPr>
+        <w:t>3</w:t>
+      </w:r>
+      <w:r>
+        <w:rPr>
+          <w:i/>
+          <w:iCs/>
+          <w:sz w:val="22"/>
+          <w:szCs w:val="22"/>
+        </w:rPr>
+        <w:t xml:space="preserve">.  </w:t>
       </w:r>
     </w:p>
     <w:p>
@@ -5169,6 +4776,50 @@
           <w:sz w:val="22"/>
           <w:szCs w:val="22"/>
         </w:rPr>
+        <w:t xml:space="preserve">“Recommending for a Three-Sided Food Delivery Marketplace: A Multi-Objective Hierarchical Approach.” </w:t>
+      </w:r>
+      <w:r>
+        <w:rPr>
+          <w:color w:val="000000"/>
+          <w:sz w:val="22"/>
+          <w:szCs w:val="22"/>
+        </w:rPr>
+        <w:t>2022 Conference on Artificial Intelligence, Machine Learning, and Business Analytics</w:t>
+      </w:r>
+      <w:r>
+        <w:rPr>
+          <w:color w:val="000000"/>
+          <w:sz w:val="22"/>
+          <w:szCs w:val="22"/>
+        </w:rPr>
+        <w:t>. Harvard University, Boston, MA, December 2022.</w:t>
+      </w:r>
+    </w:p>
+    <w:p>
+      <w:pPr>
+        <w:spacing w:line="276" w:lineRule="auto"/>
+        <w:rPr>
+          <w:color w:val="000000"/>
+          <w:sz w:val="22"/>
+          <w:szCs w:val="22"/>
+        </w:rPr>
+      </w:pPr>
+    </w:p>
+    <w:p>
+      <w:pPr>
+        <w:spacing w:line="276" w:lineRule="auto"/>
+        <w:rPr>
+          <w:color w:val="000000"/>
+          <w:sz w:val="22"/>
+          <w:szCs w:val="22"/>
+        </w:rPr>
+      </w:pPr>
+      <w:r>
+        <w:rPr>
+          <w:color w:val="000000"/>
+          <w:sz w:val="22"/>
+          <w:szCs w:val="22"/>
+        </w:rPr>
         <w:t>“</w:t>
       </w:r>
       <w:r>
@@ -5184,18 +4835,8 @@
           <w:sz w:val="22"/>
           <w:szCs w:val="22"/>
         </w:rPr>
-        <w:t xml:space="preserve">Snap Inc </w:t>
-      </w:r>
-      <w:proofErr w:type="spellStart"/>
-      <w:r>
-        <w:rPr>
-          <w:color w:val="000000"/>
-          <w:sz w:val="22"/>
-          <w:szCs w:val="22"/>
-        </w:rPr>
-        <w:t>TechTalks</w:t>
-      </w:r>
-      <w:proofErr w:type="spellEnd"/>
+        <w:t>Snap Inc TechTalks</w:t>
+      </w:r>
       <w:r>
         <w:rPr>
           <w:color w:val="000000"/>
@@ -5238,25 +4879,7 @@
           <w:sz w:val="22"/>
           <w:szCs w:val="22"/>
         </w:rPr>
-        <w:t>“Surrogate for Long-Term User Experience in Recommender Systems.” Bay Area Machine Learning Symposium (</w:t>
-      </w:r>
-      <w:proofErr w:type="spellStart"/>
-      <w:r>
-        <w:rPr>
-          <w:color w:val="000000"/>
-          <w:sz w:val="22"/>
-          <w:szCs w:val="22"/>
-        </w:rPr>
-        <w:t>BayLearn</w:t>
-      </w:r>
-      <w:proofErr w:type="spellEnd"/>
-      <w:r>
-        <w:rPr>
-          <w:color w:val="000000"/>
-          <w:sz w:val="22"/>
-          <w:szCs w:val="22"/>
-        </w:rPr>
-        <w:t xml:space="preserve">) 2022. South San Francisco, CA, October 2022. </w:t>
+        <w:t xml:space="preserve">“Surrogate for Long-Term User Experience in Recommender Systems.” Bay Area Machine Learning Symposium (BayLearn) 2022. South San Francisco, CA, October 2022. </w:t>
       </w:r>
     </w:p>
     <w:p>
@@ -5590,6 +5213,7 @@
           <w:sz w:val="22"/>
           <w:szCs w:val="22"/>
         </w:rPr>
+        <w:lastRenderedPageBreak/>
         <w:t>“Surrogate for Long-Term User Experience in Recommender Systems.” Google Search, Mountain View, CA, September 2022.</w:t>
       </w:r>
     </w:p>
@@ -5899,25 +5523,7 @@
           <w:sz w:val="22"/>
           <w:szCs w:val="22"/>
         </w:rPr>
-        <w:t>.” Bay Area Machine Learning Symposium (</w:t>
-      </w:r>
-      <w:proofErr w:type="spellStart"/>
-      <w:r>
-        <w:rPr>
-          <w:color w:val="000000"/>
-          <w:sz w:val="22"/>
-          <w:szCs w:val="22"/>
-        </w:rPr>
-        <w:t>BayLearn</w:t>
-      </w:r>
-      <w:proofErr w:type="spellEnd"/>
-      <w:r>
-        <w:rPr>
-          <w:color w:val="000000"/>
-          <w:sz w:val="22"/>
-          <w:szCs w:val="22"/>
-        </w:rPr>
-        <w:t xml:space="preserve">) 2021. Virtual Event, October 2021. </w:t>
+        <w:t xml:space="preserve">.” Bay Area Machine Learning Symposium (BayLearn) 2021. Virtual Event, October 2021. </w:t>
       </w:r>
     </w:p>
     <w:p>
@@ -6132,25 +5738,7 @@
           <w:sz w:val="22"/>
           <w:szCs w:val="22"/>
         </w:rPr>
-        <w:t xml:space="preserve">“Food Discovery with Uber Eats: Holistic Multi-Objective Optimization for the Marketplace.” </w:t>
-      </w:r>
-      <w:proofErr w:type="spellStart"/>
-      <w:r>
-        <w:rPr>
-          <w:color w:val="000000"/>
-          <w:sz w:val="22"/>
-          <w:szCs w:val="22"/>
-        </w:rPr>
-        <w:t>SigOpt</w:t>
-      </w:r>
-      <w:proofErr w:type="spellEnd"/>
-      <w:r>
-        <w:rPr>
-          <w:color w:val="000000"/>
-          <w:sz w:val="22"/>
-          <w:szCs w:val="22"/>
-        </w:rPr>
-        <w:t>. San Francisco, CA, August 2019.</w:t>
+        <w:t>“Food Discovery with Uber Eats: Holistic Multi-Objective Optimization for the Marketplace.” SigOpt. San Francisco, CA, August 2019.</w:t>
       </w:r>
     </w:p>
     <w:p>
@@ -6206,6 +5794,7 @@
           <w:sz w:val="22"/>
           <w:szCs w:val="22"/>
         </w:rPr>
+        <w:lastRenderedPageBreak/>
         <w:t>“Food Discovery with Uber Eats: Holistic Multi-Objective Optimization for the Marketplace.” Airbnb. San Francisco, CA, June 2019.</w:t>
       </w:r>
     </w:p>
@@ -6251,7 +5840,6 @@
           <w:sz w:val="22"/>
           <w:szCs w:val="22"/>
         </w:rPr>
-        <w:lastRenderedPageBreak/>
         <w:t xml:space="preserve">                                                                        </w:t>
       </w:r>
     </w:p>
@@ -6487,23 +6075,7 @@
           <w:sz w:val="22"/>
           <w:szCs w:val="22"/>
         </w:rPr>
-        <w:t xml:space="preserve">“Robust Estimation of High-Dimensional Mean Regression.” NSF Workshop for </w:t>
-      </w:r>
-      <w:proofErr w:type="spellStart"/>
-      <w:r>
-        <w:rPr>
-          <w:sz w:val="22"/>
-          <w:szCs w:val="22"/>
-        </w:rPr>
-        <w:t>Empr</w:t>
-      </w:r>
-      <w:proofErr w:type="spellEnd"/>
-      <w:r>
-        <w:rPr>
-          <w:sz w:val="22"/>
-          <w:szCs w:val="22"/>
-        </w:rPr>
-        <w:t xml:space="preserve"> Process and Mod Stat Decision Theory. New Haven, CT, May 2015.                                     </w:t>
+        <w:t xml:space="preserve">“Robust Estimation of High-Dimensional Mean Regression.” NSF Workshop for Empr Process and Mod Stat Decision Theory. New Haven, CT, May 2015.                                     </w:t>
       </w:r>
     </w:p>
     <w:p>
@@ -6832,25 +6404,7 @@
           <w:sz w:val="22"/>
           <w:szCs w:val="22"/>
         </w:rPr>
-        <w:t>Mentor for Undergraduate Consortium at KDD 2022 (KDD-</w:t>
-      </w:r>
-      <w:proofErr w:type="gramStart"/>
-      <w:r>
-        <w:rPr>
-          <w:rFonts w:ascii="Times New Roman" w:hAnsi="Times New Roman" w:cs="Times New Roman"/>
-          <w:sz w:val="22"/>
-          <w:szCs w:val="22"/>
-        </w:rPr>
-        <w:t xml:space="preserve">UC)   </w:t>
-      </w:r>
-      <w:proofErr w:type="gramEnd"/>
-      <w:r>
-        <w:rPr>
-          <w:rFonts w:ascii="Times New Roman" w:hAnsi="Times New Roman" w:cs="Times New Roman"/>
-          <w:sz w:val="22"/>
-          <w:szCs w:val="22"/>
-        </w:rPr>
-        <w:t xml:space="preserve">                                      </w:t>
+        <w:t xml:space="preserve">Mentor for Undergraduate Consortium at KDD 2022 (KDD-UC)                                         </w:t>
       </w:r>
       <w:r>
         <w:rPr>
@@ -7291,6 +6845,7 @@
           <w:sz w:val="22"/>
           <w:szCs w:val="22"/>
         </w:rPr>
+        <w:lastRenderedPageBreak/>
         <w:t>Reviewer</w:t>
       </w:r>
       <w:r>
@@ -7568,7 +7123,6 @@
           <w:sz w:val="22"/>
           <w:szCs w:val="22"/>
         </w:rPr>
-        <w:lastRenderedPageBreak/>
         <w:t>TPC member</w:t>
       </w:r>
       <w:r>
@@ -7657,25 +7211,7 @@
           <w:sz w:val="22"/>
           <w:szCs w:val="22"/>
         </w:rPr>
-        <w:t xml:space="preserve">Guo </w:t>
-      </w:r>
-      <w:proofErr w:type="spellStart"/>
-      <w:r>
-        <w:rPr>
-          <w:color w:val="000000"/>
-          <w:sz w:val="22"/>
-          <w:szCs w:val="22"/>
-        </w:rPr>
-        <w:t>Moruo</w:t>
-      </w:r>
-      <w:proofErr w:type="spellEnd"/>
-      <w:r>
-        <w:rPr>
-          <w:color w:val="000000"/>
-          <w:sz w:val="22"/>
-          <w:szCs w:val="22"/>
-        </w:rPr>
-        <w:t xml:space="preserve"> Scholarship, USTC                                                                                                                    </w:t>
+        <w:t xml:space="preserve">Guo Moruo Scholarship, USTC                                                                                                                    </w:t>
       </w:r>
       <w:r>
         <w:rPr>
@@ -7834,39 +7370,7 @@
           <w:sz w:val="22"/>
           <w:szCs w:val="22"/>
         </w:rPr>
-        <w:t xml:space="preserve">: Python (proficient), R (proficient), TensorFlow (proficient), Hive, SQL, Spark, C/C++, </w:t>
-      </w:r>
-      <w:proofErr w:type="spellStart"/>
-      <w:r>
-        <w:rPr>
-          <w:sz w:val="22"/>
-          <w:szCs w:val="22"/>
-        </w:rPr>
-        <w:t>Matlab</w:t>
-      </w:r>
-      <w:proofErr w:type="spellEnd"/>
-      <w:r>
-        <w:rPr>
-          <w:sz w:val="22"/>
-          <w:szCs w:val="22"/>
-        </w:rPr>
-        <w:t>, q/</w:t>
-      </w:r>
-      <w:proofErr w:type="spellStart"/>
-      <w:r>
-        <w:rPr>
-          <w:sz w:val="22"/>
-          <w:szCs w:val="22"/>
-        </w:rPr>
-        <w:t>kdb</w:t>
-      </w:r>
-      <w:proofErr w:type="spellEnd"/>
-      <w:r>
-        <w:rPr>
-          <w:sz w:val="22"/>
-          <w:szCs w:val="22"/>
-        </w:rPr>
-        <w:t>+</w:t>
+        <w:t>: Python (proficient), R (proficient), TensorFlow (proficient), Hive, SQL, Spark, C/C++, Matlab, q/kdb+</w:t>
       </w:r>
     </w:p>
     <w:p>
@@ -8041,23 +7545,7 @@
           <w:sz w:val="22"/>
           <w:szCs w:val="22"/>
         </w:rPr>
-        <w:t xml:space="preserve">Member of </w:t>
-      </w:r>
-      <w:proofErr w:type="spellStart"/>
-      <w:r>
-        <w:rPr>
-          <w:sz w:val="22"/>
-          <w:szCs w:val="22"/>
-        </w:rPr>
-        <w:t>WiSDOM</w:t>
-      </w:r>
-      <w:proofErr w:type="spellEnd"/>
-      <w:r>
-        <w:rPr>
-          <w:sz w:val="22"/>
-          <w:szCs w:val="22"/>
-        </w:rPr>
-        <w:t xml:space="preserve"> (Women in Statistics, Data, Optimization and Machine Learning) at Uber         </w:t>
+        <w:t xml:space="preserve">Member of WiSDOM (Women in Statistics, Data, Optimization and Machine Learning) at Uber         </w:t>
       </w:r>
       <w:r>
         <w:rPr>

</xml_diff>

<commit_message>
update CV with best paper award
</commit_message>
<xml_diff>
--- a/files/CV_Yuyan_Wang_website.docx
+++ b/files/CV_Yuyan_Wang_website.docx
@@ -326,7 +326,25 @@
           <w:sz w:val="22"/>
           <w:szCs w:val="22"/>
         </w:rPr>
-        <w:t>Advisor: Prof Jianqing Fan</w:t>
+        <w:t xml:space="preserve">Advisor: Prof </w:t>
+      </w:r>
+      <w:proofErr w:type="spellStart"/>
+      <w:r>
+        <w:rPr>
+          <w:rFonts w:ascii="Times New Roman" w:hAnsi="Times New Roman" w:cs="Times New Roman"/>
+          <w:sz w:val="22"/>
+          <w:szCs w:val="22"/>
+        </w:rPr>
+        <w:t>Jianqing</w:t>
+      </w:r>
+      <w:proofErr w:type="spellEnd"/>
+      <w:r>
+        <w:rPr>
+          <w:rFonts w:ascii="Times New Roman" w:hAnsi="Times New Roman" w:cs="Times New Roman"/>
+          <w:sz w:val="22"/>
+          <w:szCs w:val="22"/>
+        </w:rPr>
+        <w:t xml:space="preserve"> Fan</w:t>
       </w:r>
     </w:p>
     <w:p>
@@ -461,7 +479,25 @@
           <w:sz w:val="22"/>
           <w:szCs w:val="22"/>
         </w:rPr>
-        <w:t xml:space="preserve">Awards: Guo Moruo Scholarship (&lt;1%, highest award for undergrad) and National Scholarship (&lt;1%, twice) </w:t>
+        <w:t xml:space="preserve">Awards: Guo </w:t>
+      </w:r>
+      <w:proofErr w:type="spellStart"/>
+      <w:r>
+        <w:rPr>
+          <w:rFonts w:ascii="Times New Roman" w:hAnsi="Times New Roman" w:cs="Times New Roman"/>
+          <w:sz w:val="22"/>
+          <w:szCs w:val="22"/>
+        </w:rPr>
+        <w:t>Moruo</w:t>
+      </w:r>
+      <w:proofErr w:type="spellEnd"/>
+      <w:r>
+        <w:rPr>
+          <w:rFonts w:ascii="Times New Roman" w:hAnsi="Times New Roman" w:cs="Times New Roman"/>
+          <w:sz w:val="22"/>
+          <w:szCs w:val="22"/>
+        </w:rPr>
+        <w:t xml:space="preserve"> Scholarship (&lt;1%, highest award for undergrad) and National Scholarship (&lt;1%, twice) </w:t>
       </w:r>
     </w:p>
     <w:p>
@@ -881,7 +917,25 @@
           <w:sz w:val="22"/>
           <w:szCs w:val="22"/>
         </w:rPr>
-        <w:t xml:space="preserve">a framework for extracting consumer intents (e.g. exploration or variety-seeking intent) on the personalized platforms, and designed RL policies to plan accordingly at longer time horizons. </w:t>
+        <w:t>a framework for extracting consumer intents (</w:t>
+      </w:r>
+      <w:proofErr w:type="gramStart"/>
+      <w:r>
+        <w:rPr>
+          <w:rFonts w:ascii="Times New Roman" w:hAnsi="Times New Roman" w:cs="Times New Roman"/>
+          <w:sz w:val="22"/>
+          <w:szCs w:val="22"/>
+        </w:rPr>
+        <w:t>e.g.</w:t>
+      </w:r>
+      <w:proofErr w:type="gramEnd"/>
+      <w:r>
+        <w:rPr>
+          <w:rFonts w:ascii="Times New Roman" w:hAnsi="Times New Roman" w:cs="Times New Roman"/>
+          <w:sz w:val="22"/>
+          <w:szCs w:val="22"/>
+        </w:rPr>
+        <w:t xml:space="preserve"> exploration or variety-seeking intent) on the personalized platforms, and designed RL policies to plan accordingly at longer time horizons. </w:t>
       </w:r>
     </w:p>
     <w:p>
@@ -904,7 +958,25 @@
           <w:sz w:val="22"/>
           <w:szCs w:val="22"/>
         </w:rPr>
-        <w:t>Designed a hierarchical reinforcement learning (HRL) based method for learning consumer intents at different temporal abstraction levels (e.g. user-level intent vs. session-level intent).</w:t>
+        <w:t>Designed a hierarchical reinforcement learning (HRL) based method for learning consumer intents at different temporal abstraction levels (</w:t>
+      </w:r>
+      <w:proofErr w:type="gramStart"/>
+      <w:r>
+        <w:rPr>
+          <w:rFonts w:ascii="Times New Roman" w:hAnsi="Times New Roman" w:cs="Times New Roman"/>
+          <w:sz w:val="22"/>
+          <w:szCs w:val="22"/>
+        </w:rPr>
+        <w:t>e.g.</w:t>
+      </w:r>
+      <w:proofErr w:type="gramEnd"/>
+      <w:r>
+        <w:rPr>
+          <w:rFonts w:ascii="Times New Roman" w:hAnsi="Times New Roman" w:cs="Times New Roman"/>
+          <w:sz w:val="22"/>
+          <w:szCs w:val="22"/>
+        </w:rPr>
+        <w:t xml:space="preserve"> user-level intent vs. session-level intent).</w:t>
       </w:r>
     </w:p>
     <w:p>
@@ -1076,7 +1148,25 @@
           <w:sz w:val="22"/>
           <w:szCs w:val="22"/>
         </w:rPr>
-        <w:t xml:space="preserve">[7] accepted to the WebConf 2022. </w:t>
+        <w:t xml:space="preserve">[7] accepted to the </w:t>
+      </w:r>
+      <w:proofErr w:type="spellStart"/>
+      <w:r>
+        <w:rPr>
+          <w:rFonts w:ascii="Times New Roman" w:hAnsi="Times New Roman" w:cs="Times New Roman"/>
+          <w:sz w:val="22"/>
+          <w:szCs w:val="22"/>
+        </w:rPr>
+        <w:t>WebConf</w:t>
+      </w:r>
+      <w:proofErr w:type="spellEnd"/>
+      <w:r>
+        <w:rPr>
+          <w:rFonts w:ascii="Times New Roman" w:hAnsi="Times New Roman" w:cs="Times New Roman"/>
+          <w:sz w:val="22"/>
+          <w:szCs w:val="22"/>
+        </w:rPr>
+        <w:t xml:space="preserve"> 2022. </w:t>
       </w:r>
     </w:p>
     <w:p>
@@ -1204,8 +1294,20 @@
           <w:sz w:val="22"/>
           <w:szCs w:val="22"/>
         </w:rPr>
-        <w:t>Tech lead</w:t>
-      </w:r>
+        <w:t xml:space="preserve">Tech </w:t>
+      </w:r>
+      <w:proofErr w:type="gramStart"/>
+      <w:r>
+        <w:rPr>
+          <w:rFonts w:ascii="Times New Roman" w:hAnsi="Times New Roman" w:cs="Times New Roman"/>
+          <w:b/>
+          <w:bCs/>
+          <w:sz w:val="22"/>
+          <w:szCs w:val="22"/>
+        </w:rPr>
+        <w:t>lead</w:t>
+      </w:r>
+      <w:proofErr w:type="gramEnd"/>
       <w:r>
         <w:rPr>
           <w:rFonts w:ascii="Times New Roman" w:hAnsi="Times New Roman" w:cs="Times New Roman"/>
@@ -1455,6 +1557,7 @@
         </w:rPr>
         <w:t xml:space="preserve">Proposed and developed </w:t>
       </w:r>
+      <w:proofErr w:type="spellStart"/>
       <w:r>
         <w:rPr>
           <w:rFonts w:ascii="Times New Roman" w:hAnsi="Times New Roman" w:cs="Times New Roman"/>
@@ -1465,6 +1568,7 @@
         </w:rPr>
         <w:t>HRank</w:t>
       </w:r>
+      <w:proofErr w:type="spellEnd"/>
       <w:r>
         <w:rPr>
           <w:rFonts w:ascii="Times New Roman" w:hAnsi="Times New Roman" w:cs="Times New Roman"/>
@@ -1489,6 +1593,7 @@
           <w:szCs w:val="22"/>
         </w:rPr>
       </w:pPr>
+      <w:proofErr w:type="spellStart"/>
       <w:r>
         <w:rPr>
           <w:rFonts w:ascii="Times New Roman" w:hAnsi="Times New Roman" w:cs="Times New Roman"/>
@@ -1499,6 +1604,7 @@
         </w:rPr>
         <w:t>HRank</w:t>
       </w:r>
+      <w:proofErr w:type="spellEnd"/>
       <w:r>
         <w:rPr>
           <w:rFonts w:ascii="Times New Roman" w:hAnsi="Times New Roman" w:cs="Times New Roman"/>
@@ -1884,7 +1990,23 @@
           <w:sz w:val="22"/>
           <w:szCs w:val="22"/>
         </w:rPr>
-        <w:t>, Tao L., Zhang X.. “Recommending for a Three-Sided Food Delivery Marketplace: A Multi-Objective Hierarchical Approach.”</w:t>
+        <w:t xml:space="preserve">, Tao L., Zhang </w:t>
+      </w:r>
+      <w:proofErr w:type="gramStart"/>
+      <w:r>
+        <w:rPr>
+          <w:sz w:val="22"/>
+          <w:szCs w:val="22"/>
+        </w:rPr>
+        <w:t>X..</w:t>
+      </w:r>
+      <w:proofErr w:type="gramEnd"/>
+      <w:r>
+        <w:rPr>
+          <w:sz w:val="22"/>
+          <w:szCs w:val="22"/>
+        </w:rPr>
+        <w:t xml:space="preserve"> “Recommending for a Three-Sided Food Delivery Marketplace: A Multi-Objective Hierarchical Approach.”</w:t>
       </w:r>
     </w:p>
     <w:p>
@@ -2010,16 +2132,16 @@
           <w:sz w:val="22"/>
           <w:szCs w:val="22"/>
         </w:rPr>
-        <w:t>Best Paper Award Nominee</w:t>
-      </w:r>
-      <w:r>
-        <w:rPr>
-          <w:i/>
-          <w:iCs/>
-          <w:sz w:val="22"/>
-          <w:szCs w:val="22"/>
-        </w:rPr>
-        <w:t xml:space="preserve"> at </w:t>
+        <w:t xml:space="preserve">Best Paper Award </w:t>
+      </w:r>
+      <w:r>
+        <w:rPr>
+          <w:i/>
+          <w:iCs/>
+          <w:sz w:val="22"/>
+          <w:szCs w:val="22"/>
+        </w:rPr>
+        <w:t xml:space="preserve">at </w:t>
       </w:r>
       <w:hyperlink r:id="rId11" w:history="1">
         <w:r>
@@ -2433,7 +2555,39 @@
           <w:sz w:val="22"/>
           <w:szCs w:val="22"/>
         </w:rPr>
-        <w:t xml:space="preserve">, Yonekura E., Fan, J., Xue, L. </w:t>
+        <w:t xml:space="preserve">, </w:t>
+      </w:r>
+      <w:proofErr w:type="spellStart"/>
+      <w:r>
+        <w:rPr>
+          <w:sz w:val="22"/>
+          <w:szCs w:val="22"/>
+        </w:rPr>
+        <w:t>Yonekura</w:t>
+      </w:r>
+      <w:proofErr w:type="spellEnd"/>
+      <w:r>
+        <w:rPr>
+          <w:sz w:val="22"/>
+          <w:szCs w:val="22"/>
+        </w:rPr>
+        <w:t xml:space="preserve"> E., Fan, J., </w:t>
+      </w:r>
+      <w:proofErr w:type="spellStart"/>
+      <w:r>
+        <w:rPr>
+          <w:sz w:val="22"/>
+          <w:szCs w:val="22"/>
+        </w:rPr>
+        <w:t>Xue</w:t>
+      </w:r>
+      <w:proofErr w:type="spellEnd"/>
+      <w:r>
+        <w:rPr>
+          <w:sz w:val="22"/>
+          <w:szCs w:val="22"/>
+        </w:rPr>
+        <w:t xml:space="preserve">, L. </w:t>
       </w:r>
       <w:r>
         <w:rPr>
@@ -2570,7 +2724,23 @@
           <w:sz w:val="22"/>
           <w:szCs w:val="22"/>
         </w:rPr>
-        <w:t xml:space="preserve">, Sharma, M., Badam, S., Xu, C., Sun, Q., Richardson, L., Chung, L., </w:t>
+        <w:t xml:space="preserve">, Sharma, M., </w:t>
+      </w:r>
+      <w:proofErr w:type="spellStart"/>
+      <w:r>
+        <w:rPr>
+          <w:sz w:val="22"/>
+          <w:szCs w:val="22"/>
+        </w:rPr>
+        <w:t>Badam</w:t>
+      </w:r>
+      <w:proofErr w:type="spellEnd"/>
+      <w:r>
+        <w:rPr>
+          <w:sz w:val="22"/>
+          <w:szCs w:val="22"/>
+        </w:rPr>
+        <w:t xml:space="preserve">, S., Xu, C., Sun, Q., Richardson, L., Chung, L., </w:t>
       </w:r>
       <w:r>
         <w:rPr>
@@ -2585,7 +2755,23 @@
           <w:sz w:val="22"/>
           <w:szCs w:val="22"/>
         </w:rPr>
-        <w:t xml:space="preserve">, Chen, M.. “Surrogate for Long-Term User Experience in Recommender Systems.” Proceedings of the 28th ACM SIGKDD Conference on Knowledge Discovery &amp; Data Mining </w:t>
+        <w:t xml:space="preserve">, Chen, </w:t>
+      </w:r>
+      <w:proofErr w:type="gramStart"/>
+      <w:r>
+        <w:rPr>
+          <w:sz w:val="22"/>
+          <w:szCs w:val="22"/>
+        </w:rPr>
+        <w:t>M..</w:t>
+      </w:r>
+      <w:proofErr w:type="gramEnd"/>
+      <w:r>
+        <w:rPr>
+          <w:sz w:val="22"/>
+          <w:szCs w:val="22"/>
+        </w:rPr>
+        <w:t xml:space="preserve"> “Surrogate for Long-Term User Experience in Recommender Systems.” Proceedings of the 28th ACM SIGKDD Conference on Knowledge Discovery &amp; Data Mining </w:t>
       </w:r>
       <w:r>
         <w:rPr>
@@ -2712,7 +2898,27 @@
           <w:sz w:val="22"/>
           <w:szCs w:val="22"/>
         </w:rPr>
-        <w:t>Short version accepted to BayLearn 2022 (</w:t>
+        <w:t xml:space="preserve">Short version accepted to </w:t>
+      </w:r>
+      <w:proofErr w:type="spellStart"/>
+      <w:r>
+        <w:rPr>
+          <w:i/>
+          <w:iCs/>
+          <w:sz w:val="22"/>
+          <w:szCs w:val="22"/>
+        </w:rPr>
+        <w:t>BayLearn</w:t>
+      </w:r>
+      <w:proofErr w:type="spellEnd"/>
+      <w:r>
+        <w:rPr>
+          <w:i/>
+          <w:iCs/>
+          <w:sz w:val="22"/>
+          <w:szCs w:val="22"/>
+        </w:rPr>
+        <w:t xml:space="preserve"> 2022 (</w:t>
       </w:r>
       <w:r>
         <w:rPr>
@@ -2777,7 +2983,23 @@
           <w:sz w:val="22"/>
           <w:szCs w:val="22"/>
         </w:rPr>
-        <w:t xml:space="preserve">, Tao L., Zhang X.. “Recommending for a Multi-Sided Marketplace with Heterogeneous Contents.” Sixteenth ACM Conference on Recommender Systems </w:t>
+        <w:t xml:space="preserve">, Tao L., Zhang </w:t>
+      </w:r>
+      <w:proofErr w:type="gramStart"/>
+      <w:r>
+        <w:rPr>
+          <w:sz w:val="22"/>
+          <w:szCs w:val="22"/>
+        </w:rPr>
+        <w:t>X..</w:t>
+      </w:r>
+      <w:proofErr w:type="gramEnd"/>
+      <w:r>
+        <w:rPr>
+          <w:sz w:val="22"/>
+          <w:szCs w:val="22"/>
+        </w:rPr>
+        <w:t xml:space="preserve"> “Recommending for a Multi-Sided Marketplace with Heterogeneous Contents.” Sixteenth ACM Conference on Recommender Systems </w:t>
       </w:r>
       <w:r>
         <w:rPr>
@@ -2979,14 +3201,31 @@
           <w:sz w:val="22"/>
           <w:szCs w:val="22"/>
         </w:rPr>
-        <w:t>Chi, E.H.</w:t>
-      </w:r>
-      <w:r>
-        <w:rPr>
-          <w:sz w:val="22"/>
-          <w:szCs w:val="22"/>
-        </w:rPr>
-        <w:t>. “Can Small Heads Help? Understanding and Improving Multi-Task Generalization.” Proceedings of the ACM Web Conference 2022 (</w:t>
+        <w:t xml:space="preserve">Chi, </w:t>
+      </w:r>
+      <w:proofErr w:type="gramStart"/>
+      <w:r>
+        <w:rPr>
+          <w:color w:val="000000"/>
+          <w:sz w:val="22"/>
+          <w:szCs w:val="22"/>
+        </w:rPr>
+        <w:t>E.H.</w:t>
+      </w:r>
+      <w:r>
+        <w:rPr>
+          <w:sz w:val="22"/>
+          <w:szCs w:val="22"/>
+        </w:rPr>
+        <w:t>.</w:t>
+      </w:r>
+      <w:proofErr w:type="gramEnd"/>
+      <w:r>
+        <w:rPr>
+          <w:sz w:val="22"/>
+          <w:szCs w:val="22"/>
+        </w:rPr>
+        <w:t xml:space="preserve"> “Can Small Heads Help? Understanding and Improving Multi-Task Generalization.” Proceedings of the ACM Web Conference 2022 (</w:t>
       </w:r>
       <w:r>
         <w:rPr>
@@ -3097,7 +3336,23 @@
           <w:sz w:val="22"/>
           <w:szCs w:val="22"/>
         </w:rPr>
-        <w:t>, Chen, M.. “Learning to Augment for Casual User Recommendation.” Proceedings of the ACM Web Conference 2022 (</w:t>
+        <w:t xml:space="preserve">, Chen, </w:t>
+      </w:r>
+      <w:proofErr w:type="gramStart"/>
+      <w:r>
+        <w:rPr>
+          <w:sz w:val="22"/>
+          <w:szCs w:val="22"/>
+        </w:rPr>
+        <w:t>M..</w:t>
+      </w:r>
+      <w:proofErr w:type="gramEnd"/>
+      <w:r>
+        <w:rPr>
+          <w:sz w:val="22"/>
+          <w:szCs w:val="22"/>
+        </w:rPr>
+        <w:t xml:space="preserve"> “Learning to Augment for Casual User Recommendation.” Proceedings of the ACM Web Conference 2022 (</w:t>
       </w:r>
       <w:r>
         <w:rPr>
@@ -3167,7 +3422,39 @@
           <w:sz w:val="22"/>
           <w:szCs w:val="22"/>
         </w:rPr>
-        <w:t xml:space="preserve"> Oberst, M., D'Amour A., Chen M., </w:t>
+        <w:t xml:space="preserve"> </w:t>
+      </w:r>
+      <w:proofErr w:type="spellStart"/>
+      <w:r>
+        <w:rPr>
+          <w:sz w:val="22"/>
+          <w:szCs w:val="22"/>
+        </w:rPr>
+        <w:t>Oberst</w:t>
+      </w:r>
+      <w:proofErr w:type="spellEnd"/>
+      <w:r>
+        <w:rPr>
+          <w:sz w:val="22"/>
+          <w:szCs w:val="22"/>
+        </w:rPr>
+        <w:t xml:space="preserve">, M., </w:t>
+      </w:r>
+      <w:proofErr w:type="spellStart"/>
+      <w:r>
+        <w:rPr>
+          <w:sz w:val="22"/>
+          <w:szCs w:val="22"/>
+        </w:rPr>
+        <w:t>D'Amour</w:t>
+      </w:r>
+      <w:proofErr w:type="spellEnd"/>
+      <w:r>
+        <w:rPr>
+          <w:sz w:val="22"/>
+          <w:szCs w:val="22"/>
+        </w:rPr>
+        <w:t xml:space="preserve"> A., Chen M., </w:t>
       </w:r>
       <w:r>
         <w:rPr>
@@ -3183,7 +3470,23 @@
           <w:sz w:val="22"/>
           <w:szCs w:val="22"/>
         </w:rPr>
-        <w:t>, Sontag D., Yadlowsky S. Bias-robust Integration of Observational and Experimental Estimators. American Causal Inference Conference (</w:t>
+        <w:t xml:space="preserve">, Sontag D., </w:t>
+      </w:r>
+      <w:proofErr w:type="spellStart"/>
+      <w:r>
+        <w:rPr>
+          <w:sz w:val="22"/>
+          <w:szCs w:val="22"/>
+        </w:rPr>
+        <w:t>Yadlowsky</w:t>
+      </w:r>
+      <w:proofErr w:type="spellEnd"/>
+      <w:r>
+        <w:rPr>
+          <w:sz w:val="22"/>
+          <w:szCs w:val="22"/>
+        </w:rPr>
+        <w:t xml:space="preserve"> S. Bias-robust Integration of Observational and Experimental Estimators. American Causal Inference Conference (</w:t>
       </w:r>
       <w:r>
         <w:rPr>
@@ -3255,7 +3558,27 @@
           <w:sz w:val="22"/>
           <w:szCs w:val="22"/>
         </w:rPr>
-        <w:t xml:space="preserve"> version on arXiv: </w:t>
+        <w:t xml:space="preserve"> version on </w:t>
+      </w:r>
+      <w:proofErr w:type="spellStart"/>
+      <w:r>
+        <w:rPr>
+          <w:i/>
+          <w:iCs/>
+          <w:sz w:val="22"/>
+          <w:szCs w:val="22"/>
+        </w:rPr>
+        <w:t>arXiv</w:t>
+      </w:r>
+      <w:proofErr w:type="spellEnd"/>
+      <w:r>
+        <w:rPr>
+          <w:i/>
+          <w:iCs/>
+          <w:sz w:val="22"/>
+          <w:szCs w:val="22"/>
+        </w:rPr>
+        <w:t xml:space="preserve">: </w:t>
       </w:r>
       <w:hyperlink r:id="rId14" w:history="1">
         <w:r>
@@ -3319,7 +3642,39 @@
           <w:sz w:val="22"/>
           <w:szCs w:val="22"/>
         </w:rPr>
-        <w:t xml:space="preserve">, Wang, X., Beutel, A., Prost, F., Chen, J., Chi, E. H.. “Understanding and Improving Fairness-Accuracy Trade-offs in Multi-Task Learning.” Proceedings of the 27th ACM SIGKDD Conference on Knowledge Discovery &amp; Data Mining </w:t>
+        <w:t xml:space="preserve">, Wang, X., </w:t>
+      </w:r>
+      <w:proofErr w:type="spellStart"/>
+      <w:r>
+        <w:rPr>
+          <w:sz w:val="22"/>
+          <w:szCs w:val="22"/>
+        </w:rPr>
+        <w:t>Beutel</w:t>
+      </w:r>
+      <w:proofErr w:type="spellEnd"/>
+      <w:r>
+        <w:rPr>
+          <w:sz w:val="22"/>
+          <w:szCs w:val="22"/>
+        </w:rPr>
+        <w:t xml:space="preserve">, A., Prost, F., Chen, J., Chi, E. </w:t>
+      </w:r>
+      <w:proofErr w:type="gramStart"/>
+      <w:r>
+        <w:rPr>
+          <w:sz w:val="22"/>
+          <w:szCs w:val="22"/>
+        </w:rPr>
+        <w:t>H..</w:t>
+      </w:r>
+      <w:proofErr w:type="gramEnd"/>
+      <w:r>
+        <w:rPr>
+          <w:sz w:val="22"/>
+          <w:szCs w:val="22"/>
+        </w:rPr>
+        <w:t xml:space="preserve"> “Understanding and Improving Fairness-Accuracy Trade-offs in Multi-Task Learning.” Proceedings of the 27th ACM SIGKDD Conference on Knowledge Discovery &amp; Data Mining </w:t>
       </w:r>
       <w:r>
         <w:rPr>
@@ -3386,7 +3741,27 @@
           <w:sz w:val="22"/>
           <w:szCs w:val="22"/>
         </w:rPr>
-        <w:t>Short version accepted to BayLearn 2021 (</w:t>
+        <w:t xml:space="preserve">Short version accepted to </w:t>
+      </w:r>
+      <w:proofErr w:type="spellStart"/>
+      <w:r>
+        <w:rPr>
+          <w:i/>
+          <w:iCs/>
+          <w:sz w:val="22"/>
+          <w:szCs w:val="22"/>
+        </w:rPr>
+        <w:t>BayLearn</w:t>
+      </w:r>
+      <w:proofErr w:type="spellEnd"/>
+      <w:r>
+        <w:rPr>
+          <w:i/>
+          <w:iCs/>
+          <w:sz w:val="22"/>
+          <w:szCs w:val="22"/>
+        </w:rPr>
+        <w:t xml:space="preserve"> 2021 (</w:t>
       </w:r>
       <w:r>
         <w:rPr>
@@ -3473,14 +3848,31 @@
           <w:sz w:val="22"/>
           <w:szCs w:val="22"/>
         </w:rPr>
-        <w:t>Chi, E.H.</w:t>
-      </w:r>
-      <w:r>
-        <w:rPr>
-          <w:sz w:val="22"/>
-          <w:szCs w:val="22"/>
-        </w:rPr>
-        <w:t>. “Values of User Exploration in Recommender Systems.”</w:t>
+        <w:t xml:space="preserve">Chi, </w:t>
+      </w:r>
+      <w:proofErr w:type="gramStart"/>
+      <w:r>
+        <w:rPr>
+          <w:color w:val="000000"/>
+          <w:sz w:val="22"/>
+          <w:szCs w:val="22"/>
+        </w:rPr>
+        <w:t>E.H.</w:t>
+      </w:r>
+      <w:r>
+        <w:rPr>
+          <w:sz w:val="22"/>
+          <w:szCs w:val="22"/>
+        </w:rPr>
+        <w:t>.</w:t>
+      </w:r>
+      <w:proofErr w:type="gramEnd"/>
+      <w:r>
+        <w:rPr>
+          <w:sz w:val="22"/>
+          <w:szCs w:val="22"/>
+        </w:rPr>
+        <w:t xml:space="preserve"> “Values of User Exploration in Recommender Systems.”</w:t>
       </w:r>
       <w:r>
         <w:rPr>
@@ -3602,14 +3994,31 @@
           <w:sz w:val="22"/>
           <w:szCs w:val="22"/>
         </w:rPr>
-        <w:t>, Lin, D., Cheng, D.Z., Hong, L., Chi, E.H., Cui, C.</w:t>
-      </w:r>
-      <w:r>
-        <w:rPr>
-          <w:sz w:val="22"/>
-          <w:szCs w:val="22"/>
-        </w:rPr>
-        <w:t>. “</w:t>
+        <w:t xml:space="preserve">, Lin, D., Cheng, D.Z., Hong, L., Chi, E.H., Cui, </w:t>
+      </w:r>
+      <w:proofErr w:type="gramStart"/>
+      <w:r>
+        <w:rPr>
+          <w:color w:val="000000"/>
+          <w:sz w:val="22"/>
+          <w:szCs w:val="22"/>
+        </w:rPr>
+        <w:t>C.</w:t>
+      </w:r>
+      <w:r>
+        <w:rPr>
+          <w:sz w:val="22"/>
+          <w:szCs w:val="22"/>
+        </w:rPr>
+        <w:t>.</w:t>
+      </w:r>
+      <w:proofErr w:type="gramEnd"/>
+      <w:r>
+        <w:rPr>
+          <w:sz w:val="22"/>
+          <w:szCs w:val="22"/>
+        </w:rPr>
+        <w:t xml:space="preserve"> “</w:t>
       </w:r>
       <w:r>
         <w:rPr>
@@ -3842,7 +4251,23 @@
           <w:sz w:val="22"/>
           <w:szCs w:val="22"/>
         </w:rPr>
-        <w:t xml:space="preserve">, Gogate, M., Ning, Y., Peng, C. Liu, I., Lee, C. (2021). “Optimizing Listing Efficiency and Efficacy for a Delivery Coordination System.” </w:t>
+        <w:t xml:space="preserve">, </w:t>
+      </w:r>
+      <w:proofErr w:type="spellStart"/>
+      <w:r>
+        <w:rPr>
+          <w:sz w:val="22"/>
+          <w:szCs w:val="22"/>
+        </w:rPr>
+        <w:t>Gogate</w:t>
+      </w:r>
+      <w:proofErr w:type="spellEnd"/>
+      <w:r>
+        <w:rPr>
+          <w:sz w:val="22"/>
+          <w:szCs w:val="22"/>
+        </w:rPr>
+        <w:t xml:space="preserve">, M., Ning, Y., Peng, C. Liu, I., Lee, C. (2021). “Optimizing Listing Efficiency and Efficacy for a Delivery Coordination System.” </w:t>
       </w:r>
       <w:r>
         <w:rPr>
@@ -4122,6 +4547,7 @@
         </w:rPr>
         <w:t xml:space="preserve"> </w:t>
       </w:r>
+      <w:proofErr w:type="spellStart"/>
       <w:r>
         <w:rPr>
           <w:sz w:val="22"/>
@@ -4129,6 +4555,7 @@
         </w:rPr>
         <w:t>Christakopoulou</w:t>
       </w:r>
+      <w:proofErr w:type="spellEnd"/>
       <w:r>
         <w:rPr>
           <w:sz w:val="22"/>
@@ -4835,8 +5262,18 @@
           <w:sz w:val="22"/>
           <w:szCs w:val="22"/>
         </w:rPr>
-        <w:t>Snap Inc TechTalks</w:t>
-      </w:r>
+        <w:t xml:space="preserve">Snap Inc </w:t>
+      </w:r>
+      <w:proofErr w:type="spellStart"/>
+      <w:r>
+        <w:rPr>
+          <w:color w:val="000000"/>
+          <w:sz w:val="22"/>
+          <w:szCs w:val="22"/>
+        </w:rPr>
+        <w:t>TechTalks</w:t>
+      </w:r>
+      <w:proofErr w:type="spellEnd"/>
       <w:r>
         <w:rPr>
           <w:color w:val="000000"/>
@@ -4879,7 +5316,25 @@
           <w:sz w:val="22"/>
           <w:szCs w:val="22"/>
         </w:rPr>
-        <w:t xml:space="preserve">“Surrogate for Long-Term User Experience in Recommender Systems.” Bay Area Machine Learning Symposium (BayLearn) 2022. South San Francisco, CA, October 2022. </w:t>
+        <w:t>“Surrogate for Long-Term User Experience in Recommender Systems.” Bay Area Machine Learning Symposium (</w:t>
+      </w:r>
+      <w:proofErr w:type="spellStart"/>
+      <w:r>
+        <w:rPr>
+          <w:color w:val="000000"/>
+          <w:sz w:val="22"/>
+          <w:szCs w:val="22"/>
+        </w:rPr>
+        <w:t>BayLearn</w:t>
+      </w:r>
+      <w:proofErr w:type="spellEnd"/>
+      <w:r>
+        <w:rPr>
+          <w:color w:val="000000"/>
+          <w:sz w:val="22"/>
+          <w:szCs w:val="22"/>
+        </w:rPr>
+        <w:t xml:space="preserve">) 2022. South San Francisco, CA, October 2022. </w:t>
       </w:r>
     </w:p>
     <w:p>
@@ -4963,13 +5418,14 @@
       </w:r>
       <w:r>
         <w:rPr>
-          <w:i/>
-          <w:iCs/>
-          <w:color w:val="000000"/>
-          <w:sz w:val="22"/>
-          <w:szCs w:val="22"/>
-        </w:rPr>
-        <w:t>Long presentation</w:t>
+          <w:b/>
+          <w:bCs/>
+          <w:i/>
+          <w:iCs/>
+          <w:sz w:val="22"/>
+          <w:szCs w:val="22"/>
+        </w:rPr>
+        <w:t>Best Paper Award</w:t>
       </w:r>
       <w:r>
         <w:rPr>
@@ -5523,7 +5979,25 @@
           <w:sz w:val="22"/>
           <w:szCs w:val="22"/>
         </w:rPr>
-        <w:t xml:space="preserve">.” Bay Area Machine Learning Symposium (BayLearn) 2021. Virtual Event, October 2021. </w:t>
+        <w:t>.” Bay Area Machine Learning Symposium (</w:t>
+      </w:r>
+      <w:proofErr w:type="spellStart"/>
+      <w:r>
+        <w:rPr>
+          <w:color w:val="000000"/>
+          <w:sz w:val="22"/>
+          <w:szCs w:val="22"/>
+        </w:rPr>
+        <w:t>BayLearn</w:t>
+      </w:r>
+      <w:proofErr w:type="spellEnd"/>
+      <w:r>
+        <w:rPr>
+          <w:color w:val="000000"/>
+          <w:sz w:val="22"/>
+          <w:szCs w:val="22"/>
+        </w:rPr>
+        <w:t xml:space="preserve">) 2021. Virtual Event, October 2021. </w:t>
       </w:r>
     </w:p>
     <w:p>
@@ -5738,7 +6212,25 @@
           <w:sz w:val="22"/>
           <w:szCs w:val="22"/>
         </w:rPr>
-        <w:t>“Food Discovery with Uber Eats: Holistic Multi-Objective Optimization for the Marketplace.” SigOpt. San Francisco, CA, August 2019.</w:t>
+        <w:t xml:space="preserve">“Food Discovery with Uber Eats: Holistic Multi-Objective Optimization for the Marketplace.” </w:t>
+      </w:r>
+      <w:proofErr w:type="spellStart"/>
+      <w:r>
+        <w:rPr>
+          <w:color w:val="000000"/>
+          <w:sz w:val="22"/>
+          <w:szCs w:val="22"/>
+        </w:rPr>
+        <w:t>SigOpt</w:t>
+      </w:r>
+      <w:proofErr w:type="spellEnd"/>
+      <w:r>
+        <w:rPr>
+          <w:color w:val="000000"/>
+          <w:sz w:val="22"/>
+          <w:szCs w:val="22"/>
+        </w:rPr>
+        <w:t>. San Francisco, CA, August 2019.</w:t>
       </w:r>
     </w:p>
     <w:p>
@@ -6075,7 +6567,23 @@
           <w:sz w:val="22"/>
           <w:szCs w:val="22"/>
         </w:rPr>
-        <w:t xml:space="preserve">“Robust Estimation of High-Dimensional Mean Regression.” NSF Workshop for Empr Process and Mod Stat Decision Theory. New Haven, CT, May 2015.                                     </w:t>
+        <w:t xml:space="preserve">“Robust Estimation of High-Dimensional Mean Regression.” NSF Workshop for </w:t>
+      </w:r>
+      <w:proofErr w:type="spellStart"/>
+      <w:r>
+        <w:rPr>
+          <w:sz w:val="22"/>
+          <w:szCs w:val="22"/>
+        </w:rPr>
+        <w:t>Empr</w:t>
+      </w:r>
+      <w:proofErr w:type="spellEnd"/>
+      <w:r>
+        <w:rPr>
+          <w:sz w:val="22"/>
+          <w:szCs w:val="22"/>
+        </w:rPr>
+        <w:t xml:space="preserve"> Process and Mod Stat Decision Theory. New Haven, CT, May 2015.                                     </w:t>
       </w:r>
     </w:p>
     <w:p>
@@ -6404,7 +6912,25 @@
           <w:sz w:val="22"/>
           <w:szCs w:val="22"/>
         </w:rPr>
-        <w:t xml:space="preserve">Mentor for Undergraduate Consortium at KDD 2022 (KDD-UC)                                         </w:t>
+        <w:t>Mentor for Undergraduate Consortium at KDD 2022 (KDD-</w:t>
+      </w:r>
+      <w:proofErr w:type="gramStart"/>
+      <w:r>
+        <w:rPr>
+          <w:rFonts w:ascii="Times New Roman" w:hAnsi="Times New Roman" w:cs="Times New Roman"/>
+          <w:sz w:val="22"/>
+          <w:szCs w:val="22"/>
+        </w:rPr>
+        <w:t xml:space="preserve">UC)   </w:t>
+      </w:r>
+      <w:proofErr w:type="gramEnd"/>
+      <w:r>
+        <w:rPr>
+          <w:rFonts w:ascii="Times New Roman" w:hAnsi="Times New Roman" w:cs="Times New Roman"/>
+          <w:sz w:val="22"/>
+          <w:szCs w:val="22"/>
+        </w:rPr>
+        <w:t xml:space="preserve">                                      </w:t>
       </w:r>
       <w:r>
         <w:rPr>
@@ -7211,7 +7737,25 @@
           <w:sz w:val="22"/>
           <w:szCs w:val="22"/>
         </w:rPr>
-        <w:t xml:space="preserve">Guo Moruo Scholarship, USTC                                                                                                                    </w:t>
+        <w:t xml:space="preserve">Guo </w:t>
+      </w:r>
+      <w:proofErr w:type="spellStart"/>
+      <w:r>
+        <w:rPr>
+          <w:color w:val="000000"/>
+          <w:sz w:val="22"/>
+          <w:szCs w:val="22"/>
+        </w:rPr>
+        <w:t>Moruo</w:t>
+      </w:r>
+      <w:proofErr w:type="spellEnd"/>
+      <w:r>
+        <w:rPr>
+          <w:color w:val="000000"/>
+          <w:sz w:val="22"/>
+          <w:szCs w:val="22"/>
+        </w:rPr>
+        <w:t xml:space="preserve"> Scholarship, USTC                                                                                                                    </w:t>
       </w:r>
       <w:r>
         <w:rPr>
@@ -7370,7 +7914,39 @@
           <w:sz w:val="22"/>
           <w:szCs w:val="22"/>
         </w:rPr>
-        <w:t>: Python (proficient), R (proficient), TensorFlow (proficient), Hive, SQL, Spark, C/C++, Matlab, q/kdb+</w:t>
+        <w:t xml:space="preserve">: Python (proficient), R (proficient), TensorFlow (proficient), Hive, SQL, Spark, C/C++, </w:t>
+      </w:r>
+      <w:proofErr w:type="spellStart"/>
+      <w:r>
+        <w:rPr>
+          <w:sz w:val="22"/>
+          <w:szCs w:val="22"/>
+        </w:rPr>
+        <w:t>Matlab</w:t>
+      </w:r>
+      <w:proofErr w:type="spellEnd"/>
+      <w:r>
+        <w:rPr>
+          <w:sz w:val="22"/>
+          <w:szCs w:val="22"/>
+        </w:rPr>
+        <w:t>, q/</w:t>
+      </w:r>
+      <w:proofErr w:type="spellStart"/>
+      <w:r>
+        <w:rPr>
+          <w:sz w:val="22"/>
+          <w:szCs w:val="22"/>
+        </w:rPr>
+        <w:t>kdb</w:t>
+      </w:r>
+      <w:proofErr w:type="spellEnd"/>
+      <w:r>
+        <w:rPr>
+          <w:sz w:val="22"/>
+          <w:szCs w:val="22"/>
+        </w:rPr>
+        <w:t>+</w:t>
       </w:r>
     </w:p>
     <w:p>
@@ -7545,7 +8121,23 @@
           <w:sz w:val="22"/>
           <w:szCs w:val="22"/>
         </w:rPr>
-        <w:t xml:space="preserve">Member of WiSDOM (Women in Statistics, Data, Optimization and Machine Learning) at Uber         </w:t>
+        <w:t xml:space="preserve">Member of </w:t>
+      </w:r>
+      <w:proofErr w:type="spellStart"/>
+      <w:r>
+        <w:rPr>
+          <w:sz w:val="22"/>
+          <w:szCs w:val="22"/>
+        </w:rPr>
+        <w:t>WiSDOM</w:t>
+      </w:r>
+      <w:proofErr w:type="spellEnd"/>
+      <w:r>
+        <w:rPr>
+          <w:sz w:val="22"/>
+          <w:szCs w:val="22"/>
+        </w:rPr>
+        <w:t xml:space="preserve"> (Women in Statistics, Data, Optimization and Machine Learning) at Uber         </w:t>
       </w:r>
       <w:r>
         <w:rPr>

</xml_diff>

<commit_message>
update CV and website with new talks and papers.
</commit_message>
<xml_diff>
--- a/files/CV_Yuyan_Wang_website.docx
+++ b/files/CV_Yuyan_Wang_website.docx
@@ -1,6 +1,6 @@
 
 <file path=word/document.xml><?xml version="1.0" encoding="utf-8"?>
-<w:document xmlns:wpc="http://schemas.microsoft.com/office/word/2010/wordprocessingCanvas" xmlns:cx="http://schemas.microsoft.com/office/drawing/2014/chartex" xmlns:cx1="http://schemas.microsoft.com/office/drawing/2015/9/8/chartex" xmlns:cx2="http://schemas.microsoft.com/office/drawing/2015/10/21/chartex" xmlns:cx3="http://schemas.microsoft.com/office/drawing/2016/5/9/chartex" xmlns:cx4="http://schemas.microsoft.com/office/drawing/2016/5/10/chartex" xmlns:cx5="http://schemas.microsoft.com/office/drawing/2016/5/11/chartex" xmlns:cx6="http://schemas.microsoft.com/office/drawing/2016/5/12/chartex" xmlns:cx7="http://schemas.microsoft.com/office/drawing/2016/5/13/chartex" xmlns:cx8="http://schemas.microsoft.com/office/drawing/2016/5/14/chartex" xmlns:mc="http://schemas.openxmlformats.org/markup-compatibility/2006" xmlns:aink="http://schemas.microsoft.com/office/drawing/2016/ink" xmlns:am3d="http://schemas.microsoft.com/office/drawing/2017/model3d" xmlns:o="urn:schemas-microsoft-com:office:office" xmlns:oel="http://schemas.microsoft.com/office/2019/extlst" xmlns:r="http://schemas.openxmlformats.org/officeDocument/2006/relationships" xmlns:m="http://schemas.openxmlformats.org/officeDocument/2006/math" xmlns:v="urn:schemas-microsoft-com:vml" xmlns:wp14="http://schemas.microsoft.com/office/word/2010/wordprocessingDrawing" xmlns:wp="http://schemas.openxmlformats.org/drawingml/2006/wordprocessingDrawing" xmlns:w10="urn:schemas-microsoft-com:office:word" xmlns:w="http://schemas.openxmlformats.org/wordprocessingml/2006/main" xmlns:w14="http://schemas.microsoft.com/office/word/2010/wordml" xmlns:w15="http://schemas.microsoft.com/office/word/2012/wordml" xmlns:w16cex="http://schemas.microsoft.com/office/word/2018/wordml/cex" xmlns:w16cid="http://schemas.microsoft.com/office/word/2016/wordml/cid" xmlns:w16="http://schemas.microsoft.com/office/word/2018/wordml" xmlns:w16sdtdh="http://schemas.microsoft.com/office/word/2020/wordml/sdtdatahash" xmlns:w16se="http://schemas.microsoft.com/office/word/2015/wordml/symex" xmlns:wpg="http://schemas.microsoft.com/office/word/2010/wordprocessingGroup" xmlns:wpi="http://schemas.microsoft.com/office/word/2010/wordprocessingInk" xmlns:wne="http://schemas.microsoft.com/office/word/2006/wordml" xmlns:wps="http://schemas.microsoft.com/office/word/2010/wordprocessingShape" mc:Ignorable="w14 w15 w16se w16cid w16 w16cex w16sdtdh wp14">
+<w:document xmlns:wpc="http://schemas.microsoft.com/office/word/2010/wordprocessingCanvas" xmlns:cx="http://schemas.microsoft.com/office/drawing/2014/chartex" xmlns:cx1="http://schemas.microsoft.com/office/drawing/2015/9/8/chartex" xmlns:cx2="http://schemas.microsoft.com/office/drawing/2015/10/21/chartex" xmlns:cx3="http://schemas.microsoft.com/office/drawing/2016/5/9/chartex" xmlns:cx4="http://schemas.microsoft.com/office/drawing/2016/5/10/chartex" xmlns:cx5="http://schemas.microsoft.com/office/drawing/2016/5/11/chartex" xmlns:cx6="http://schemas.microsoft.com/office/drawing/2016/5/12/chartex" xmlns:cx7="http://schemas.microsoft.com/office/drawing/2016/5/13/chartex" xmlns:cx8="http://schemas.microsoft.com/office/drawing/2016/5/14/chartex" xmlns:mc="http://schemas.openxmlformats.org/markup-compatibility/2006" xmlns:aink="http://schemas.microsoft.com/office/drawing/2016/ink" xmlns:am3d="http://schemas.microsoft.com/office/drawing/2017/model3d" xmlns:o="urn:schemas-microsoft-com:office:office" xmlns:oel="http://schemas.microsoft.com/office/2019/extlst" xmlns:r="http://schemas.openxmlformats.org/officeDocument/2006/relationships" xmlns:m="http://schemas.openxmlformats.org/officeDocument/2006/math" xmlns:v="urn:schemas-microsoft-com:vml" xmlns:wp14="http://schemas.microsoft.com/office/word/2010/wordprocessingDrawing" xmlns:wp="http://schemas.openxmlformats.org/drawingml/2006/wordprocessingDrawing" xmlns:w10="urn:schemas-microsoft-com:office:word" xmlns:w="http://schemas.openxmlformats.org/wordprocessingml/2006/main" xmlns:w14="http://schemas.microsoft.com/office/word/2010/wordml" xmlns:w15="http://schemas.microsoft.com/office/word/2012/wordml" xmlns:w16cex="http://schemas.microsoft.com/office/word/2018/wordml/cex" xmlns:w16cid="http://schemas.microsoft.com/office/word/2016/wordml/cid" xmlns:w16="http://schemas.microsoft.com/office/word/2018/wordml" xmlns:w16du="http://schemas.microsoft.com/office/word/2023/wordml/word16du" xmlns:w16sdtdh="http://schemas.microsoft.com/office/word/2020/wordml/sdtdatahash" xmlns:w16se="http://schemas.microsoft.com/office/word/2015/wordml/symex" xmlns:wpg="http://schemas.microsoft.com/office/word/2010/wordprocessingGroup" xmlns:wpi="http://schemas.microsoft.com/office/word/2010/wordprocessingInk" xmlns:wne="http://schemas.microsoft.com/office/word/2006/wordml" xmlns:wps="http://schemas.microsoft.com/office/word/2010/wordprocessingShape" mc:Ignorable="w14 w15 w16se w16cid w16 w16cex w16sdtdh wp14">
   <w:body>
     <w:p>
       <w:pPr>
@@ -326,7 +326,25 @@
           <w:sz w:val="22"/>
           <w:szCs w:val="22"/>
         </w:rPr>
-        <w:t>Advisor: Prof Jianqing Fan</w:t>
+        <w:t xml:space="preserve">Advisor: Prof </w:t>
+      </w:r>
+      <w:proofErr w:type="spellStart"/>
+      <w:r>
+        <w:rPr>
+          <w:rFonts w:ascii="Times New Roman" w:hAnsi="Times New Roman" w:cs="Times New Roman"/>
+          <w:sz w:val="22"/>
+          <w:szCs w:val="22"/>
+        </w:rPr>
+        <w:t>Jianqing</w:t>
+      </w:r>
+      <w:proofErr w:type="spellEnd"/>
+      <w:r>
+        <w:rPr>
+          <w:rFonts w:ascii="Times New Roman" w:hAnsi="Times New Roman" w:cs="Times New Roman"/>
+          <w:sz w:val="22"/>
+          <w:szCs w:val="22"/>
+        </w:rPr>
+        <w:t xml:space="preserve"> Fan</w:t>
       </w:r>
     </w:p>
     <w:p>
@@ -461,7 +479,25 @@
           <w:sz w:val="22"/>
           <w:szCs w:val="22"/>
         </w:rPr>
-        <w:t xml:space="preserve">Awards: Guo Moruo Scholarship (&lt;1%, highest award for undergrad) and National Scholarship (&lt;1%, twice) </w:t>
+        <w:t xml:space="preserve">Awards: Guo </w:t>
+      </w:r>
+      <w:proofErr w:type="spellStart"/>
+      <w:r>
+        <w:rPr>
+          <w:rFonts w:ascii="Times New Roman" w:hAnsi="Times New Roman" w:cs="Times New Roman"/>
+          <w:sz w:val="22"/>
+          <w:szCs w:val="22"/>
+        </w:rPr>
+        <w:t>Moruo</w:t>
+      </w:r>
+      <w:proofErr w:type="spellEnd"/>
+      <w:r>
+        <w:rPr>
+          <w:rFonts w:ascii="Times New Roman" w:hAnsi="Times New Roman" w:cs="Times New Roman"/>
+          <w:sz w:val="22"/>
+          <w:szCs w:val="22"/>
+        </w:rPr>
+        <w:t xml:space="preserve"> Scholarship (&lt;1%, highest award for undergrad) and National Scholarship (&lt;1%, twice) </w:t>
       </w:r>
     </w:p>
     <w:p>
@@ -881,7 +917,25 @@
           <w:sz w:val="22"/>
           <w:szCs w:val="22"/>
         </w:rPr>
-        <w:t xml:space="preserve">a framework for extracting consumer intents (e.g. exploration or variety-seeking intent) on the personalized platforms, and designed RL policies to plan accordingly at longer time horizons. </w:t>
+        <w:t>a framework for extracting consumer intents (</w:t>
+      </w:r>
+      <w:proofErr w:type="gramStart"/>
+      <w:r>
+        <w:rPr>
+          <w:rFonts w:ascii="Times New Roman" w:hAnsi="Times New Roman" w:cs="Times New Roman"/>
+          <w:sz w:val="22"/>
+          <w:szCs w:val="22"/>
+        </w:rPr>
+        <w:t>e.g.</w:t>
+      </w:r>
+      <w:proofErr w:type="gramEnd"/>
+      <w:r>
+        <w:rPr>
+          <w:rFonts w:ascii="Times New Roman" w:hAnsi="Times New Roman" w:cs="Times New Roman"/>
+          <w:sz w:val="22"/>
+          <w:szCs w:val="22"/>
+        </w:rPr>
+        <w:t xml:space="preserve"> exploration or variety-seeking intent) on the personalized platforms, and designed RL policies to plan accordingly at longer time horizons. </w:t>
       </w:r>
     </w:p>
     <w:p>
@@ -904,7 +958,25 @@
           <w:sz w:val="22"/>
           <w:szCs w:val="22"/>
         </w:rPr>
-        <w:t>Designed a hierarchical reinforcement learning (HRL) based method for learning consumer intents at different temporal abstraction levels (e.g. user-level intent vs. session-level intent).</w:t>
+        <w:t>Designed a hierarchical reinforcement learning (HRL) based method for learning consumer intents at different temporal abstraction levels (</w:t>
+      </w:r>
+      <w:proofErr w:type="gramStart"/>
+      <w:r>
+        <w:rPr>
+          <w:rFonts w:ascii="Times New Roman" w:hAnsi="Times New Roman" w:cs="Times New Roman"/>
+          <w:sz w:val="22"/>
+          <w:szCs w:val="22"/>
+        </w:rPr>
+        <w:t>e.g.</w:t>
+      </w:r>
+      <w:proofErr w:type="gramEnd"/>
+      <w:r>
+        <w:rPr>
+          <w:rFonts w:ascii="Times New Roman" w:hAnsi="Times New Roman" w:cs="Times New Roman"/>
+          <w:sz w:val="22"/>
+          <w:szCs w:val="22"/>
+        </w:rPr>
+        <w:t xml:space="preserve"> user-level intent vs. session-level intent).</w:t>
       </w:r>
     </w:p>
     <w:p>
@@ -1076,7 +1148,25 @@
           <w:sz w:val="22"/>
           <w:szCs w:val="22"/>
         </w:rPr>
-        <w:t xml:space="preserve">[7] accepted to the WebConf 2022. </w:t>
+        <w:t xml:space="preserve">[7] accepted to the </w:t>
+      </w:r>
+      <w:proofErr w:type="spellStart"/>
+      <w:r>
+        <w:rPr>
+          <w:rFonts w:ascii="Times New Roman" w:hAnsi="Times New Roman" w:cs="Times New Roman"/>
+          <w:sz w:val="22"/>
+          <w:szCs w:val="22"/>
+        </w:rPr>
+        <w:t>WebConf</w:t>
+      </w:r>
+      <w:proofErr w:type="spellEnd"/>
+      <w:r>
+        <w:rPr>
+          <w:rFonts w:ascii="Times New Roman" w:hAnsi="Times New Roman" w:cs="Times New Roman"/>
+          <w:sz w:val="22"/>
+          <w:szCs w:val="22"/>
+        </w:rPr>
+        <w:t xml:space="preserve"> 2022. </w:t>
       </w:r>
     </w:p>
     <w:p>
@@ -1204,8 +1294,20 @@
           <w:sz w:val="22"/>
           <w:szCs w:val="22"/>
         </w:rPr>
-        <w:t>Tech lead</w:t>
-      </w:r>
+        <w:t xml:space="preserve">Tech </w:t>
+      </w:r>
+      <w:proofErr w:type="gramStart"/>
+      <w:r>
+        <w:rPr>
+          <w:rFonts w:ascii="Times New Roman" w:hAnsi="Times New Roman" w:cs="Times New Roman"/>
+          <w:b/>
+          <w:bCs/>
+          <w:sz w:val="22"/>
+          <w:szCs w:val="22"/>
+        </w:rPr>
+        <w:t>lead</w:t>
+      </w:r>
+      <w:proofErr w:type="gramEnd"/>
       <w:r>
         <w:rPr>
           <w:rFonts w:ascii="Times New Roman" w:hAnsi="Times New Roman" w:cs="Times New Roman"/>
@@ -1455,6 +1557,7 @@
         </w:rPr>
         <w:t xml:space="preserve">Proposed and developed </w:t>
       </w:r>
+      <w:proofErr w:type="spellStart"/>
       <w:r>
         <w:rPr>
           <w:rFonts w:ascii="Times New Roman" w:hAnsi="Times New Roman" w:cs="Times New Roman"/>
@@ -1465,6 +1568,7 @@
         </w:rPr>
         <w:t>HRank</w:t>
       </w:r>
+      <w:proofErr w:type="spellEnd"/>
       <w:r>
         <w:rPr>
           <w:rFonts w:ascii="Times New Roman" w:hAnsi="Times New Roman" w:cs="Times New Roman"/>
@@ -1489,6 +1593,7 @@
           <w:szCs w:val="22"/>
         </w:rPr>
       </w:pPr>
+      <w:proofErr w:type="spellStart"/>
       <w:r>
         <w:rPr>
           <w:rFonts w:ascii="Times New Roman" w:hAnsi="Times New Roman" w:cs="Times New Roman"/>
@@ -1499,6 +1604,7 @@
         </w:rPr>
         <w:t>HRank</w:t>
       </w:r>
+      <w:proofErr w:type="spellEnd"/>
       <w:r>
         <w:rPr>
           <w:rFonts w:ascii="Times New Roman" w:hAnsi="Times New Roman" w:cs="Times New Roman"/>
@@ -1868,7 +1974,21 @@
           <w:sz w:val="22"/>
           <w:szCs w:val="22"/>
         </w:rPr>
-        <w:t>[1]</w:t>
+        <w:t>[</w:t>
+      </w:r>
+      <w:r>
+        <w:rPr>
+          <w:sz w:val="22"/>
+          <w:szCs w:val="22"/>
+        </w:rPr>
+        <w:t>2</w:t>
+      </w:r>
+      <w:r>
+        <w:rPr>
+          <w:sz w:val="22"/>
+          <w:szCs w:val="22"/>
+        </w:rPr>
+        <w:t>1]</w:t>
       </w:r>
       <w:r>
         <w:rPr>
@@ -1884,7 +2004,23 @@
           <w:sz w:val="22"/>
           <w:szCs w:val="22"/>
         </w:rPr>
-        <w:t>, Tao L., Zhang X.. “Recommending for a Three-Sided Food Delivery Marketplace: A Multi-Objective Hierarchical Approach.”</w:t>
+        <w:t xml:space="preserve">, Tao L., Zhang </w:t>
+      </w:r>
+      <w:proofErr w:type="gramStart"/>
+      <w:r>
+        <w:rPr>
+          <w:sz w:val="22"/>
+          <w:szCs w:val="22"/>
+        </w:rPr>
+        <w:t>X..</w:t>
+      </w:r>
+      <w:proofErr w:type="gramEnd"/>
+      <w:r>
+        <w:rPr>
+          <w:sz w:val="22"/>
+          <w:szCs w:val="22"/>
+        </w:rPr>
+        <w:t xml:space="preserve"> “Recommending for a Three-Sided Food Delivery Marketplace: A Multi-Objective Hierarchical Approach.”</w:t>
       </w:r>
     </w:p>
     <w:p>
@@ -2089,7 +2225,21 @@
           <w:sz w:val="22"/>
           <w:szCs w:val="22"/>
         </w:rPr>
-        <w:t>[2]</w:t>
+        <w:t>[2</w:t>
+      </w:r>
+      <w:r>
+        <w:rPr>
+          <w:sz w:val="22"/>
+          <w:szCs w:val="22"/>
+        </w:rPr>
+        <w:t>0</w:t>
+      </w:r>
+      <w:r>
+        <w:rPr>
+          <w:sz w:val="22"/>
+          <w:szCs w:val="22"/>
+        </w:rPr>
+        <w:t>]</w:t>
       </w:r>
       <w:r>
         <w:rPr>
@@ -2241,7 +2391,21 @@
           <w:sz w:val="22"/>
           <w:szCs w:val="22"/>
         </w:rPr>
-        <w:t>[3]</w:t>
+        <w:t>[</w:t>
+      </w:r>
+      <w:r>
+        <w:rPr>
+          <w:sz w:val="22"/>
+          <w:szCs w:val="22"/>
+        </w:rPr>
+        <w:t>19</w:t>
+      </w:r>
+      <w:r>
+        <w:rPr>
+          <w:sz w:val="22"/>
+          <w:szCs w:val="22"/>
+        </w:rPr>
+        <w:t>]</w:t>
       </w:r>
       <w:r>
         <w:rPr>
@@ -2410,7 +2574,21 @@
           <w:sz w:val="22"/>
           <w:szCs w:val="22"/>
         </w:rPr>
-        <w:t>[4]</w:t>
+        <w:t>[</w:t>
+      </w:r>
+      <w:r>
+        <w:rPr>
+          <w:sz w:val="22"/>
+          <w:szCs w:val="22"/>
+        </w:rPr>
+        <w:t>18</w:t>
+      </w:r>
+      <w:r>
+        <w:rPr>
+          <w:sz w:val="22"/>
+          <w:szCs w:val="22"/>
+        </w:rPr>
+        <w:t>]</w:t>
       </w:r>
       <w:r>
         <w:rPr>
@@ -2433,7 +2611,39 @@
           <w:sz w:val="22"/>
           <w:szCs w:val="22"/>
         </w:rPr>
-        <w:t xml:space="preserve">, Yonekura E., Fan, J., Xue, L. </w:t>
+        <w:t xml:space="preserve">, </w:t>
+      </w:r>
+      <w:proofErr w:type="spellStart"/>
+      <w:r>
+        <w:rPr>
+          <w:sz w:val="22"/>
+          <w:szCs w:val="22"/>
+        </w:rPr>
+        <w:t>Yonekura</w:t>
+      </w:r>
+      <w:proofErr w:type="spellEnd"/>
+      <w:r>
+        <w:rPr>
+          <w:sz w:val="22"/>
+          <w:szCs w:val="22"/>
+        </w:rPr>
+        <w:t xml:space="preserve"> E., Fan, J., </w:t>
+      </w:r>
+      <w:proofErr w:type="spellStart"/>
+      <w:r>
+        <w:rPr>
+          <w:sz w:val="22"/>
+          <w:szCs w:val="22"/>
+        </w:rPr>
+        <w:t>Xue</w:t>
+      </w:r>
+      <w:proofErr w:type="spellEnd"/>
+      <w:r>
+        <w:rPr>
+          <w:sz w:val="22"/>
+          <w:szCs w:val="22"/>
+        </w:rPr>
+        <w:t xml:space="preserve">, L. </w:t>
       </w:r>
       <w:r>
         <w:rPr>
@@ -2538,23 +2748,523 @@
           <w:b/>
           <w:color w:val="000000"/>
         </w:rPr>
-        <w:t>TOP-TIER CONFERENCE PUBLICATIONS</w:t>
-      </w:r>
-    </w:p>
-    <w:p>
-      <w:pPr>
-        <w:spacing w:line="276" w:lineRule="auto"/>
-        <w:rPr>
-          <w:sz w:val="22"/>
-          <w:szCs w:val="22"/>
-        </w:rPr>
-      </w:pPr>
-      <w:r>
-        <w:rPr>
-          <w:sz w:val="22"/>
-          <w:szCs w:val="22"/>
-        </w:rPr>
-        <w:t>[5]</w:t>
+        <w:t>CONFERENCE PUBLICATIONS</w:t>
+      </w:r>
+    </w:p>
+    <w:p>
+      <w:pPr>
+        <w:spacing w:line="276" w:lineRule="auto"/>
+        <w:rPr>
+          <w:color w:val="000000"/>
+          <w:sz w:val="22"/>
+          <w:szCs w:val="22"/>
+        </w:rPr>
+      </w:pPr>
+      <w:r>
+        <w:rPr>
+          <w:sz w:val="22"/>
+          <w:szCs w:val="22"/>
+        </w:rPr>
+        <w:t>[1</w:t>
+      </w:r>
+      <w:r>
+        <w:rPr>
+          <w:sz w:val="22"/>
+          <w:szCs w:val="22"/>
+        </w:rPr>
+        <w:t>7</w:t>
+      </w:r>
+      <w:r>
+        <w:rPr>
+          <w:sz w:val="22"/>
+          <w:szCs w:val="22"/>
+        </w:rPr>
+        <w:t>]</w:t>
+      </w:r>
+      <w:r>
+        <w:rPr>
+          <w:b/>
+          <w:bCs/>
+          <w:sz w:val="22"/>
+          <w:szCs w:val="22"/>
+        </w:rPr>
+        <w:t xml:space="preserve"> </w:t>
+      </w:r>
+      <w:proofErr w:type="spellStart"/>
+      <w:r>
+        <w:rPr>
+          <w:sz w:val="22"/>
+          <w:szCs w:val="22"/>
+        </w:rPr>
+        <w:t>Christakopoulou</w:t>
+      </w:r>
+      <w:proofErr w:type="spellEnd"/>
+      <w:r>
+        <w:rPr>
+          <w:sz w:val="22"/>
+          <w:szCs w:val="22"/>
+        </w:rPr>
+        <w:t xml:space="preserve">, K., </w:t>
+      </w:r>
+      <w:r>
+        <w:rPr>
+          <w:b/>
+          <w:bCs/>
+          <w:color w:val="000000"/>
+          <w:sz w:val="22"/>
+          <w:szCs w:val="22"/>
+        </w:rPr>
+        <w:t>Wang, Y.</w:t>
+      </w:r>
+      <w:r>
+        <w:rPr>
+          <w:color w:val="000000"/>
+          <w:sz w:val="22"/>
+          <w:szCs w:val="22"/>
+        </w:rPr>
+        <w:t>,</w:t>
+      </w:r>
+      <w:r>
+        <w:rPr>
+          <w:color w:val="000000"/>
+          <w:sz w:val="22"/>
+          <w:szCs w:val="22"/>
+        </w:rPr>
+        <w:t xml:space="preserve"> </w:t>
+      </w:r>
+      <w:r>
+        <w:rPr>
+          <w:color w:val="000000"/>
+          <w:sz w:val="22"/>
+          <w:szCs w:val="22"/>
+        </w:rPr>
+        <w:t>Chi, E.H.,</w:t>
+      </w:r>
+      <w:r>
+        <w:rPr>
+          <w:color w:val="000000"/>
+          <w:sz w:val="22"/>
+          <w:szCs w:val="22"/>
+        </w:rPr>
+        <w:t xml:space="preserve"> </w:t>
+      </w:r>
+      <w:r>
+        <w:rPr>
+          <w:color w:val="000000"/>
+          <w:sz w:val="22"/>
+          <w:szCs w:val="22"/>
+        </w:rPr>
+        <w:t>Chen, M.</w:t>
+      </w:r>
+      <w:r>
+        <w:rPr>
+          <w:color w:val="000000"/>
+          <w:sz w:val="22"/>
+          <w:szCs w:val="22"/>
+        </w:rPr>
+        <w:t xml:space="preserve"> (2022). “</w:t>
+      </w:r>
+      <w:r>
+        <w:rPr>
+          <w:color w:val="000000"/>
+          <w:sz w:val="22"/>
+          <w:szCs w:val="22"/>
+        </w:rPr>
+        <w:t>Towards Companion Recommendation Systems</w:t>
+      </w:r>
+      <w:r>
+        <w:rPr>
+          <w:color w:val="000000"/>
+          <w:sz w:val="22"/>
+          <w:szCs w:val="22"/>
+        </w:rPr>
+        <w:t xml:space="preserve">.” </w:t>
+      </w:r>
+    </w:p>
+    <w:p>
+      <w:pPr>
+        <w:spacing w:line="276" w:lineRule="auto"/>
+        <w:rPr>
+          <w:i/>
+          <w:iCs/>
+          <w:sz w:val="22"/>
+          <w:szCs w:val="22"/>
+        </w:rPr>
+      </w:pPr>
+      <w:r>
+        <w:rPr>
+          <w:i/>
+          <w:iCs/>
+          <w:sz w:val="22"/>
+          <w:szCs w:val="22"/>
+        </w:rPr>
+        <w:t>HCAI @ NeurIPS '22</w:t>
+      </w:r>
+      <w:r>
+        <w:rPr>
+          <w:i/>
+          <w:iCs/>
+          <w:sz w:val="22"/>
+          <w:szCs w:val="22"/>
+        </w:rPr>
+        <w:t xml:space="preserve"> (</w:t>
+      </w:r>
+      <w:r>
+        <w:rPr>
+          <w:i/>
+          <w:iCs/>
+          <w:sz w:val="22"/>
+          <w:szCs w:val="22"/>
+        </w:rPr>
+        <w:t>Human-Centered AI Workshop at NeurIPS</w:t>
+      </w:r>
+      <w:r>
+        <w:rPr>
+          <w:i/>
+          <w:iCs/>
+          <w:sz w:val="22"/>
+          <w:szCs w:val="22"/>
+        </w:rPr>
+        <w:t>)</w:t>
+      </w:r>
+      <w:r>
+        <w:rPr>
+          <w:i/>
+          <w:iCs/>
+          <w:sz w:val="22"/>
+          <w:szCs w:val="22"/>
+        </w:rPr>
+        <w:t xml:space="preserve">.  </w:t>
+      </w:r>
+    </w:p>
+    <w:p>
+      <w:pPr>
+        <w:spacing w:line="276" w:lineRule="auto"/>
+        <w:rPr>
+          <w:sz w:val="22"/>
+          <w:szCs w:val="22"/>
+        </w:rPr>
+      </w:pPr>
+    </w:p>
+    <w:p>
+      <w:pPr>
+        <w:spacing w:line="276" w:lineRule="auto"/>
+        <w:rPr>
+          <w:sz w:val="22"/>
+          <w:szCs w:val="22"/>
+        </w:rPr>
+      </w:pPr>
+      <w:r>
+        <w:rPr>
+          <w:sz w:val="22"/>
+          <w:szCs w:val="22"/>
+        </w:rPr>
+        <w:t>[</w:t>
+      </w:r>
+      <w:r>
+        <w:rPr>
+          <w:sz w:val="22"/>
+          <w:szCs w:val="22"/>
+        </w:rPr>
+        <w:t>16</w:t>
+      </w:r>
+      <w:r>
+        <w:rPr>
+          <w:sz w:val="22"/>
+          <w:szCs w:val="22"/>
+        </w:rPr>
+        <w:t>]</w:t>
+      </w:r>
+      <w:r>
+        <w:rPr>
+          <w:b/>
+          <w:bCs/>
+          <w:sz w:val="22"/>
+          <w:szCs w:val="22"/>
+        </w:rPr>
+        <w:t xml:space="preserve"> </w:t>
+      </w:r>
+      <w:r>
+        <w:rPr>
+          <w:sz w:val="22"/>
+          <w:szCs w:val="22"/>
+        </w:rPr>
+        <w:t>Chang B</w:t>
+      </w:r>
+      <w:r>
+        <w:rPr>
+          <w:sz w:val="22"/>
+          <w:szCs w:val="22"/>
+        </w:rPr>
+        <w:t>.</w:t>
+      </w:r>
+      <w:r>
+        <w:rPr>
+          <w:sz w:val="22"/>
+          <w:szCs w:val="22"/>
+        </w:rPr>
+        <w:t>,</w:t>
+      </w:r>
+      <w:r>
+        <w:rPr>
+          <w:b/>
+          <w:bCs/>
+          <w:sz w:val="22"/>
+          <w:szCs w:val="22"/>
+        </w:rPr>
+        <w:t xml:space="preserve"> </w:t>
+      </w:r>
+      <w:proofErr w:type="spellStart"/>
+      <w:r>
+        <w:rPr>
+          <w:sz w:val="22"/>
+          <w:szCs w:val="22"/>
+        </w:rPr>
+        <w:t>Karatzoglou</w:t>
+      </w:r>
+      <w:proofErr w:type="spellEnd"/>
+      <w:r>
+        <w:rPr>
+          <w:sz w:val="22"/>
+          <w:szCs w:val="22"/>
+        </w:rPr>
+        <w:t xml:space="preserve"> </w:t>
+      </w:r>
+      <w:proofErr w:type="spellStart"/>
+      <w:r>
+        <w:rPr>
+          <w:sz w:val="22"/>
+          <w:szCs w:val="22"/>
+        </w:rPr>
+        <w:t xml:space="preserve">A., </w:t>
+      </w:r>
+      <w:r>
+        <w:rPr>
+          <w:b/>
+          <w:bCs/>
+          <w:sz w:val="22"/>
+          <w:szCs w:val="22"/>
+        </w:rPr>
+        <w:t>W</w:t>
+      </w:r>
+      <w:proofErr w:type="spellEnd"/>
+      <w:r>
+        <w:rPr>
+          <w:b/>
+          <w:bCs/>
+          <w:sz w:val="22"/>
+          <w:szCs w:val="22"/>
+        </w:rPr>
+        <w:t>ang, Y.,</w:t>
+      </w:r>
+      <w:r>
+        <w:rPr>
+          <w:sz w:val="22"/>
+          <w:szCs w:val="22"/>
+        </w:rPr>
+        <w:t xml:space="preserve"> </w:t>
+      </w:r>
+      <w:r>
+        <w:rPr>
+          <w:sz w:val="22"/>
+          <w:szCs w:val="22"/>
+        </w:rPr>
+        <w:t>Xu, C.</w:t>
+      </w:r>
+      <w:r>
+        <w:rPr>
+          <w:sz w:val="22"/>
+          <w:szCs w:val="22"/>
+        </w:rPr>
+        <w:t xml:space="preserve">, </w:t>
+      </w:r>
+      <w:r>
+        <w:rPr>
+          <w:color w:val="000000"/>
+          <w:sz w:val="22"/>
+          <w:szCs w:val="22"/>
+        </w:rPr>
+        <w:t>Chi, E.H.</w:t>
+      </w:r>
+      <w:r>
+        <w:rPr>
+          <w:color w:val="000000"/>
+          <w:sz w:val="22"/>
+          <w:szCs w:val="22"/>
+        </w:rPr>
+        <w:t xml:space="preserve">, Chen, </w:t>
+      </w:r>
+      <w:proofErr w:type="gramStart"/>
+      <w:r>
+        <w:rPr>
+          <w:color w:val="000000"/>
+          <w:sz w:val="22"/>
+          <w:szCs w:val="22"/>
+        </w:rPr>
+        <w:t>M.</w:t>
+      </w:r>
+      <w:r>
+        <w:rPr>
+          <w:sz w:val="22"/>
+          <w:szCs w:val="22"/>
+        </w:rPr>
+        <w:t>.</w:t>
+      </w:r>
+      <w:proofErr w:type="gramEnd"/>
+      <w:r>
+        <w:rPr>
+          <w:sz w:val="22"/>
+          <w:szCs w:val="22"/>
+        </w:rPr>
+        <w:t xml:space="preserve"> “</w:t>
+      </w:r>
+      <w:r>
+        <w:rPr>
+          <w:sz w:val="22"/>
+          <w:szCs w:val="22"/>
+        </w:rPr>
+        <w:t>Latent User Intent Modeling for Sequential Recommenders</w:t>
+      </w:r>
+      <w:r>
+        <w:rPr>
+          <w:sz w:val="22"/>
+          <w:szCs w:val="22"/>
+        </w:rPr>
+        <w:t>.” Proceedings of the ACM Web Conference 202</w:t>
+      </w:r>
+      <w:r>
+        <w:rPr>
+          <w:sz w:val="22"/>
+          <w:szCs w:val="22"/>
+        </w:rPr>
+        <w:t>3</w:t>
+      </w:r>
+      <w:r>
+        <w:rPr>
+          <w:sz w:val="22"/>
+          <w:szCs w:val="22"/>
+        </w:rPr>
+        <w:t xml:space="preserve"> (</w:t>
+      </w:r>
+      <w:r>
+        <w:rPr>
+          <w:b/>
+          <w:bCs/>
+          <w:sz w:val="22"/>
+          <w:szCs w:val="22"/>
+        </w:rPr>
+        <w:t>WWW / theWebConf 202</w:t>
+      </w:r>
+      <w:r>
+        <w:rPr>
+          <w:b/>
+          <w:bCs/>
+          <w:sz w:val="22"/>
+          <w:szCs w:val="22"/>
+        </w:rPr>
+        <w:t>3</w:t>
+      </w:r>
+      <w:r>
+        <w:rPr>
+          <w:sz w:val="22"/>
+          <w:szCs w:val="22"/>
+        </w:rPr>
+        <w:t>).</w:t>
+      </w:r>
+    </w:p>
+    <w:p>
+      <w:pPr>
+        <w:spacing w:line="276" w:lineRule="auto"/>
+        <w:rPr>
+          <w:i/>
+          <w:iCs/>
+          <w:sz w:val="22"/>
+          <w:szCs w:val="22"/>
+        </w:rPr>
+      </w:pPr>
+      <w:r>
+        <w:rPr>
+          <w:i/>
+          <w:iCs/>
+          <w:sz w:val="22"/>
+          <w:szCs w:val="22"/>
+        </w:rPr>
+        <w:t>Full paper with oral presentation; Acceptance rate: 1</w:t>
+      </w:r>
+      <w:r>
+        <w:rPr>
+          <w:i/>
+          <w:iCs/>
+          <w:sz w:val="22"/>
+          <w:szCs w:val="22"/>
+        </w:rPr>
+        <w:t>9</w:t>
+      </w:r>
+      <w:r>
+        <w:rPr>
+          <w:i/>
+          <w:iCs/>
+          <w:sz w:val="22"/>
+          <w:szCs w:val="22"/>
+        </w:rPr>
+        <w:t>.</w:t>
+      </w:r>
+      <w:r>
+        <w:rPr>
+          <w:i/>
+          <w:iCs/>
+          <w:sz w:val="22"/>
+          <w:szCs w:val="22"/>
+        </w:rPr>
+        <w:t>8</w:t>
+      </w:r>
+      <w:r>
+        <w:rPr>
+          <w:i/>
+          <w:iCs/>
+          <w:sz w:val="22"/>
+          <w:szCs w:val="22"/>
+        </w:rPr>
+        <w:t>%.</w:t>
+      </w:r>
+    </w:p>
+    <w:p>
+      <w:pPr>
+        <w:spacing w:line="276" w:lineRule="auto"/>
+        <w:rPr>
+          <w:sz w:val="22"/>
+          <w:szCs w:val="22"/>
+        </w:rPr>
+      </w:pPr>
+    </w:p>
+    <w:p>
+      <w:pPr>
+        <w:spacing w:line="276" w:lineRule="auto"/>
+        <w:rPr>
+          <w:sz w:val="22"/>
+          <w:szCs w:val="22"/>
+        </w:rPr>
+      </w:pPr>
+      <w:r>
+        <w:rPr>
+          <w:sz w:val="22"/>
+          <w:szCs w:val="22"/>
+        </w:rPr>
+        <w:t>[</w:t>
+      </w:r>
+      <w:r>
+        <w:rPr>
+          <w:sz w:val="22"/>
+          <w:szCs w:val="22"/>
+        </w:rPr>
+        <w:t>1</w:t>
+      </w:r>
+      <w:r>
+        <w:rPr>
+          <w:sz w:val="22"/>
+          <w:szCs w:val="22"/>
+        </w:rPr>
+        <w:t>5]</w:t>
       </w:r>
       <w:r>
         <w:rPr>
@@ -2570,7 +3280,23 @@
           <w:sz w:val="22"/>
           <w:szCs w:val="22"/>
         </w:rPr>
-        <w:t xml:space="preserve">, Sharma, M., Badam, S., Xu, C., Sun, Q., Richardson, L., Chung, L., </w:t>
+        <w:t xml:space="preserve">, Sharma, M., </w:t>
+      </w:r>
+      <w:proofErr w:type="spellStart"/>
+      <w:r>
+        <w:rPr>
+          <w:sz w:val="22"/>
+          <w:szCs w:val="22"/>
+        </w:rPr>
+        <w:t>Badam</w:t>
+      </w:r>
+      <w:proofErr w:type="spellEnd"/>
+      <w:r>
+        <w:rPr>
+          <w:sz w:val="22"/>
+          <w:szCs w:val="22"/>
+        </w:rPr>
+        <w:t xml:space="preserve">, S., Xu, C., Sun, Q., Richardson, L., Chung, L., </w:t>
       </w:r>
       <w:r>
         <w:rPr>
@@ -2585,7 +3311,23 @@
           <w:sz w:val="22"/>
           <w:szCs w:val="22"/>
         </w:rPr>
-        <w:t xml:space="preserve">, Chen, M.. “Surrogate for Long-Term User Experience in Recommender Systems.” Proceedings of the 28th ACM SIGKDD Conference on Knowledge Discovery &amp; Data Mining </w:t>
+        <w:t xml:space="preserve">, Chen, </w:t>
+      </w:r>
+      <w:proofErr w:type="gramStart"/>
+      <w:r>
+        <w:rPr>
+          <w:sz w:val="22"/>
+          <w:szCs w:val="22"/>
+        </w:rPr>
+        <w:t>M..</w:t>
+      </w:r>
+      <w:proofErr w:type="gramEnd"/>
+      <w:r>
+        <w:rPr>
+          <w:sz w:val="22"/>
+          <w:szCs w:val="22"/>
+        </w:rPr>
+        <w:t xml:space="preserve"> “Surrogate for Long-Term User Experience in Recommender Systems.” Proceedings of the 28th ACM SIGKDD Conference on Knowledge Discovery &amp; Data Mining </w:t>
       </w:r>
       <w:r>
         <w:rPr>
@@ -2712,7 +3454,27 @@
           <w:sz w:val="22"/>
           <w:szCs w:val="22"/>
         </w:rPr>
-        <w:t>Short version accepted to BayLearn 2022 (</w:t>
+        <w:t xml:space="preserve">Short version accepted to </w:t>
+      </w:r>
+      <w:proofErr w:type="spellStart"/>
+      <w:r>
+        <w:rPr>
+          <w:i/>
+          <w:iCs/>
+          <w:sz w:val="22"/>
+          <w:szCs w:val="22"/>
+        </w:rPr>
+        <w:t>BayLearn</w:t>
+      </w:r>
+      <w:proofErr w:type="spellEnd"/>
+      <w:r>
+        <w:rPr>
+          <w:i/>
+          <w:iCs/>
+          <w:sz w:val="22"/>
+          <w:szCs w:val="22"/>
+        </w:rPr>
+        <w:t xml:space="preserve"> 2022 (</w:t>
       </w:r>
       <w:r>
         <w:rPr>
@@ -2761,7 +3523,22 @@
           <w:sz w:val="22"/>
           <w:szCs w:val="22"/>
         </w:rPr>
-        <w:t>[6]</w:t>
+        <w:lastRenderedPageBreak/>
+        <w:t>[</w:t>
+      </w:r>
+      <w:r>
+        <w:rPr>
+          <w:sz w:val="22"/>
+          <w:szCs w:val="22"/>
+        </w:rPr>
+        <w:t>14</w:t>
+      </w:r>
+      <w:r>
+        <w:rPr>
+          <w:sz w:val="22"/>
+          <w:szCs w:val="22"/>
+        </w:rPr>
+        <w:t>]</w:t>
       </w:r>
       <w:r>
         <w:rPr>
@@ -2777,7 +3554,23 @@
           <w:sz w:val="22"/>
           <w:szCs w:val="22"/>
         </w:rPr>
-        <w:t xml:space="preserve">, Tao L., Zhang X.. “Recommending for a Multi-Sided Marketplace with Heterogeneous Contents.” Sixteenth ACM Conference on Recommender Systems </w:t>
+        <w:t xml:space="preserve">, Tao L., Zhang </w:t>
+      </w:r>
+      <w:proofErr w:type="gramStart"/>
+      <w:r>
+        <w:rPr>
+          <w:sz w:val="22"/>
+          <w:szCs w:val="22"/>
+        </w:rPr>
+        <w:t>X..</w:t>
+      </w:r>
+      <w:proofErr w:type="gramEnd"/>
+      <w:r>
+        <w:rPr>
+          <w:sz w:val="22"/>
+          <w:szCs w:val="22"/>
+        </w:rPr>
+        <w:t xml:space="preserve"> “Recommending for a Multi-Sided Marketplace with Heterogeneous Contents.” Sixteenth ACM Conference on Recommender Systems </w:t>
       </w:r>
       <w:r>
         <w:rPr>
@@ -2940,7 +3733,21 @@
           <w:sz w:val="22"/>
           <w:szCs w:val="22"/>
         </w:rPr>
-        <w:t>[7]</w:t>
+        <w:t>[</w:t>
+      </w:r>
+      <w:r>
+        <w:rPr>
+          <w:sz w:val="22"/>
+          <w:szCs w:val="22"/>
+        </w:rPr>
+        <w:t>13</w:t>
+      </w:r>
+      <w:r>
+        <w:rPr>
+          <w:sz w:val="22"/>
+          <w:szCs w:val="22"/>
+        </w:rPr>
+        <w:t>]</w:t>
       </w:r>
       <w:r>
         <w:rPr>
@@ -2979,14 +3786,31 @@
           <w:sz w:val="22"/>
           <w:szCs w:val="22"/>
         </w:rPr>
-        <w:t>Chi, E.H.</w:t>
-      </w:r>
-      <w:r>
-        <w:rPr>
-          <w:sz w:val="22"/>
-          <w:szCs w:val="22"/>
-        </w:rPr>
-        <w:t>. “Can Small Heads Help? Understanding and Improving Multi-Task Generalization.” Proceedings of the ACM Web Conference 2022 (</w:t>
+        <w:t xml:space="preserve">Chi, </w:t>
+      </w:r>
+      <w:proofErr w:type="gramStart"/>
+      <w:r>
+        <w:rPr>
+          <w:color w:val="000000"/>
+          <w:sz w:val="22"/>
+          <w:szCs w:val="22"/>
+        </w:rPr>
+        <w:t>E.H.</w:t>
+      </w:r>
+      <w:r>
+        <w:rPr>
+          <w:sz w:val="22"/>
+          <w:szCs w:val="22"/>
+        </w:rPr>
+        <w:t>.</w:t>
+      </w:r>
+      <w:proofErr w:type="gramEnd"/>
+      <w:r>
+        <w:rPr>
+          <w:sz w:val="22"/>
+          <w:szCs w:val="22"/>
+        </w:rPr>
+        <w:t xml:space="preserve"> “Can Small Heads Help? Understanding and Improving Multi-Task Generalization.” Proceedings of the ACM Web Conference 2022 (</w:t>
       </w:r>
       <w:r>
         <w:rPr>
@@ -3022,7 +3846,6 @@
           <w:sz w:val="22"/>
           <w:szCs w:val="22"/>
         </w:rPr>
-        <w:lastRenderedPageBreak/>
         <w:t>Full paper with oral presentation; Acceptance rate: 17.7%.</w:t>
       </w:r>
     </w:p>
@@ -3050,7 +3873,21 @@
           <w:sz w:val="22"/>
           <w:szCs w:val="22"/>
         </w:rPr>
-        <w:t>[8]</w:t>
+        <w:t>[</w:t>
+      </w:r>
+      <w:r>
+        <w:rPr>
+          <w:sz w:val="22"/>
+          <w:szCs w:val="22"/>
+        </w:rPr>
+        <w:t>12</w:t>
+      </w:r>
+      <w:r>
+        <w:rPr>
+          <w:sz w:val="22"/>
+          <w:szCs w:val="22"/>
+        </w:rPr>
+        <w:t>]</w:t>
       </w:r>
       <w:r>
         <w:rPr>
@@ -3097,7 +3934,23 @@
           <w:sz w:val="22"/>
           <w:szCs w:val="22"/>
         </w:rPr>
-        <w:t>, Chen, M.. “Learning to Augment for Casual User Recommendation.” Proceedings of the ACM Web Conference 2022 (</w:t>
+        <w:t xml:space="preserve">, Chen, </w:t>
+      </w:r>
+      <w:proofErr w:type="gramStart"/>
+      <w:r>
+        <w:rPr>
+          <w:sz w:val="22"/>
+          <w:szCs w:val="22"/>
+        </w:rPr>
+        <w:t>M..</w:t>
+      </w:r>
+      <w:proofErr w:type="gramEnd"/>
+      <w:r>
+        <w:rPr>
+          <w:sz w:val="22"/>
+          <w:szCs w:val="22"/>
+        </w:rPr>
+        <w:t xml:space="preserve"> “Learning to Augment for Casual User Recommendation.” Proceedings of the ACM Web Conference 2022 (</w:t>
       </w:r>
       <w:r>
         <w:rPr>
@@ -3160,14 +4013,60 @@
           <w:sz w:val="22"/>
           <w:szCs w:val="22"/>
         </w:rPr>
-        <w:t>[9]</w:t>
-      </w:r>
-      <w:r>
-        <w:rPr>
-          <w:sz w:val="22"/>
-          <w:szCs w:val="22"/>
-        </w:rPr>
-        <w:t xml:space="preserve"> Oberst, M., D'Amour A., Chen M., </w:t>
+        <w:t>[</w:t>
+      </w:r>
+      <w:r>
+        <w:rPr>
+          <w:sz w:val="22"/>
+          <w:szCs w:val="22"/>
+        </w:rPr>
+        <w:t>11</w:t>
+      </w:r>
+      <w:r>
+        <w:rPr>
+          <w:sz w:val="22"/>
+          <w:szCs w:val="22"/>
+        </w:rPr>
+        <w:t>]</w:t>
+      </w:r>
+      <w:r>
+        <w:rPr>
+          <w:sz w:val="22"/>
+          <w:szCs w:val="22"/>
+        </w:rPr>
+        <w:t xml:space="preserve"> </w:t>
+      </w:r>
+      <w:proofErr w:type="spellStart"/>
+      <w:r>
+        <w:rPr>
+          <w:sz w:val="22"/>
+          <w:szCs w:val="22"/>
+        </w:rPr>
+        <w:t>Oberst</w:t>
+      </w:r>
+      <w:proofErr w:type="spellEnd"/>
+      <w:r>
+        <w:rPr>
+          <w:sz w:val="22"/>
+          <w:szCs w:val="22"/>
+        </w:rPr>
+        <w:t xml:space="preserve">, M., </w:t>
+      </w:r>
+      <w:proofErr w:type="spellStart"/>
+      <w:r>
+        <w:rPr>
+          <w:sz w:val="22"/>
+          <w:szCs w:val="22"/>
+        </w:rPr>
+        <w:t>D'Amour</w:t>
+      </w:r>
+      <w:proofErr w:type="spellEnd"/>
+      <w:r>
+        <w:rPr>
+          <w:sz w:val="22"/>
+          <w:szCs w:val="22"/>
+        </w:rPr>
+        <w:t xml:space="preserve"> A., Chen M., </w:t>
       </w:r>
       <w:r>
         <w:rPr>
@@ -3183,7 +4082,23 @@
           <w:sz w:val="22"/>
           <w:szCs w:val="22"/>
         </w:rPr>
-        <w:t>, Sontag D., Yadlowsky S. Bias-robust Integration of Observational and Experimental Estimators. American Causal Inference Conference (</w:t>
+        <w:t xml:space="preserve">, Sontag D., </w:t>
+      </w:r>
+      <w:proofErr w:type="spellStart"/>
+      <w:r>
+        <w:rPr>
+          <w:sz w:val="22"/>
+          <w:szCs w:val="22"/>
+        </w:rPr>
+        <w:t>Yadlowsky</w:t>
+      </w:r>
+      <w:proofErr w:type="spellEnd"/>
+      <w:r>
+        <w:rPr>
+          <w:sz w:val="22"/>
+          <w:szCs w:val="22"/>
+        </w:rPr>
+        <w:t xml:space="preserve"> S. Bias-robust Integration of Observational and Experimental Estimators. American Causal Inference Conference (</w:t>
       </w:r>
       <w:r>
         <w:rPr>
@@ -3255,7 +4170,27 @@
           <w:sz w:val="22"/>
           <w:szCs w:val="22"/>
         </w:rPr>
-        <w:t xml:space="preserve"> version on arXiv: </w:t>
+        <w:t xml:space="preserve"> version on </w:t>
+      </w:r>
+      <w:proofErr w:type="spellStart"/>
+      <w:r>
+        <w:rPr>
+          <w:i/>
+          <w:iCs/>
+          <w:sz w:val="22"/>
+          <w:szCs w:val="22"/>
+        </w:rPr>
+        <w:t>arXiv</w:t>
+      </w:r>
+      <w:proofErr w:type="spellEnd"/>
+      <w:r>
+        <w:rPr>
+          <w:i/>
+          <w:iCs/>
+          <w:sz w:val="22"/>
+          <w:szCs w:val="22"/>
+        </w:rPr>
+        <w:t xml:space="preserve">: </w:t>
       </w:r>
       <w:hyperlink r:id="rId14" w:history="1">
         <w:r>
@@ -3319,7 +4254,39 @@
           <w:sz w:val="22"/>
           <w:szCs w:val="22"/>
         </w:rPr>
-        <w:t xml:space="preserve">, Wang, X., Beutel, A., Prost, F., Chen, J., Chi, E. H.. “Understanding and Improving Fairness-Accuracy Trade-offs in Multi-Task Learning.” Proceedings of the 27th ACM SIGKDD Conference on Knowledge Discovery &amp; Data Mining </w:t>
+        <w:t xml:space="preserve">, Wang, X., </w:t>
+      </w:r>
+      <w:proofErr w:type="spellStart"/>
+      <w:r>
+        <w:rPr>
+          <w:sz w:val="22"/>
+          <w:szCs w:val="22"/>
+        </w:rPr>
+        <w:t>Beutel</w:t>
+      </w:r>
+      <w:proofErr w:type="spellEnd"/>
+      <w:r>
+        <w:rPr>
+          <w:sz w:val="22"/>
+          <w:szCs w:val="22"/>
+        </w:rPr>
+        <w:t xml:space="preserve">, A., Prost, F., Chen, J., Chi, E. </w:t>
+      </w:r>
+      <w:proofErr w:type="gramStart"/>
+      <w:r>
+        <w:rPr>
+          <w:sz w:val="22"/>
+          <w:szCs w:val="22"/>
+        </w:rPr>
+        <w:t>H..</w:t>
+      </w:r>
+      <w:proofErr w:type="gramEnd"/>
+      <w:r>
+        <w:rPr>
+          <w:sz w:val="22"/>
+          <w:szCs w:val="22"/>
+        </w:rPr>
+        <w:t xml:space="preserve"> “Understanding and Improving Fairness-Accuracy Trade-offs in Multi-Task Learning.” Proceedings of the 27th ACM SIGKDD Conference on Knowledge Discovery &amp; Data Mining </w:t>
       </w:r>
       <w:r>
         <w:rPr>
@@ -3386,7 +4353,27 @@
           <w:sz w:val="22"/>
           <w:szCs w:val="22"/>
         </w:rPr>
-        <w:t>Short version accepted to BayLearn 2021 (</w:t>
+        <w:t xml:space="preserve">Short version accepted to </w:t>
+      </w:r>
+      <w:proofErr w:type="spellStart"/>
+      <w:r>
+        <w:rPr>
+          <w:i/>
+          <w:iCs/>
+          <w:sz w:val="22"/>
+          <w:szCs w:val="22"/>
+        </w:rPr>
+        <w:t>BayLearn</w:t>
+      </w:r>
+      <w:proofErr w:type="spellEnd"/>
+      <w:r>
+        <w:rPr>
+          <w:i/>
+          <w:iCs/>
+          <w:sz w:val="22"/>
+          <w:szCs w:val="22"/>
+        </w:rPr>
+        <w:t xml:space="preserve"> 2021 (</w:t>
       </w:r>
       <w:r>
         <w:rPr>
@@ -3433,7 +4420,21 @@
           <w:sz w:val="22"/>
           <w:szCs w:val="22"/>
         </w:rPr>
-        <w:t>[11]</w:t>
+        <w:t>[</w:t>
+      </w:r>
+      <w:r>
+        <w:rPr>
+          <w:sz w:val="22"/>
+          <w:szCs w:val="22"/>
+        </w:rPr>
+        <w:t>9</w:t>
+      </w:r>
+      <w:r>
+        <w:rPr>
+          <w:sz w:val="22"/>
+          <w:szCs w:val="22"/>
+        </w:rPr>
+        <w:t>]</w:t>
       </w:r>
       <w:r>
         <w:rPr>
@@ -3473,14 +4474,31 @@
           <w:sz w:val="22"/>
           <w:szCs w:val="22"/>
         </w:rPr>
-        <w:t>Chi, E.H.</w:t>
-      </w:r>
-      <w:r>
-        <w:rPr>
-          <w:sz w:val="22"/>
-          <w:szCs w:val="22"/>
-        </w:rPr>
-        <w:t>. “Values of User Exploration in Recommender Systems.”</w:t>
+        <w:t xml:space="preserve">Chi, </w:t>
+      </w:r>
+      <w:proofErr w:type="gramStart"/>
+      <w:r>
+        <w:rPr>
+          <w:color w:val="000000"/>
+          <w:sz w:val="22"/>
+          <w:szCs w:val="22"/>
+        </w:rPr>
+        <w:t>E.H.</w:t>
+      </w:r>
+      <w:r>
+        <w:rPr>
+          <w:sz w:val="22"/>
+          <w:szCs w:val="22"/>
+        </w:rPr>
+        <w:t>.</w:t>
+      </w:r>
+      <w:proofErr w:type="gramEnd"/>
+      <w:r>
+        <w:rPr>
+          <w:sz w:val="22"/>
+          <w:szCs w:val="22"/>
+        </w:rPr>
+        <w:t xml:space="preserve"> “Values of User Exploration in Recommender Systems.”</w:t>
       </w:r>
       <w:r>
         <w:rPr>
@@ -3567,7 +4585,21 @@
           <w:sz w:val="22"/>
           <w:szCs w:val="22"/>
         </w:rPr>
-        <w:t>[12]</w:t>
+        <w:t>[</w:t>
+      </w:r>
+      <w:r>
+        <w:rPr>
+          <w:sz w:val="22"/>
+          <w:szCs w:val="22"/>
+        </w:rPr>
+        <w:t>8</w:t>
+      </w:r>
+      <w:r>
+        <w:rPr>
+          <w:sz w:val="22"/>
+          <w:szCs w:val="22"/>
+        </w:rPr>
+        <w:t>]</w:t>
       </w:r>
       <w:r>
         <w:rPr>
@@ -3602,14 +4634,31 @@
           <w:sz w:val="22"/>
           <w:szCs w:val="22"/>
         </w:rPr>
-        <w:t>, Lin, D., Cheng, D.Z., Hong, L., Chi, E.H., Cui, C.</w:t>
-      </w:r>
-      <w:r>
-        <w:rPr>
-          <w:sz w:val="22"/>
-          <w:szCs w:val="22"/>
-        </w:rPr>
-        <w:t>. “</w:t>
+        <w:t xml:space="preserve">, Lin, D., Cheng, D.Z., Hong, L., Chi, E.H., Cui, </w:t>
+      </w:r>
+      <w:proofErr w:type="gramStart"/>
+      <w:r>
+        <w:rPr>
+          <w:color w:val="000000"/>
+          <w:sz w:val="22"/>
+          <w:szCs w:val="22"/>
+        </w:rPr>
+        <w:t>C.</w:t>
+      </w:r>
+      <w:r>
+        <w:rPr>
+          <w:sz w:val="22"/>
+          <w:szCs w:val="22"/>
+        </w:rPr>
+        <w:t>.</w:t>
+      </w:r>
+      <w:proofErr w:type="gramEnd"/>
+      <w:r>
+        <w:rPr>
+          <w:sz w:val="22"/>
+          <w:szCs w:val="22"/>
+        </w:rPr>
+        <w:t xml:space="preserve"> “</w:t>
       </w:r>
       <w:r>
         <w:rPr>
@@ -3718,7 +4767,21 @@
           <w:sz w:val="22"/>
           <w:szCs w:val="22"/>
         </w:rPr>
-        <w:t>[13]</w:t>
+        <w:t>[</w:t>
+      </w:r>
+      <w:r>
+        <w:rPr>
+          <w:sz w:val="22"/>
+          <w:szCs w:val="22"/>
+        </w:rPr>
+        <w:t>7</w:t>
+      </w:r>
+      <w:r>
+        <w:rPr>
+          <w:sz w:val="22"/>
+          <w:szCs w:val="22"/>
+        </w:rPr>
+        <w:t>]</w:t>
       </w:r>
       <w:r>
         <w:rPr>
@@ -3819,7 +4882,21 @@
           <w:sz w:val="22"/>
           <w:szCs w:val="22"/>
         </w:rPr>
-        <w:t>[14]</w:t>
+        <w:t>[</w:t>
+      </w:r>
+      <w:r>
+        <w:rPr>
+          <w:sz w:val="22"/>
+          <w:szCs w:val="22"/>
+        </w:rPr>
+        <w:t>6</w:t>
+      </w:r>
+      <w:r>
+        <w:rPr>
+          <w:sz w:val="22"/>
+          <w:szCs w:val="22"/>
+        </w:rPr>
+        <w:t>]</w:t>
       </w:r>
       <w:r>
         <w:rPr>
@@ -3842,7 +4919,23 @@
           <w:sz w:val="22"/>
           <w:szCs w:val="22"/>
         </w:rPr>
-        <w:t xml:space="preserve">, Gogate, M., Ning, Y., Peng, C. Liu, I., Lee, C. (2021). “Optimizing Listing Efficiency and Efficacy for a Delivery Coordination System.” </w:t>
+        <w:t xml:space="preserve">, </w:t>
+      </w:r>
+      <w:proofErr w:type="spellStart"/>
+      <w:r>
+        <w:rPr>
+          <w:sz w:val="22"/>
+          <w:szCs w:val="22"/>
+        </w:rPr>
+        <w:t>Gogate</w:t>
+      </w:r>
+      <w:proofErr w:type="spellEnd"/>
+      <w:r>
+        <w:rPr>
+          <w:sz w:val="22"/>
+          <w:szCs w:val="22"/>
+        </w:rPr>
+        <w:t xml:space="preserve">, M., Ning, Y., Peng, C. Liu, I., Lee, C. (2021). “Optimizing Listing Efficiency and Efficacy for a Delivery Coordination System.” </w:t>
       </w:r>
       <w:r>
         <w:rPr>
@@ -3907,7 +5000,8 @@
           <w:sz w:val="22"/>
           <w:szCs w:val="22"/>
         </w:rPr>
-        <w:t>[15]</w:t>
+        <w:lastRenderedPageBreak/>
+        <w:t>[5]</w:t>
       </w:r>
       <w:r>
         <w:rPr>
@@ -4087,24 +5181,25 @@
       <w:pPr>
         <w:spacing w:line="276" w:lineRule="auto"/>
         <w:rPr>
-          <w:color w:val="000000"/>
-          <w:sz w:val="22"/>
-          <w:szCs w:val="22"/>
-        </w:rPr>
-      </w:pPr>
-      <w:r>
-        <w:rPr>
-          <w:sz w:val="22"/>
-          <w:szCs w:val="22"/>
-        </w:rPr>
-        <w:t>[1</w:t>
-      </w:r>
-      <w:r>
-        <w:rPr>
-          <w:sz w:val="22"/>
-          <w:szCs w:val="22"/>
-        </w:rPr>
-        <w:t>6</w:t>
+          <w:b/>
+          <w:bCs/>
+          <w:sz w:val="22"/>
+          <w:szCs w:val="22"/>
+        </w:rPr>
+      </w:pPr>
+      <w:r>
+        <w:rPr>
+          <w:sz w:val="22"/>
+          <w:szCs w:val="22"/>
+        </w:rPr>
+        <w:t>[</w:t>
+      </w:r>
+      <w:r>
+        <w:rPr>
+          <w:sz w:val="22"/>
+          <w:szCs w:val="22"/>
+        </w:rPr>
+        <w:t>4</w:t>
       </w:r>
       <w:r>
         <w:rPr>
@@ -4124,20 +5219,6 @@
       </w:r>
       <w:r>
         <w:rPr>
-          <w:sz w:val="22"/>
-          <w:szCs w:val="22"/>
-        </w:rPr>
-        <w:t>Christakopoulou</w:t>
-      </w:r>
-      <w:r>
-        <w:rPr>
-          <w:sz w:val="22"/>
-          <w:szCs w:val="22"/>
-        </w:rPr>
-        <w:t xml:space="preserve">, K., </w:t>
-      </w:r>
-      <w:r>
-        <w:rPr>
           <w:b/>
           <w:bCs/>
           <w:color w:val="000000"/>
@@ -4152,10 +5233,12 @@
           <w:sz w:val="22"/>
           <w:szCs w:val="22"/>
         </w:rPr>
-        <w:t>,</w:t>
-      </w:r>
-      <w:r>
-        <w:rPr>
+        <w:t>, Anderson, A.</w:t>
+      </w:r>
+      <w:r>
+        <w:rPr>
+          <w:b/>
+          <w:bCs/>
           <w:color w:val="000000"/>
           <w:sz w:val="22"/>
           <w:szCs w:val="22"/>
@@ -4164,15 +5247,78 @@
       </w:r>
       <w:r>
         <w:rPr>
-          <w:color w:val="000000"/>
-          <w:sz w:val="22"/>
-          <w:szCs w:val="22"/>
-        </w:rPr>
-        <w:t>Chi, E.H.,</w:t>
-      </w:r>
-      <w:r>
-        <w:rPr>
-          <w:color w:val="000000"/>
+          <w:sz w:val="22"/>
+          <w:szCs w:val="22"/>
+        </w:rPr>
+        <w:t xml:space="preserve">“Impact of Individualism vs. Collectivism on Collective Consumption Behavior on YouTube.” </w:t>
+      </w:r>
+    </w:p>
+    <w:p>
+      <w:pPr>
+        <w:spacing w:line="276" w:lineRule="auto"/>
+        <w:rPr>
+          <w:i/>
+          <w:iCs/>
+          <w:sz w:val="22"/>
+          <w:szCs w:val="22"/>
+        </w:rPr>
+      </w:pPr>
+      <w:r>
+        <w:rPr>
+          <w:i/>
+          <w:iCs/>
+          <w:sz w:val="22"/>
+          <w:szCs w:val="22"/>
+        </w:rPr>
+        <w:t xml:space="preserve">Draft in preparation.  </w:t>
+      </w:r>
+    </w:p>
+    <w:p>
+      <w:pPr>
+        <w:spacing w:line="276" w:lineRule="auto"/>
+        <w:rPr>
+          <w:i/>
+          <w:iCs/>
+          <w:sz w:val="22"/>
+          <w:szCs w:val="22"/>
+        </w:rPr>
+      </w:pPr>
+    </w:p>
+    <w:p>
+      <w:pPr>
+        <w:spacing w:line="276" w:lineRule="auto"/>
+        <w:rPr>
+          <w:b/>
+          <w:bCs/>
+          <w:sz w:val="22"/>
+          <w:szCs w:val="22"/>
+        </w:rPr>
+      </w:pPr>
+      <w:r>
+        <w:rPr>
+          <w:sz w:val="22"/>
+          <w:szCs w:val="22"/>
+        </w:rPr>
+        <w:t>[</w:t>
+      </w:r>
+      <w:r>
+        <w:rPr>
+          <w:sz w:val="22"/>
+          <w:szCs w:val="22"/>
+        </w:rPr>
+        <w:t>3</w:t>
+      </w:r>
+      <w:r>
+        <w:rPr>
+          <w:sz w:val="22"/>
+          <w:szCs w:val="22"/>
+        </w:rPr>
+        <w:t>]</w:t>
+      </w:r>
+      <w:r>
+        <w:rPr>
+          <w:b/>
+          <w:bCs/>
           <w:sz w:val="22"/>
           <w:szCs w:val="22"/>
         </w:rPr>
@@ -4180,6 +5326,199 @@
       </w:r>
       <w:r>
         <w:rPr>
+          <w:sz w:val="22"/>
+          <w:szCs w:val="22"/>
+        </w:rPr>
+        <w:t>Chang, B.,</w:t>
+      </w:r>
+      <w:r>
+        <w:rPr>
+          <w:b/>
+          <w:bCs/>
+          <w:sz w:val="22"/>
+          <w:szCs w:val="22"/>
+        </w:rPr>
+        <w:t xml:space="preserve"> </w:t>
+      </w:r>
+      <w:r>
+        <w:rPr>
+          <w:b/>
+          <w:bCs/>
+          <w:color w:val="000000"/>
+          <w:sz w:val="22"/>
+          <w:szCs w:val="22"/>
+        </w:rPr>
+        <w:t>Wang, Y.</w:t>
+      </w:r>
+      <w:r>
+        <w:rPr>
+          <w:color w:val="000000"/>
+          <w:sz w:val="22"/>
+          <w:szCs w:val="22"/>
+        </w:rPr>
+        <w:t>, Chen, M.</w:t>
+      </w:r>
+      <w:r>
+        <w:rPr>
+          <w:b/>
+          <w:bCs/>
+          <w:color w:val="000000"/>
+          <w:sz w:val="22"/>
+          <w:szCs w:val="22"/>
+        </w:rPr>
+        <w:t xml:space="preserve"> </w:t>
+      </w:r>
+      <w:r>
+        <w:rPr>
+          <w:sz w:val="22"/>
+          <w:szCs w:val="22"/>
+        </w:rPr>
+        <w:t xml:space="preserve">“Latent Variable Modeling for Consumer Intent Understanding.” </w:t>
+      </w:r>
+    </w:p>
+    <w:p>
+      <w:pPr>
+        <w:spacing w:line="276" w:lineRule="auto"/>
+        <w:rPr>
+          <w:i/>
+          <w:iCs/>
+          <w:sz w:val="22"/>
+          <w:szCs w:val="22"/>
+        </w:rPr>
+      </w:pPr>
+      <w:r>
+        <w:rPr>
+          <w:i/>
+          <w:iCs/>
+          <w:sz w:val="22"/>
+          <w:szCs w:val="22"/>
+        </w:rPr>
+        <w:t xml:space="preserve">Draft in preparation.  </w:t>
+      </w:r>
+    </w:p>
+    <w:p>
+      <w:pPr>
+        <w:spacing w:line="276" w:lineRule="auto"/>
+        <w:rPr>
+          <w:i/>
+          <w:iCs/>
+          <w:sz w:val="22"/>
+          <w:szCs w:val="22"/>
+        </w:rPr>
+      </w:pPr>
+    </w:p>
+    <w:p>
+      <w:pPr>
+        <w:spacing w:line="276" w:lineRule="auto"/>
+        <w:rPr>
+          <w:b/>
+          <w:bCs/>
+          <w:sz w:val="22"/>
+          <w:szCs w:val="22"/>
+        </w:rPr>
+      </w:pPr>
+      <w:r>
+        <w:rPr>
+          <w:sz w:val="22"/>
+          <w:szCs w:val="22"/>
+        </w:rPr>
+        <w:t>[</w:t>
+      </w:r>
+      <w:r>
+        <w:rPr>
+          <w:sz w:val="22"/>
+          <w:szCs w:val="22"/>
+        </w:rPr>
+        <w:t>2</w:t>
+      </w:r>
+      <w:r>
+        <w:rPr>
+          <w:sz w:val="22"/>
+          <w:szCs w:val="22"/>
+        </w:rPr>
+        <w:t>]</w:t>
+      </w:r>
+      <w:r>
+        <w:rPr>
+          <w:b/>
+          <w:bCs/>
+          <w:sz w:val="22"/>
+          <w:szCs w:val="22"/>
+        </w:rPr>
+        <w:t xml:space="preserve"> </w:t>
+      </w:r>
+      <w:r>
+        <w:rPr>
+          <w:sz w:val="22"/>
+          <w:szCs w:val="22"/>
+        </w:rPr>
+        <w:t>Li</w:t>
+      </w:r>
+      <w:r>
+        <w:rPr>
+          <w:sz w:val="22"/>
+          <w:szCs w:val="22"/>
+        </w:rPr>
+        <w:t xml:space="preserve">, </w:t>
+      </w:r>
+      <w:r>
+        <w:rPr>
+          <w:sz w:val="22"/>
+          <w:szCs w:val="22"/>
+        </w:rPr>
+        <w:t>P</w:t>
+      </w:r>
+      <w:r>
+        <w:rPr>
+          <w:sz w:val="22"/>
+          <w:szCs w:val="22"/>
+        </w:rPr>
+        <w:t>.,</w:t>
+      </w:r>
+      <w:r>
+        <w:rPr>
+          <w:b/>
+          <w:bCs/>
+          <w:sz w:val="22"/>
+          <w:szCs w:val="22"/>
+        </w:rPr>
+        <w:t xml:space="preserve"> </w:t>
+      </w:r>
+      <w:r>
+        <w:rPr>
+          <w:b/>
+          <w:bCs/>
+          <w:color w:val="000000"/>
+          <w:sz w:val="22"/>
+          <w:szCs w:val="22"/>
+        </w:rPr>
+        <w:t>Wang, Y.</w:t>
+      </w:r>
+      <w:r>
+        <w:rPr>
+          <w:color w:val="000000"/>
+          <w:sz w:val="22"/>
+          <w:szCs w:val="22"/>
+        </w:rPr>
+        <w:t xml:space="preserve">, </w:t>
+      </w:r>
+      <w:r>
+        <w:rPr>
+          <w:color w:val="000000"/>
+          <w:sz w:val="22"/>
+          <w:szCs w:val="22"/>
+        </w:rPr>
+        <w:t>Chi, E.H.</w:t>
+      </w:r>
+      <w:r>
+        <w:rPr>
+          <w:sz w:val="22"/>
+          <w:szCs w:val="22"/>
+        </w:rPr>
+        <w:t xml:space="preserve">, </w:t>
+      </w:r>
+      <w:r>
+        <w:rPr>
           <w:color w:val="000000"/>
           <w:sz w:val="22"/>
           <w:szCs w:val="22"/>
@@ -4188,23 +5527,30 @@
       </w:r>
       <w:r>
         <w:rPr>
-          <w:color w:val="000000"/>
-          <w:sz w:val="22"/>
-          <w:szCs w:val="22"/>
-        </w:rPr>
-        <w:t xml:space="preserve"> (2022). “</w:t>
-      </w:r>
-      <w:r>
-        <w:rPr>
-          <w:color w:val="000000"/>
-          <w:sz w:val="22"/>
-          <w:szCs w:val="22"/>
-        </w:rPr>
-        <w:t>Towards Companion Recommendation Systems</w:t>
-      </w:r>
-      <w:r>
-        <w:rPr>
-          <w:color w:val="000000"/>
+          <w:b/>
+          <w:bCs/>
+          <w:color w:val="000000"/>
+          <w:sz w:val="22"/>
+          <w:szCs w:val="22"/>
+        </w:rPr>
+        <w:t xml:space="preserve"> </w:t>
+      </w:r>
+      <w:r>
+        <w:rPr>
+          <w:sz w:val="22"/>
+          <w:szCs w:val="22"/>
+        </w:rPr>
+        <w:t>“</w:t>
+      </w:r>
+      <w:r>
+        <w:rPr>
+          <w:sz w:val="22"/>
+          <w:szCs w:val="22"/>
+        </w:rPr>
+        <w:t>Hierarchical Reinforcement Learning for User Exploration Intent in Recommender Systems</w:t>
+      </w:r>
+      <w:r>
+        <w:rPr>
           <w:sz w:val="22"/>
           <w:szCs w:val="22"/>
         </w:rPr>
@@ -4228,12 +5574,64 @@
           <w:sz w:val="22"/>
           <w:szCs w:val="22"/>
         </w:rPr>
-        <w:t>Accepted by</w:t>
-      </w:r>
-      <w:r>
-        <w:rPr>
-          <w:i/>
-          <w:iCs/>
+        <w:t>Submitted</w:t>
+      </w:r>
+      <w:r>
+        <w:rPr>
+          <w:i/>
+          <w:iCs/>
+          <w:sz w:val="22"/>
+          <w:szCs w:val="22"/>
+        </w:rPr>
+        <w:t xml:space="preserve">.  </w:t>
+      </w:r>
+    </w:p>
+    <w:p>
+      <w:pPr>
+        <w:spacing w:line="276" w:lineRule="auto"/>
+        <w:rPr>
+          <w:i/>
+          <w:iCs/>
+          <w:sz w:val="22"/>
+          <w:szCs w:val="22"/>
+        </w:rPr>
+      </w:pPr>
+    </w:p>
+    <w:p>
+      <w:pPr>
+        <w:spacing w:line="276" w:lineRule="auto"/>
+        <w:rPr>
+          <w:b/>
+          <w:bCs/>
+          <w:sz w:val="22"/>
+          <w:szCs w:val="22"/>
+        </w:rPr>
+      </w:pPr>
+      <w:r>
+        <w:rPr>
+          <w:sz w:val="22"/>
+          <w:szCs w:val="22"/>
+        </w:rPr>
+        <w:t>[</w:t>
+      </w:r>
+      <w:r>
+        <w:rPr>
+          <w:sz w:val="22"/>
+          <w:szCs w:val="22"/>
+        </w:rPr>
+        <w:t>1</w:t>
+      </w:r>
+      <w:r>
+        <w:rPr>
+          <w:sz w:val="22"/>
+          <w:szCs w:val="22"/>
+        </w:rPr>
+        <w:t>]</w:t>
+      </w:r>
+      <w:r>
+        <w:rPr>
+          <w:b/>
+          <w:bCs/>
           <w:sz w:val="22"/>
           <w:szCs w:val="22"/>
         </w:rPr>
@@ -4241,78 +5639,31 @@
       </w:r>
       <w:r>
         <w:rPr>
-          <w:i/>
-          <w:iCs/>
-          <w:sz w:val="22"/>
-          <w:szCs w:val="22"/>
-        </w:rPr>
-        <w:t>HCAI @ NeurIPS '22</w:t>
-      </w:r>
-      <w:r>
-        <w:rPr>
-          <w:i/>
-          <w:iCs/>
-          <w:sz w:val="22"/>
-          <w:szCs w:val="22"/>
-        </w:rPr>
-        <w:t xml:space="preserve"> (</w:t>
-      </w:r>
-      <w:r>
-        <w:rPr>
-          <w:i/>
-          <w:iCs/>
-          <w:sz w:val="22"/>
-          <w:szCs w:val="22"/>
-        </w:rPr>
-        <w:t>Human-Centered AI Workshop at NeurIPS</w:t>
-      </w:r>
-      <w:r>
-        <w:rPr>
-          <w:i/>
-          <w:iCs/>
-          <w:sz w:val="22"/>
-          <w:szCs w:val="22"/>
-        </w:rPr>
-        <w:t>)</w:t>
-      </w:r>
-      <w:r>
-        <w:rPr>
-          <w:i/>
-          <w:iCs/>
-          <w:sz w:val="22"/>
-          <w:szCs w:val="22"/>
-        </w:rPr>
-        <w:t xml:space="preserve">.  </w:t>
-      </w:r>
-    </w:p>
-    <w:p>
-      <w:pPr>
-        <w:spacing w:line="276" w:lineRule="auto"/>
-        <w:rPr>
-          <w:b/>
-          <w:bCs/>
-          <w:sz w:val="22"/>
-          <w:szCs w:val="22"/>
-        </w:rPr>
-      </w:pPr>
-    </w:p>
-    <w:p>
-      <w:pPr>
-        <w:spacing w:line="276" w:lineRule="auto"/>
-        <w:rPr>
-          <w:b/>
-          <w:bCs/>
-          <w:sz w:val="22"/>
-          <w:szCs w:val="22"/>
-        </w:rPr>
-      </w:pPr>
-      <w:r>
-        <w:rPr>
-          <w:sz w:val="22"/>
-          <w:szCs w:val="22"/>
-        </w:rPr>
-        <w:lastRenderedPageBreak/>
-        <w:t>[17]</w:t>
+          <w:sz w:val="22"/>
+          <w:szCs w:val="22"/>
+        </w:rPr>
+        <w:t>Li</w:t>
+      </w:r>
+      <w:r>
+        <w:rPr>
+          <w:sz w:val="22"/>
+          <w:szCs w:val="22"/>
+        </w:rPr>
+        <w:t xml:space="preserve">, </w:t>
+      </w:r>
+      <w:r>
+        <w:rPr>
+          <w:sz w:val="22"/>
+          <w:szCs w:val="22"/>
+        </w:rPr>
+        <w:t>P</w:t>
+      </w:r>
+      <w:r>
+        <w:rPr>
+          <w:sz w:val="22"/>
+          <w:szCs w:val="22"/>
+        </w:rPr>
+        <w:t>.,</w:t>
       </w:r>
       <w:r>
         <w:rPr>
@@ -4339,7 +5690,22 @@
           <w:sz w:val="22"/>
           <w:szCs w:val="22"/>
         </w:rPr>
-        <w:t>, Anderson, A.</w:t>
+        <w:t>, Chi, E.H.</w:t>
+      </w:r>
+      <w:r>
+        <w:rPr>
+          <w:sz w:val="22"/>
+          <w:szCs w:val="22"/>
+        </w:rPr>
+        <w:t xml:space="preserve">, </w:t>
+      </w:r>
+      <w:r>
+        <w:rPr>
+          <w:color w:val="000000"/>
+          <w:sz w:val="22"/>
+          <w:szCs w:val="22"/>
+        </w:rPr>
+        <w:t>Chen, M.</w:t>
       </w:r>
       <w:r>
         <w:rPr>
@@ -4356,282 +5722,6 @@
           <w:sz w:val="22"/>
           <w:szCs w:val="22"/>
         </w:rPr>
-        <w:t xml:space="preserve">“Impact of Individualism vs. Collectivism on Collective Consumption Behavior on YouTube.” </w:t>
-      </w:r>
-    </w:p>
-    <w:p>
-      <w:pPr>
-        <w:spacing w:line="276" w:lineRule="auto"/>
-        <w:rPr>
-          <w:i/>
-          <w:iCs/>
-          <w:sz w:val="22"/>
-          <w:szCs w:val="22"/>
-        </w:rPr>
-      </w:pPr>
-      <w:r>
-        <w:rPr>
-          <w:i/>
-          <w:iCs/>
-          <w:sz w:val="22"/>
-          <w:szCs w:val="22"/>
-        </w:rPr>
-        <w:t xml:space="preserve">Draft in preparation.  </w:t>
-      </w:r>
-    </w:p>
-    <w:p>
-      <w:pPr>
-        <w:spacing w:line="276" w:lineRule="auto"/>
-        <w:rPr>
-          <w:i/>
-          <w:iCs/>
-          <w:sz w:val="22"/>
-          <w:szCs w:val="22"/>
-        </w:rPr>
-      </w:pPr>
-    </w:p>
-    <w:p>
-      <w:pPr>
-        <w:spacing w:line="276" w:lineRule="auto"/>
-        <w:rPr>
-          <w:b/>
-          <w:bCs/>
-          <w:sz w:val="22"/>
-          <w:szCs w:val="22"/>
-        </w:rPr>
-      </w:pPr>
-      <w:r>
-        <w:rPr>
-          <w:sz w:val="22"/>
-          <w:szCs w:val="22"/>
-        </w:rPr>
-        <w:t>[18]</w:t>
-      </w:r>
-      <w:r>
-        <w:rPr>
-          <w:b/>
-          <w:bCs/>
-          <w:sz w:val="22"/>
-          <w:szCs w:val="22"/>
-        </w:rPr>
-        <w:t xml:space="preserve"> </w:t>
-      </w:r>
-      <w:r>
-        <w:rPr>
-          <w:sz w:val="22"/>
-          <w:szCs w:val="22"/>
-        </w:rPr>
-        <w:t>Chang, B.,</w:t>
-      </w:r>
-      <w:r>
-        <w:rPr>
-          <w:b/>
-          <w:bCs/>
-          <w:sz w:val="22"/>
-          <w:szCs w:val="22"/>
-        </w:rPr>
-        <w:t xml:space="preserve"> </w:t>
-      </w:r>
-      <w:r>
-        <w:rPr>
-          <w:b/>
-          <w:bCs/>
-          <w:color w:val="000000"/>
-          <w:sz w:val="22"/>
-          <w:szCs w:val="22"/>
-        </w:rPr>
-        <w:t>Wang, Y.</w:t>
-      </w:r>
-      <w:r>
-        <w:rPr>
-          <w:color w:val="000000"/>
-          <w:sz w:val="22"/>
-          <w:szCs w:val="22"/>
-        </w:rPr>
-        <w:t>, Chen, M.</w:t>
-      </w:r>
-      <w:r>
-        <w:rPr>
-          <w:b/>
-          <w:bCs/>
-          <w:color w:val="000000"/>
-          <w:sz w:val="22"/>
-          <w:szCs w:val="22"/>
-        </w:rPr>
-        <w:t xml:space="preserve"> </w:t>
-      </w:r>
-      <w:r>
-        <w:rPr>
-          <w:sz w:val="22"/>
-          <w:szCs w:val="22"/>
-        </w:rPr>
-        <w:t xml:space="preserve">“Latent Variable Modeling for Consumer Intent Understanding.” </w:t>
-      </w:r>
-    </w:p>
-    <w:p>
-      <w:pPr>
-        <w:spacing w:line="276" w:lineRule="auto"/>
-        <w:rPr>
-          <w:i/>
-          <w:iCs/>
-          <w:sz w:val="22"/>
-          <w:szCs w:val="22"/>
-        </w:rPr>
-      </w:pPr>
-      <w:r>
-        <w:rPr>
-          <w:i/>
-          <w:iCs/>
-          <w:sz w:val="22"/>
-          <w:szCs w:val="22"/>
-        </w:rPr>
-        <w:t xml:space="preserve">Draft in preparation.  </w:t>
-      </w:r>
-    </w:p>
-    <w:p>
-      <w:pPr>
-        <w:spacing w:line="276" w:lineRule="auto"/>
-        <w:rPr>
-          <w:i/>
-          <w:iCs/>
-          <w:sz w:val="22"/>
-          <w:szCs w:val="22"/>
-        </w:rPr>
-      </w:pPr>
-    </w:p>
-    <w:p>
-      <w:pPr>
-        <w:spacing w:line="276" w:lineRule="auto"/>
-        <w:rPr>
-          <w:b/>
-          <w:bCs/>
-          <w:sz w:val="22"/>
-          <w:szCs w:val="22"/>
-        </w:rPr>
-      </w:pPr>
-      <w:r>
-        <w:rPr>
-          <w:sz w:val="22"/>
-          <w:szCs w:val="22"/>
-        </w:rPr>
-        <w:t>[1</w:t>
-      </w:r>
-      <w:r>
-        <w:rPr>
-          <w:sz w:val="22"/>
-          <w:szCs w:val="22"/>
-        </w:rPr>
-        <w:t>9</w:t>
-      </w:r>
-      <w:r>
-        <w:rPr>
-          <w:sz w:val="22"/>
-          <w:szCs w:val="22"/>
-        </w:rPr>
-        <w:t>]</w:t>
-      </w:r>
-      <w:r>
-        <w:rPr>
-          <w:b/>
-          <w:bCs/>
-          <w:sz w:val="22"/>
-          <w:szCs w:val="22"/>
-        </w:rPr>
-        <w:t xml:space="preserve"> </w:t>
-      </w:r>
-      <w:r>
-        <w:rPr>
-          <w:sz w:val="22"/>
-          <w:szCs w:val="22"/>
-        </w:rPr>
-        <w:t>Li</w:t>
-      </w:r>
-      <w:r>
-        <w:rPr>
-          <w:sz w:val="22"/>
-          <w:szCs w:val="22"/>
-        </w:rPr>
-        <w:t xml:space="preserve">, </w:t>
-      </w:r>
-      <w:r>
-        <w:rPr>
-          <w:sz w:val="22"/>
-          <w:szCs w:val="22"/>
-        </w:rPr>
-        <w:t>P</w:t>
-      </w:r>
-      <w:r>
-        <w:rPr>
-          <w:sz w:val="22"/>
-          <w:szCs w:val="22"/>
-        </w:rPr>
-        <w:t>.,</w:t>
-      </w:r>
-      <w:r>
-        <w:rPr>
-          <w:b/>
-          <w:bCs/>
-          <w:sz w:val="22"/>
-          <w:szCs w:val="22"/>
-        </w:rPr>
-        <w:t xml:space="preserve"> </w:t>
-      </w:r>
-      <w:r>
-        <w:rPr>
-          <w:b/>
-          <w:bCs/>
-          <w:color w:val="000000"/>
-          <w:sz w:val="22"/>
-          <w:szCs w:val="22"/>
-        </w:rPr>
-        <w:t>Wang, Y.</w:t>
-      </w:r>
-      <w:r>
-        <w:rPr>
-          <w:color w:val="000000"/>
-          <w:sz w:val="22"/>
-          <w:szCs w:val="22"/>
-        </w:rPr>
-        <w:t xml:space="preserve">, </w:t>
-      </w:r>
-      <w:r>
-        <w:rPr>
-          <w:color w:val="000000"/>
-          <w:sz w:val="22"/>
-          <w:szCs w:val="22"/>
-        </w:rPr>
-        <w:t>Chi, E.H.</w:t>
-      </w:r>
-      <w:r>
-        <w:rPr>
-          <w:sz w:val="22"/>
-          <w:szCs w:val="22"/>
-        </w:rPr>
-        <w:t xml:space="preserve">, </w:t>
-      </w:r>
-      <w:r>
-        <w:rPr>
-          <w:color w:val="000000"/>
-          <w:sz w:val="22"/>
-          <w:szCs w:val="22"/>
-        </w:rPr>
-        <w:t>Chen, M.</w:t>
-      </w:r>
-      <w:r>
-        <w:rPr>
-          <w:b/>
-          <w:bCs/>
-          <w:color w:val="000000"/>
-          <w:sz w:val="22"/>
-          <w:szCs w:val="22"/>
-        </w:rPr>
-        <w:t xml:space="preserve"> </w:t>
-      </w:r>
-      <w:r>
-        <w:rPr>
-          <w:sz w:val="22"/>
-          <w:szCs w:val="22"/>
-        </w:rPr>
         <w:t>“</w:t>
       </w:r>
       <w:r>
@@ -4639,7 +5729,7 @@
           <w:sz w:val="22"/>
           <w:szCs w:val="22"/>
         </w:rPr>
-        <w:t>Hierarchical Reinforcement Learning for User Exploration Intent in Recommender Systems</w:t>
+        <w:t>Prompt Tuning Large Language Models on Personalized Aspect Extraction for Recommendations</w:t>
       </w:r>
       <w:r>
         <w:rPr>
@@ -4666,16 +5756,7 @@
           <w:sz w:val="22"/>
           <w:szCs w:val="22"/>
         </w:rPr>
-        <w:t>Submitted to theWebConf 202</w:t>
-      </w:r>
-      <w:r>
-        <w:rPr>
-          <w:i/>
-          <w:iCs/>
-          <w:sz w:val="22"/>
-          <w:szCs w:val="22"/>
-        </w:rPr>
-        <w:t>3</w:t>
+        <w:t>Submitted</w:t>
       </w:r>
       <w:r>
         <w:rPr>
@@ -4852,8 +5933,18 @@
           <w:sz w:val="22"/>
           <w:szCs w:val="22"/>
         </w:rPr>
-        <w:t>Snap Inc TechTalks</w:t>
-      </w:r>
+        <w:t xml:space="preserve">Snap Inc </w:t>
+      </w:r>
+      <w:proofErr w:type="spellStart"/>
+      <w:r>
+        <w:rPr>
+          <w:color w:val="000000"/>
+          <w:sz w:val="22"/>
+          <w:szCs w:val="22"/>
+        </w:rPr>
+        <w:t>TechTalks</w:t>
+      </w:r>
+      <w:proofErr w:type="spellEnd"/>
       <w:r>
         <w:rPr>
           <w:color w:val="000000"/>
@@ -4896,7 +5987,25 @@
           <w:sz w:val="22"/>
           <w:szCs w:val="22"/>
         </w:rPr>
-        <w:t xml:space="preserve">“Surrogate for Long-Term User Experience in Recommender Systems.” Bay Area Machine Learning Symposium (BayLearn) 2022. South San Francisco, CA, October 2022. </w:t>
+        <w:t>“Surrogate for Long-Term User Experience in Recommender Systems.” Bay Area Machine Learning Symposium (</w:t>
+      </w:r>
+      <w:proofErr w:type="spellStart"/>
+      <w:r>
+        <w:rPr>
+          <w:color w:val="000000"/>
+          <w:sz w:val="22"/>
+          <w:szCs w:val="22"/>
+        </w:rPr>
+        <w:t>BayLearn</w:t>
+      </w:r>
+      <w:proofErr w:type="spellEnd"/>
+      <w:r>
+        <w:rPr>
+          <w:color w:val="000000"/>
+          <w:sz w:val="22"/>
+          <w:szCs w:val="22"/>
+        </w:rPr>
+        <w:t xml:space="preserve">) 2022. South San Francisco, CA, October 2022. </w:t>
       </w:r>
     </w:p>
     <w:p>
@@ -5540,7 +6649,25 @@
           <w:sz w:val="22"/>
           <w:szCs w:val="22"/>
         </w:rPr>
-        <w:t xml:space="preserve">.” Bay Area Machine Learning Symposium (BayLearn) 2021. Virtual Event, October 2021. </w:t>
+        <w:t>.” Bay Area Machine Learning Symposium (</w:t>
+      </w:r>
+      <w:proofErr w:type="spellStart"/>
+      <w:r>
+        <w:rPr>
+          <w:color w:val="000000"/>
+          <w:sz w:val="22"/>
+          <w:szCs w:val="22"/>
+        </w:rPr>
+        <w:t>BayLearn</w:t>
+      </w:r>
+      <w:proofErr w:type="spellEnd"/>
+      <w:r>
+        <w:rPr>
+          <w:color w:val="000000"/>
+          <w:sz w:val="22"/>
+          <w:szCs w:val="22"/>
+        </w:rPr>
+        <w:t xml:space="preserve">) 2021. Virtual Event, October 2021. </w:t>
       </w:r>
     </w:p>
     <w:p>
@@ -5755,7 +6882,25 @@
           <w:sz w:val="22"/>
           <w:szCs w:val="22"/>
         </w:rPr>
-        <w:t>“Food Discovery with Uber Eats: Holistic Multi-Objective Optimization for the Marketplace.” SigOpt. San Francisco, CA, August 2019.</w:t>
+        <w:t xml:space="preserve">“Food Discovery with Uber Eats: Holistic Multi-Objective Optimization for the Marketplace.” </w:t>
+      </w:r>
+      <w:proofErr w:type="spellStart"/>
+      <w:r>
+        <w:rPr>
+          <w:color w:val="000000"/>
+          <w:sz w:val="22"/>
+          <w:szCs w:val="22"/>
+        </w:rPr>
+        <w:t>SigOpt</w:t>
+      </w:r>
+      <w:proofErr w:type="spellEnd"/>
+      <w:r>
+        <w:rPr>
+          <w:color w:val="000000"/>
+          <w:sz w:val="22"/>
+          <w:szCs w:val="22"/>
+        </w:rPr>
+        <w:t>. San Francisco, CA, August 2019.</w:t>
       </w:r>
     </w:p>
     <w:p>
@@ -6091,7 +7236,23 @@
           <w:sz w:val="22"/>
           <w:szCs w:val="22"/>
         </w:rPr>
-        <w:t xml:space="preserve">“Robust Estimation of High-Dimensional Mean Regression.” NSF Workshop for Empr Process and Mod Stat Decision Theory. New Haven, CT, May 2015.                                     </w:t>
+        <w:t xml:space="preserve">“Robust Estimation of High-Dimensional Mean Regression.” NSF Workshop for </w:t>
+      </w:r>
+      <w:proofErr w:type="spellStart"/>
+      <w:r>
+        <w:rPr>
+          <w:sz w:val="22"/>
+          <w:szCs w:val="22"/>
+        </w:rPr>
+        <w:t>Empr</w:t>
+      </w:r>
+      <w:proofErr w:type="spellEnd"/>
+      <w:r>
+        <w:rPr>
+          <w:sz w:val="22"/>
+          <w:szCs w:val="22"/>
+        </w:rPr>
+        <w:t xml:space="preserve"> Process and Mod Stat Decision Theory. New Haven, CT, May 2015.                                     </w:t>
       </w:r>
     </w:p>
     <w:p>
@@ -6420,7 +7581,25 @@
           <w:sz w:val="22"/>
           <w:szCs w:val="22"/>
         </w:rPr>
-        <w:t xml:space="preserve">Mentor for Undergraduate Consortium at KDD 2022 (KDD-UC)                                         </w:t>
+        <w:t>Mentor for Undergraduate Consortium at KDD 2022 (KDD-</w:t>
+      </w:r>
+      <w:proofErr w:type="gramStart"/>
+      <w:r>
+        <w:rPr>
+          <w:rFonts w:ascii="Times New Roman" w:hAnsi="Times New Roman" w:cs="Times New Roman"/>
+          <w:sz w:val="22"/>
+          <w:szCs w:val="22"/>
+        </w:rPr>
+        <w:t xml:space="preserve">UC)   </w:t>
+      </w:r>
+      <w:proofErr w:type="gramEnd"/>
+      <w:r>
+        <w:rPr>
+          <w:rFonts w:ascii="Times New Roman" w:hAnsi="Times New Roman" w:cs="Times New Roman"/>
+          <w:sz w:val="22"/>
+          <w:szCs w:val="22"/>
+        </w:rPr>
+        <w:t xml:space="preserve">                                      </w:t>
       </w:r>
       <w:r>
         <w:rPr>
@@ -6661,6 +7840,7 @@
           <w:sz w:val="22"/>
           <w:szCs w:val="22"/>
         </w:rPr>
+        <w:lastRenderedPageBreak/>
         <w:t xml:space="preserve">Assistant Instructor at Princeton University </w:t>
       </w:r>
     </w:p>
@@ -6985,7 +8165,6 @@
           <w:sz w:val="22"/>
           <w:szCs w:val="22"/>
         </w:rPr>
-        <w:lastRenderedPageBreak/>
         <w:t>Organizer</w:t>
       </w:r>
       <w:r>
@@ -7272,7 +8451,25 @@
           <w:sz w:val="22"/>
           <w:szCs w:val="22"/>
         </w:rPr>
-        <w:t xml:space="preserve">Guo Moruo Scholarship, USTC                                                                                                                    </w:t>
+        <w:t xml:space="preserve">Guo </w:t>
+      </w:r>
+      <w:proofErr w:type="spellStart"/>
+      <w:r>
+        <w:rPr>
+          <w:color w:val="000000"/>
+          <w:sz w:val="22"/>
+          <w:szCs w:val="22"/>
+        </w:rPr>
+        <w:t>Moruo</w:t>
+      </w:r>
+      <w:proofErr w:type="spellEnd"/>
+      <w:r>
+        <w:rPr>
+          <w:color w:val="000000"/>
+          <w:sz w:val="22"/>
+          <w:szCs w:val="22"/>
+        </w:rPr>
+        <w:t xml:space="preserve"> Scholarship, USTC                                                                                                                    </w:t>
       </w:r>
       <w:r>
         <w:rPr>
@@ -7431,7 +8628,39 @@
           <w:sz w:val="22"/>
           <w:szCs w:val="22"/>
         </w:rPr>
-        <w:t>: Python (proficient), R (proficient), TensorFlow (proficient), Hive, SQL, Spark, C/C++, Matlab, q/kdb+</w:t>
+        <w:t xml:space="preserve">: Python (proficient), R (proficient), TensorFlow (proficient), Hive, SQL, Spark, C/C++, </w:t>
+      </w:r>
+      <w:proofErr w:type="spellStart"/>
+      <w:r>
+        <w:rPr>
+          <w:sz w:val="22"/>
+          <w:szCs w:val="22"/>
+        </w:rPr>
+        <w:t>Matlab</w:t>
+      </w:r>
+      <w:proofErr w:type="spellEnd"/>
+      <w:r>
+        <w:rPr>
+          <w:sz w:val="22"/>
+          <w:szCs w:val="22"/>
+        </w:rPr>
+        <w:t>, q/</w:t>
+      </w:r>
+      <w:proofErr w:type="spellStart"/>
+      <w:r>
+        <w:rPr>
+          <w:sz w:val="22"/>
+          <w:szCs w:val="22"/>
+        </w:rPr>
+        <w:t>kdb</w:t>
+      </w:r>
+      <w:proofErr w:type="spellEnd"/>
+      <w:r>
+        <w:rPr>
+          <w:sz w:val="22"/>
+          <w:szCs w:val="22"/>
+        </w:rPr>
+        <w:t>+</w:t>
       </w:r>
     </w:p>
     <w:p>
@@ -7606,7 +8835,23 @@
           <w:sz w:val="22"/>
           <w:szCs w:val="22"/>
         </w:rPr>
-        <w:t xml:space="preserve">Member of WiSDOM (Women in Statistics, Data, Optimization and Machine Learning) at Uber         </w:t>
+        <w:t xml:space="preserve">Member of </w:t>
+      </w:r>
+      <w:proofErr w:type="spellStart"/>
+      <w:r>
+        <w:rPr>
+          <w:sz w:val="22"/>
+          <w:szCs w:val="22"/>
+        </w:rPr>
+        <w:t>WiSDOM</w:t>
+      </w:r>
+      <w:proofErr w:type="spellEnd"/>
+      <w:r>
+        <w:rPr>
+          <w:sz w:val="22"/>
+          <w:szCs w:val="22"/>
+        </w:rPr>
+        <w:t xml:space="preserve"> (Women in Statistics, Data, Optimization and Machine Learning) at Uber         </w:t>
       </w:r>
       <w:r>
         <w:rPr>
@@ -7732,7 +8977,7 @@
 </file>
 
 <file path=word/numbering.xml><?xml version="1.0" encoding="utf-8"?>
-<w:numbering xmlns:wpc="http://schemas.microsoft.com/office/word/2010/wordprocessingCanvas" xmlns:cx="http://schemas.microsoft.com/office/drawing/2014/chartex" xmlns:cx1="http://schemas.microsoft.com/office/drawing/2015/9/8/chartex" xmlns:cx2="http://schemas.microsoft.com/office/drawing/2015/10/21/chartex" xmlns:cx3="http://schemas.microsoft.com/office/drawing/2016/5/9/chartex" xmlns:cx4="http://schemas.microsoft.com/office/drawing/2016/5/10/chartex" xmlns:cx5="http://schemas.microsoft.com/office/drawing/2016/5/11/chartex" xmlns:cx6="http://schemas.microsoft.com/office/drawing/2016/5/12/chartex" xmlns:cx7="http://schemas.microsoft.com/office/drawing/2016/5/13/chartex" xmlns:cx8="http://schemas.microsoft.com/office/drawing/2016/5/14/chartex" xmlns:mc="http://schemas.openxmlformats.org/markup-compatibility/2006" xmlns:aink="http://schemas.microsoft.com/office/drawing/2016/ink" xmlns:am3d="http://schemas.microsoft.com/office/drawing/2017/model3d" xmlns:o="urn:schemas-microsoft-com:office:office" xmlns:oel="http://schemas.microsoft.com/office/2019/extlst" xmlns:r="http://schemas.openxmlformats.org/officeDocument/2006/relationships" xmlns:m="http://schemas.openxmlformats.org/officeDocument/2006/math" xmlns:v="urn:schemas-microsoft-com:vml" xmlns:wp14="http://schemas.microsoft.com/office/word/2010/wordprocessingDrawing" xmlns:wp="http://schemas.openxmlformats.org/drawingml/2006/wordprocessingDrawing" xmlns:w10="urn:schemas-microsoft-com:office:word" xmlns:w="http://schemas.openxmlformats.org/wordprocessingml/2006/main" xmlns:w14="http://schemas.microsoft.com/office/word/2010/wordml" xmlns:w15="http://schemas.microsoft.com/office/word/2012/wordml" xmlns:w16cex="http://schemas.microsoft.com/office/word/2018/wordml/cex" xmlns:w16cid="http://schemas.microsoft.com/office/word/2016/wordml/cid" xmlns:w16="http://schemas.microsoft.com/office/word/2018/wordml" xmlns:w16sdtdh="http://schemas.microsoft.com/office/word/2020/wordml/sdtdatahash" xmlns:w16se="http://schemas.microsoft.com/office/word/2015/wordml/symex" xmlns:wpg="http://schemas.microsoft.com/office/word/2010/wordprocessingGroup" xmlns:wpi="http://schemas.microsoft.com/office/word/2010/wordprocessingInk" xmlns:wne="http://schemas.microsoft.com/office/word/2006/wordml" xmlns:wps="http://schemas.microsoft.com/office/word/2010/wordprocessingShape" mc:Ignorable="w14 w15 w16se w16cid w16 w16cex w16sdtdh wp14">
+<w:numbering xmlns:wpc="http://schemas.microsoft.com/office/word/2010/wordprocessingCanvas" xmlns:cx="http://schemas.microsoft.com/office/drawing/2014/chartex" xmlns:cx1="http://schemas.microsoft.com/office/drawing/2015/9/8/chartex" xmlns:cx2="http://schemas.microsoft.com/office/drawing/2015/10/21/chartex" xmlns:cx3="http://schemas.microsoft.com/office/drawing/2016/5/9/chartex" xmlns:cx4="http://schemas.microsoft.com/office/drawing/2016/5/10/chartex" xmlns:cx5="http://schemas.microsoft.com/office/drawing/2016/5/11/chartex" xmlns:cx6="http://schemas.microsoft.com/office/drawing/2016/5/12/chartex" xmlns:cx7="http://schemas.microsoft.com/office/drawing/2016/5/13/chartex" xmlns:cx8="http://schemas.microsoft.com/office/drawing/2016/5/14/chartex" xmlns:mc="http://schemas.openxmlformats.org/markup-compatibility/2006" xmlns:aink="http://schemas.microsoft.com/office/drawing/2016/ink" xmlns:am3d="http://schemas.microsoft.com/office/drawing/2017/model3d" xmlns:o="urn:schemas-microsoft-com:office:office" xmlns:oel="http://schemas.microsoft.com/office/2019/extlst" xmlns:r="http://schemas.openxmlformats.org/officeDocument/2006/relationships" xmlns:m="http://schemas.openxmlformats.org/officeDocument/2006/math" xmlns:v="urn:schemas-microsoft-com:vml" xmlns:wp14="http://schemas.microsoft.com/office/word/2010/wordprocessingDrawing" xmlns:wp="http://schemas.openxmlformats.org/drawingml/2006/wordprocessingDrawing" xmlns:w10="urn:schemas-microsoft-com:office:word" xmlns:w="http://schemas.openxmlformats.org/wordprocessingml/2006/main" xmlns:w14="http://schemas.microsoft.com/office/word/2010/wordml" xmlns:w15="http://schemas.microsoft.com/office/word/2012/wordml" xmlns:w16cex="http://schemas.microsoft.com/office/word/2018/wordml/cex" xmlns:w16cid="http://schemas.microsoft.com/office/word/2016/wordml/cid" xmlns:w16="http://schemas.microsoft.com/office/word/2018/wordml" xmlns:w16du="http://schemas.microsoft.com/office/word/2023/wordml/word16du" xmlns:w16sdtdh="http://schemas.microsoft.com/office/word/2020/wordml/sdtdatahash" xmlns:w16se="http://schemas.microsoft.com/office/word/2015/wordml/symex" xmlns:wpg="http://schemas.microsoft.com/office/word/2010/wordprocessingGroup" xmlns:wpi="http://schemas.microsoft.com/office/word/2010/wordprocessingInk" xmlns:wne="http://schemas.microsoft.com/office/word/2006/wordml" xmlns:wps="http://schemas.microsoft.com/office/word/2010/wordprocessingShape" mc:Ignorable="w14 w15 w16se w16cid w16 w16cex w16sdtdh wp14">
   <w:abstractNum w:abstractNumId="0" w15:restartNumberingAfterBreak="0">
     <w:nsid w:val="28FE4F91"/>
     <w:multiLevelType w:val="hybridMultilevel"/>

</xml_diff>